<commit_message>
set up basic sourcecode
</commit_message>
<xml_diff>
--- a/Document.docx
+++ b/Document.docx
@@ -77,8 +77,6 @@
         </w:rPr>
         <w:t>. Here's a suggested roadmap to help you achieve your goal with a small but complete real-time chat app:</w:t>
       </w:r>
-      <w:bookmarkStart w:id="0" w:name="_GoBack"/>
-      <w:bookmarkEnd w:id="0"/>
     </w:p>
     <w:p>
       <w:pPr>
@@ -1401,13 +1399,1576 @@
       </w:r>
     </w:p>
     <w:p>
-      <w:pPr>
-        <w:rPr>
-          <w:rFonts w:ascii="Times New Roman" w:hAnsi="Times New Roman" w:cs="Times New Roman"/>
-          <w:sz w:val="28"/>
-          <w:szCs w:val="28"/>
-        </w:rPr>
-      </w:pPr>
+      <w:r>
+        <w:lastRenderedPageBreak/>
+        <w:pict>
+          <v:rect id="_x0000_i1030" style="width:0;height:1.5pt" o:hralign="center" o:hrstd="t" o:hr="t" fillcolor="#a0a0a0" stroked="f"/>
+        </w:pict>
+      </w:r>
+    </w:p>
+    <w:p>
+      <w:pPr>
+        <w:pStyle w:val="Heading2"/>
+        <w:rPr>
+          <w:color w:val="4F81BD" w:themeColor="accent1"/>
+          <w:sz w:val="48"/>
+          <w:szCs w:val="48"/>
+        </w:rPr>
+      </w:pPr>
+      <w:r>
+        <w:rPr>
+          <w:color w:val="4F81BD" w:themeColor="accent1"/>
+          <w:sz w:val="48"/>
+          <w:szCs w:val="48"/>
+        </w:rPr>
+        <w:t xml:space="preserve">✅ </w:t>
+      </w:r>
+      <w:r>
+        <w:rPr>
+          <w:rStyle w:val="Strong"/>
+          <w:b/>
+          <w:bCs/>
+          <w:color w:val="4F81BD" w:themeColor="accent1"/>
+          <w:sz w:val="48"/>
+          <w:szCs w:val="48"/>
+        </w:rPr>
+        <w:t>Day 1–2: Setup Project</w:t>
+      </w:r>
+    </w:p>
+    <w:p>
+      <w:pPr>
+        <w:pStyle w:val="Heading3"/>
+      </w:pPr>
+      <w:r>
+        <w:rPr>
+          <w:rFonts w:ascii="Segoe UI Symbol" w:hAnsi="Segoe UI Symbol" w:cs="Segoe UI Symbol"/>
+        </w:rPr>
+        <w:t>📁</w:t>
+      </w:r>
+      <w:r>
+        <w:t xml:space="preserve"> Folder Structure</w:t>
+      </w:r>
+    </w:p>
+    <w:p>
+      <w:pPr>
+        <w:pStyle w:val="HTMLPreformatted"/>
+        <w:rPr>
+          <w:rStyle w:val="HTMLCode"/>
+        </w:rPr>
+      </w:pPr>
+      <w:proofErr w:type="gramStart"/>
+      <w:r>
+        <w:rPr>
+          <w:rStyle w:val="HTMLCode"/>
+        </w:rPr>
+        <w:t>chat-app</w:t>
+      </w:r>
+      <w:proofErr w:type="gramEnd"/>
+      <w:r>
+        <w:rPr>
+          <w:rStyle w:val="HTMLCode"/>
+        </w:rPr>
+        <w:t>/</w:t>
+      </w:r>
+    </w:p>
+    <w:p>
+      <w:pPr>
+        <w:pStyle w:val="HTMLPreformatted"/>
+        <w:rPr>
+          <w:rStyle w:val="HTMLCode"/>
+        </w:rPr>
+      </w:pPr>
+      <w:r>
+        <w:rPr>
+          <w:rStyle w:val="HTMLCode"/>
+        </w:rPr>
+        <w:t xml:space="preserve">├── </w:t>
+      </w:r>
+      <w:proofErr w:type="gramStart"/>
+      <w:r>
+        <w:rPr>
+          <w:rStyle w:val="HTMLCode"/>
+        </w:rPr>
+        <w:t>backend</w:t>
+      </w:r>
+      <w:proofErr w:type="gramEnd"/>
+      <w:r>
+        <w:rPr>
+          <w:rStyle w:val="HTMLCode"/>
+        </w:rPr>
+        <w:t>/       # Node.js + Express</w:t>
+      </w:r>
+    </w:p>
+    <w:p>
+      <w:pPr>
+        <w:pStyle w:val="HTMLPreformatted"/>
+        <w:rPr>
+          <w:rStyle w:val="HTMLCode"/>
+        </w:rPr>
+      </w:pPr>
+      <w:r>
+        <w:rPr>
+          <w:rStyle w:val="HTMLCode"/>
+        </w:rPr>
+        <w:t xml:space="preserve">├── </w:t>
+      </w:r>
+      <w:proofErr w:type="gramStart"/>
+      <w:r>
+        <w:rPr>
+          <w:rStyle w:val="HTMLCode"/>
+        </w:rPr>
+        <w:t>frontend</w:t>
+      </w:r>
+      <w:proofErr w:type="gramEnd"/>
+      <w:r>
+        <w:rPr>
+          <w:rStyle w:val="HTMLCode"/>
+        </w:rPr>
+        <w:t xml:space="preserve">/      # </w:t>
+      </w:r>
+      <w:proofErr w:type="spellStart"/>
+      <w:r>
+        <w:rPr>
+          <w:rStyle w:val="HTMLCode"/>
+        </w:rPr>
+        <w:t>Vue</w:t>
+      </w:r>
+      <w:proofErr w:type="spellEnd"/>
+      <w:r>
+        <w:rPr>
+          <w:rStyle w:val="HTMLCode"/>
+        </w:rPr>
+        <w:t xml:space="preserve"> 3 app</w:t>
+      </w:r>
+    </w:p>
+    <w:p>
+      <w:r>
+        <w:pict>
+          <v:rect id="_x0000_i1031" style="width:0;height:1.5pt" o:hralign="center" o:hrstd="t" o:hr="t" fillcolor="#a0a0a0" stroked="f"/>
+        </w:pict>
+      </w:r>
+    </w:p>
+    <w:p>
+      <w:pPr>
+        <w:pStyle w:val="Heading2"/>
+      </w:pPr>
+      <w:r>
+        <w:t>1. ✅ Setup Backend (Node + Express)</w:t>
+      </w:r>
+    </w:p>
+    <w:p>
+      <w:pPr>
+        <w:pStyle w:val="Heading3"/>
+      </w:pPr>
+      <w:r>
+        <w:t>Step-by-step:</w:t>
+      </w:r>
+    </w:p>
+    <w:p>
+      <w:pPr>
+        <w:pStyle w:val="HTMLPreformatted"/>
+        <w:rPr>
+          <w:rStyle w:val="HTMLCode"/>
+        </w:rPr>
+      </w:pPr>
+      <w:proofErr w:type="spellStart"/>
+      <w:proofErr w:type="gramStart"/>
+      <w:r>
+        <w:rPr>
+          <w:rStyle w:val="HTMLCode"/>
+        </w:rPr>
+        <w:t>mkdir</w:t>
+      </w:r>
+      <w:proofErr w:type="spellEnd"/>
+      <w:proofErr w:type="gramEnd"/>
+      <w:r>
+        <w:rPr>
+          <w:rStyle w:val="HTMLCode"/>
+        </w:rPr>
+        <w:t xml:space="preserve"> chat-app</w:t>
+      </w:r>
+    </w:p>
+    <w:p>
+      <w:pPr>
+        <w:pStyle w:val="HTMLPreformatted"/>
+        <w:rPr>
+          <w:rStyle w:val="HTMLCode"/>
+        </w:rPr>
+      </w:pPr>
+      <w:proofErr w:type="gramStart"/>
+      <w:r>
+        <w:rPr>
+          <w:rStyle w:val="HTMLCode"/>
+        </w:rPr>
+        <w:t>cd</w:t>
+      </w:r>
+      <w:proofErr w:type="gramEnd"/>
+      <w:r>
+        <w:rPr>
+          <w:rStyle w:val="HTMLCode"/>
+        </w:rPr>
+        <w:t xml:space="preserve"> chat-app</w:t>
+      </w:r>
+    </w:p>
+    <w:p>
+      <w:pPr>
+        <w:pStyle w:val="HTMLPreformatted"/>
+        <w:rPr>
+          <w:rStyle w:val="HTMLCode"/>
+        </w:rPr>
+      </w:pPr>
+      <w:proofErr w:type="spellStart"/>
+      <w:proofErr w:type="gramStart"/>
+      <w:r>
+        <w:rPr>
+          <w:rStyle w:val="HTMLCode"/>
+        </w:rPr>
+        <w:t>mkdir</w:t>
+      </w:r>
+      <w:proofErr w:type="spellEnd"/>
+      <w:proofErr w:type="gramEnd"/>
+      <w:r>
+        <w:rPr>
+          <w:rStyle w:val="HTMLCode"/>
+        </w:rPr>
+        <w:t xml:space="preserve"> backend</w:t>
+      </w:r>
+    </w:p>
+    <w:p>
+      <w:pPr>
+        <w:pStyle w:val="HTMLPreformatted"/>
+        <w:rPr>
+          <w:rStyle w:val="HTMLCode"/>
+        </w:rPr>
+      </w:pPr>
+      <w:proofErr w:type="gramStart"/>
+      <w:r>
+        <w:rPr>
+          <w:rStyle w:val="HTMLCode"/>
+        </w:rPr>
+        <w:t>cd</w:t>
+      </w:r>
+      <w:proofErr w:type="gramEnd"/>
+      <w:r>
+        <w:rPr>
+          <w:rStyle w:val="HTMLCode"/>
+        </w:rPr>
+        <w:t xml:space="preserve"> backend</w:t>
+      </w:r>
+    </w:p>
+    <w:p>
+      <w:pPr>
+        <w:pStyle w:val="HTMLPreformatted"/>
+        <w:rPr>
+          <w:rStyle w:val="HTMLCode"/>
+        </w:rPr>
+      </w:pPr>
+      <w:proofErr w:type="spellStart"/>
+      <w:proofErr w:type="gramStart"/>
+      <w:r>
+        <w:rPr>
+          <w:rStyle w:val="HTMLCode"/>
+        </w:rPr>
+        <w:t>npm</w:t>
+      </w:r>
+      <w:proofErr w:type="spellEnd"/>
+      <w:proofErr w:type="gramEnd"/>
+      <w:r>
+        <w:rPr>
+          <w:rStyle w:val="HTMLCode"/>
+        </w:rPr>
+        <w:t xml:space="preserve"> </w:t>
+      </w:r>
+      <w:proofErr w:type="spellStart"/>
+      <w:r>
+        <w:rPr>
+          <w:rStyle w:val="HTMLCode"/>
+        </w:rPr>
+        <w:t>init</w:t>
+      </w:r>
+      <w:proofErr w:type="spellEnd"/>
+      <w:r>
+        <w:rPr>
+          <w:rStyle w:val="HTMLCode"/>
+        </w:rPr>
+        <w:t xml:space="preserve"> -y</w:t>
+      </w:r>
+    </w:p>
+    <w:p>
+      <w:pPr>
+        <w:pStyle w:val="HTMLPreformatted"/>
+        <w:rPr>
+          <w:rStyle w:val="HTMLCode"/>
+        </w:rPr>
+      </w:pPr>
+      <w:proofErr w:type="spellStart"/>
+      <w:proofErr w:type="gramStart"/>
+      <w:r>
+        <w:rPr>
+          <w:rStyle w:val="HTMLCode"/>
+        </w:rPr>
+        <w:t>npm</w:t>
+      </w:r>
+      <w:proofErr w:type="spellEnd"/>
+      <w:proofErr w:type="gramEnd"/>
+      <w:r>
+        <w:rPr>
+          <w:rStyle w:val="HTMLCode"/>
+        </w:rPr>
+        <w:t xml:space="preserve"> install express mongoose </w:t>
+      </w:r>
+      <w:proofErr w:type="spellStart"/>
+      <w:r>
+        <w:rPr>
+          <w:rStyle w:val="HTMLCode"/>
+        </w:rPr>
+        <w:t>cors</w:t>
+      </w:r>
+      <w:proofErr w:type="spellEnd"/>
+      <w:r>
+        <w:rPr>
+          <w:rStyle w:val="HTMLCode"/>
+        </w:rPr>
+        <w:t xml:space="preserve"> </w:t>
+      </w:r>
+      <w:proofErr w:type="spellStart"/>
+      <w:r>
+        <w:rPr>
+          <w:rStyle w:val="HTMLCode"/>
+        </w:rPr>
+        <w:t>dotenv</w:t>
+      </w:r>
+      <w:proofErr w:type="spellEnd"/>
+    </w:p>
+    <w:p>
+      <w:pPr>
+        <w:pStyle w:val="Heading3"/>
+      </w:pPr>
+      <w:r>
+        <w:t>Create basic files:</w:t>
+      </w:r>
+    </w:p>
+    <w:p>
+      <w:pPr>
+        <w:pStyle w:val="HTMLPreformatted"/>
+        <w:rPr>
+          <w:rStyle w:val="HTMLCode"/>
+        </w:rPr>
+      </w:pPr>
+      <w:proofErr w:type="gramStart"/>
+      <w:r>
+        <w:rPr>
+          <w:rStyle w:val="HTMLCode"/>
+        </w:rPr>
+        <w:t>touch</w:t>
+      </w:r>
+      <w:proofErr w:type="gramEnd"/>
+      <w:r>
+        <w:rPr>
+          <w:rStyle w:val="HTMLCode"/>
+        </w:rPr>
+        <w:t xml:space="preserve"> server.js .</w:t>
+      </w:r>
+      <w:proofErr w:type="spellStart"/>
+      <w:r>
+        <w:rPr>
+          <w:rStyle w:val="HTMLCode"/>
+        </w:rPr>
+        <w:t>env</w:t>
+      </w:r>
+      <w:proofErr w:type="spellEnd"/>
+    </w:p>
+    <w:p>
+      <w:pPr>
+        <w:pStyle w:val="HTMLPreformatted"/>
+        <w:rPr>
+          <w:rStyle w:val="HTMLCode"/>
+        </w:rPr>
+      </w:pPr>
+      <w:proofErr w:type="spellStart"/>
+      <w:proofErr w:type="gramStart"/>
+      <w:r>
+        <w:rPr>
+          <w:rStyle w:val="HTMLCode"/>
+        </w:rPr>
+        <w:t>mkdir</w:t>
+      </w:r>
+      <w:proofErr w:type="spellEnd"/>
+      <w:proofErr w:type="gramEnd"/>
+      <w:r>
+        <w:rPr>
+          <w:rStyle w:val="HTMLCode"/>
+        </w:rPr>
+        <w:t xml:space="preserve"> routes models</w:t>
+      </w:r>
+    </w:p>
+    <w:p>
+      <w:pPr>
+        <w:pStyle w:val="Heading3"/>
+      </w:pPr>
+      <w:r>
+        <w:rPr>
+          <w:rStyle w:val="HTMLCode"/>
+        </w:rPr>
+        <w:t>server.js</w:t>
+      </w:r>
+      <w:r>
+        <w:t xml:space="preserve"> (basic setup):</w:t>
+      </w:r>
+    </w:p>
+    <w:p>
+      <w:pPr>
+        <w:pStyle w:val="HTMLPreformatted"/>
+        <w:rPr>
+          <w:rStyle w:val="HTMLCode"/>
+        </w:rPr>
+      </w:pPr>
+      <w:proofErr w:type="spellStart"/>
+      <w:proofErr w:type="gramStart"/>
+      <w:r>
+        <w:rPr>
+          <w:rStyle w:val="HTMLCode"/>
+        </w:rPr>
+        <w:t>const</w:t>
+      </w:r>
+      <w:proofErr w:type="spellEnd"/>
+      <w:proofErr w:type="gramEnd"/>
+      <w:r>
+        <w:rPr>
+          <w:rStyle w:val="HTMLCode"/>
+        </w:rPr>
+        <w:t xml:space="preserve"> express = require('express');</w:t>
+      </w:r>
+    </w:p>
+    <w:p>
+      <w:pPr>
+        <w:pStyle w:val="HTMLPreformatted"/>
+        <w:rPr>
+          <w:rStyle w:val="HTMLCode"/>
+        </w:rPr>
+      </w:pPr>
+      <w:proofErr w:type="spellStart"/>
+      <w:proofErr w:type="gramStart"/>
+      <w:r>
+        <w:rPr>
+          <w:rStyle w:val="HTMLCode"/>
+        </w:rPr>
+        <w:t>const</w:t>
+      </w:r>
+      <w:proofErr w:type="spellEnd"/>
+      <w:proofErr w:type="gramEnd"/>
+      <w:r>
+        <w:rPr>
+          <w:rStyle w:val="HTMLCode"/>
+        </w:rPr>
+        <w:t xml:space="preserve"> mongoose = require('mongoose');</w:t>
+      </w:r>
+    </w:p>
+    <w:p>
+      <w:pPr>
+        <w:pStyle w:val="HTMLPreformatted"/>
+        <w:rPr>
+          <w:rStyle w:val="HTMLCode"/>
+        </w:rPr>
+      </w:pPr>
+      <w:proofErr w:type="spellStart"/>
+      <w:proofErr w:type="gramStart"/>
+      <w:r>
+        <w:rPr>
+          <w:rStyle w:val="HTMLCode"/>
+        </w:rPr>
+        <w:t>const</w:t>
+      </w:r>
+      <w:proofErr w:type="spellEnd"/>
+      <w:proofErr w:type="gramEnd"/>
+      <w:r>
+        <w:rPr>
+          <w:rStyle w:val="HTMLCode"/>
+        </w:rPr>
+        <w:t xml:space="preserve"> </w:t>
+      </w:r>
+      <w:proofErr w:type="spellStart"/>
+      <w:r>
+        <w:rPr>
+          <w:rStyle w:val="HTMLCode"/>
+        </w:rPr>
+        <w:t>cors</w:t>
+      </w:r>
+      <w:proofErr w:type="spellEnd"/>
+      <w:r>
+        <w:rPr>
+          <w:rStyle w:val="HTMLCode"/>
+        </w:rPr>
+        <w:t xml:space="preserve"> = require('</w:t>
+      </w:r>
+      <w:proofErr w:type="spellStart"/>
+      <w:r>
+        <w:rPr>
+          <w:rStyle w:val="HTMLCode"/>
+        </w:rPr>
+        <w:t>cors</w:t>
+      </w:r>
+      <w:proofErr w:type="spellEnd"/>
+      <w:r>
+        <w:rPr>
+          <w:rStyle w:val="HTMLCode"/>
+        </w:rPr>
+        <w:t>');</w:t>
+      </w:r>
+    </w:p>
+    <w:p>
+      <w:pPr>
+        <w:pStyle w:val="HTMLPreformatted"/>
+        <w:rPr>
+          <w:rStyle w:val="HTMLCode"/>
+        </w:rPr>
+      </w:pPr>
+      <w:proofErr w:type="gramStart"/>
+      <w:r>
+        <w:rPr>
+          <w:rStyle w:val="HTMLCode"/>
+        </w:rPr>
+        <w:t>require(</w:t>
+      </w:r>
+      <w:proofErr w:type="gramEnd"/>
+      <w:r>
+        <w:rPr>
+          <w:rStyle w:val="HTMLCode"/>
+        </w:rPr>
+        <w:t>'</w:t>
+      </w:r>
+      <w:proofErr w:type="spellStart"/>
+      <w:r>
+        <w:rPr>
+          <w:rStyle w:val="HTMLCode"/>
+        </w:rPr>
+        <w:t>dotenv</w:t>
+      </w:r>
+      <w:proofErr w:type="spellEnd"/>
+      <w:r>
+        <w:rPr>
+          <w:rStyle w:val="HTMLCode"/>
+        </w:rPr>
+        <w:t>').</w:t>
+      </w:r>
+      <w:proofErr w:type="spellStart"/>
+      <w:r>
+        <w:rPr>
+          <w:rStyle w:val="HTMLCode"/>
+        </w:rPr>
+        <w:t>config</w:t>
+      </w:r>
+      <w:proofErr w:type="spellEnd"/>
+      <w:r>
+        <w:rPr>
+          <w:rStyle w:val="HTMLCode"/>
+        </w:rPr>
+        <w:t>();</w:t>
+      </w:r>
+    </w:p>
+    <w:p>
+      <w:pPr>
+        <w:pStyle w:val="HTMLPreformatted"/>
+        <w:rPr>
+          <w:rStyle w:val="HTMLCode"/>
+        </w:rPr>
+      </w:pPr>
+    </w:p>
+    <w:p>
+      <w:pPr>
+        <w:pStyle w:val="HTMLPreformatted"/>
+        <w:rPr>
+          <w:rStyle w:val="HTMLCode"/>
+        </w:rPr>
+      </w:pPr>
+      <w:proofErr w:type="spellStart"/>
+      <w:proofErr w:type="gramStart"/>
+      <w:r>
+        <w:rPr>
+          <w:rStyle w:val="HTMLCode"/>
+        </w:rPr>
+        <w:t>const</w:t>
+      </w:r>
+      <w:proofErr w:type="spellEnd"/>
+      <w:proofErr w:type="gramEnd"/>
+      <w:r>
+        <w:rPr>
+          <w:rStyle w:val="HTMLCode"/>
+        </w:rPr>
+        <w:t xml:space="preserve"> app = express();</w:t>
+      </w:r>
+    </w:p>
+    <w:p>
+      <w:pPr>
+        <w:pStyle w:val="HTMLPreformatted"/>
+        <w:rPr>
+          <w:rStyle w:val="HTMLCode"/>
+        </w:rPr>
+      </w:pPr>
+      <w:proofErr w:type="spellStart"/>
+      <w:proofErr w:type="gramStart"/>
+      <w:r>
+        <w:rPr>
+          <w:rStyle w:val="HTMLCode"/>
+        </w:rPr>
+        <w:t>app.use</w:t>
+      </w:r>
+      <w:proofErr w:type="spellEnd"/>
+      <w:r>
+        <w:rPr>
+          <w:rStyle w:val="HTMLCode"/>
+        </w:rPr>
+        <w:t>(</w:t>
+      </w:r>
+      <w:proofErr w:type="spellStart"/>
+      <w:proofErr w:type="gramEnd"/>
+      <w:r>
+        <w:rPr>
+          <w:rStyle w:val="HTMLCode"/>
+        </w:rPr>
+        <w:t>cors</w:t>
+      </w:r>
+      <w:proofErr w:type="spellEnd"/>
+      <w:r>
+        <w:rPr>
+          <w:rStyle w:val="HTMLCode"/>
+        </w:rPr>
+        <w:t>());</w:t>
+      </w:r>
+    </w:p>
+    <w:p>
+      <w:pPr>
+        <w:pStyle w:val="HTMLPreformatted"/>
+        <w:rPr>
+          <w:rStyle w:val="HTMLCode"/>
+        </w:rPr>
+      </w:pPr>
+      <w:proofErr w:type="spellStart"/>
+      <w:proofErr w:type="gramStart"/>
+      <w:r>
+        <w:rPr>
+          <w:rStyle w:val="HTMLCode"/>
+        </w:rPr>
+        <w:t>app.use</w:t>
+      </w:r>
+      <w:proofErr w:type="spellEnd"/>
+      <w:r>
+        <w:rPr>
+          <w:rStyle w:val="HTMLCode"/>
+        </w:rPr>
+        <w:t>(</w:t>
+      </w:r>
+      <w:proofErr w:type="spellStart"/>
+      <w:proofErr w:type="gramEnd"/>
+      <w:r>
+        <w:rPr>
+          <w:rStyle w:val="HTMLCode"/>
+        </w:rPr>
+        <w:t>express.json</w:t>
+      </w:r>
+      <w:proofErr w:type="spellEnd"/>
+      <w:r>
+        <w:rPr>
+          <w:rStyle w:val="HTMLCode"/>
+        </w:rPr>
+        <w:t>());</w:t>
+      </w:r>
+    </w:p>
+    <w:p>
+      <w:pPr>
+        <w:pStyle w:val="HTMLPreformatted"/>
+        <w:rPr>
+          <w:rStyle w:val="HTMLCode"/>
+        </w:rPr>
+      </w:pPr>
+    </w:p>
+    <w:p>
+      <w:pPr>
+        <w:pStyle w:val="HTMLPreformatted"/>
+        <w:rPr>
+          <w:rStyle w:val="HTMLCode"/>
+        </w:rPr>
+      </w:pPr>
+      <w:r>
+        <w:rPr>
+          <w:rStyle w:val="HTMLCode"/>
+        </w:rPr>
+        <w:t>// Sample route</w:t>
+      </w:r>
+    </w:p>
+    <w:p>
+      <w:pPr>
+        <w:pStyle w:val="HTMLPreformatted"/>
+        <w:rPr>
+          <w:rStyle w:val="HTMLCode"/>
+        </w:rPr>
+      </w:pPr>
+      <w:proofErr w:type="spellStart"/>
+      <w:proofErr w:type="gramStart"/>
+      <w:r>
+        <w:rPr>
+          <w:rStyle w:val="HTMLCode"/>
+        </w:rPr>
+        <w:t>app.get</w:t>
+      </w:r>
+      <w:proofErr w:type="spellEnd"/>
+      <w:r>
+        <w:rPr>
+          <w:rStyle w:val="HTMLCode"/>
+        </w:rPr>
+        <w:t>(</w:t>
+      </w:r>
+      <w:proofErr w:type="gramEnd"/>
+      <w:r>
+        <w:rPr>
+          <w:rStyle w:val="HTMLCode"/>
+        </w:rPr>
+        <w:t>'/', (</w:t>
+      </w:r>
+      <w:proofErr w:type="spellStart"/>
+      <w:r>
+        <w:rPr>
+          <w:rStyle w:val="HTMLCode"/>
+        </w:rPr>
+        <w:t>req</w:t>
+      </w:r>
+      <w:proofErr w:type="spellEnd"/>
+      <w:r>
+        <w:rPr>
+          <w:rStyle w:val="HTMLCode"/>
+        </w:rPr>
+        <w:t>, res) =&gt; {</w:t>
+      </w:r>
+    </w:p>
+    <w:p>
+      <w:pPr>
+        <w:pStyle w:val="HTMLPreformatted"/>
+        <w:rPr>
+          <w:rStyle w:val="HTMLCode"/>
+        </w:rPr>
+      </w:pPr>
+      <w:r>
+        <w:rPr>
+          <w:rStyle w:val="HTMLCode"/>
+        </w:rPr>
+        <w:t xml:space="preserve">  </w:t>
+      </w:r>
+      <w:proofErr w:type="spellStart"/>
+      <w:proofErr w:type="gramStart"/>
+      <w:r>
+        <w:rPr>
+          <w:rStyle w:val="HTMLCode"/>
+        </w:rPr>
+        <w:t>res.send</w:t>
+      </w:r>
+      <w:proofErr w:type="spellEnd"/>
+      <w:r>
+        <w:rPr>
+          <w:rStyle w:val="HTMLCode"/>
+        </w:rPr>
+        <w:t>(</w:t>
+      </w:r>
+      <w:proofErr w:type="gramEnd"/>
+      <w:r>
+        <w:rPr>
+          <w:rStyle w:val="HTMLCode"/>
+        </w:rPr>
+        <w:t>'Chat backend is running!');</w:t>
+      </w:r>
+    </w:p>
+    <w:p>
+      <w:pPr>
+        <w:pStyle w:val="HTMLPreformatted"/>
+        <w:rPr>
+          <w:rStyle w:val="HTMLCode"/>
+        </w:rPr>
+      </w:pPr>
+      <w:r>
+        <w:rPr>
+          <w:rStyle w:val="HTMLCode"/>
+        </w:rPr>
+        <w:t>});</w:t>
+      </w:r>
+    </w:p>
+    <w:p>
+      <w:pPr>
+        <w:pStyle w:val="HTMLPreformatted"/>
+        <w:rPr>
+          <w:rStyle w:val="HTMLCode"/>
+        </w:rPr>
+      </w:pPr>
+    </w:p>
+    <w:p>
+      <w:pPr>
+        <w:pStyle w:val="HTMLPreformatted"/>
+        <w:rPr>
+          <w:rStyle w:val="HTMLCode"/>
+        </w:rPr>
+      </w:pPr>
+      <w:r>
+        <w:rPr>
+          <w:rStyle w:val="HTMLCode"/>
+        </w:rPr>
+        <w:t>// MongoDB connection</w:t>
+      </w:r>
+    </w:p>
+    <w:p>
+      <w:pPr>
+        <w:pStyle w:val="HTMLPreformatted"/>
+        <w:rPr>
+          <w:rStyle w:val="HTMLCode"/>
+        </w:rPr>
+      </w:pPr>
+      <w:proofErr w:type="spellStart"/>
+      <w:proofErr w:type="gramStart"/>
+      <w:r>
+        <w:rPr>
+          <w:rStyle w:val="HTMLCode"/>
+        </w:rPr>
+        <w:t>mongoose.connect</w:t>
+      </w:r>
+      <w:proofErr w:type="spellEnd"/>
+      <w:r>
+        <w:rPr>
+          <w:rStyle w:val="HTMLCode"/>
+        </w:rPr>
+        <w:t>(</w:t>
+      </w:r>
+      <w:proofErr w:type="spellStart"/>
+      <w:proofErr w:type="gramEnd"/>
+      <w:r>
+        <w:rPr>
+          <w:rStyle w:val="HTMLCode"/>
+        </w:rPr>
+        <w:t>process.env.MONGO_URI</w:t>
+      </w:r>
+      <w:proofErr w:type="spellEnd"/>
+      <w:r>
+        <w:rPr>
+          <w:rStyle w:val="HTMLCode"/>
+        </w:rPr>
+        <w:t xml:space="preserve">, { </w:t>
+      </w:r>
+      <w:proofErr w:type="spellStart"/>
+      <w:r>
+        <w:rPr>
+          <w:rStyle w:val="HTMLCode"/>
+        </w:rPr>
+        <w:t>useNewUrlParser</w:t>
+      </w:r>
+      <w:proofErr w:type="spellEnd"/>
+      <w:r>
+        <w:rPr>
+          <w:rStyle w:val="HTMLCode"/>
+        </w:rPr>
+        <w:t xml:space="preserve">: true, </w:t>
+      </w:r>
+      <w:proofErr w:type="spellStart"/>
+      <w:r>
+        <w:rPr>
+          <w:rStyle w:val="HTMLCode"/>
+        </w:rPr>
+        <w:t>useUnifiedTopology</w:t>
+      </w:r>
+      <w:proofErr w:type="spellEnd"/>
+      <w:r>
+        <w:rPr>
+          <w:rStyle w:val="HTMLCode"/>
+        </w:rPr>
+        <w:t>: true })</w:t>
+      </w:r>
+    </w:p>
+    <w:p>
+      <w:pPr>
+        <w:pStyle w:val="HTMLPreformatted"/>
+        <w:rPr>
+          <w:rStyle w:val="HTMLCode"/>
+        </w:rPr>
+      </w:pPr>
+      <w:r>
+        <w:rPr>
+          <w:rStyle w:val="HTMLCode"/>
+        </w:rPr>
+        <w:t xml:space="preserve">  .</w:t>
+      </w:r>
+      <w:proofErr w:type="gramStart"/>
+      <w:r>
+        <w:rPr>
+          <w:rStyle w:val="HTMLCode"/>
+        </w:rPr>
+        <w:t>then(</w:t>
+      </w:r>
+      <w:proofErr w:type="gramEnd"/>
+      <w:r>
+        <w:rPr>
+          <w:rStyle w:val="HTMLCode"/>
+        </w:rPr>
+        <w:t>() =&gt; console.log('MongoDB connected'))</w:t>
+      </w:r>
+    </w:p>
+    <w:p>
+      <w:pPr>
+        <w:pStyle w:val="HTMLPreformatted"/>
+        <w:rPr>
+          <w:rStyle w:val="HTMLCode"/>
+        </w:rPr>
+      </w:pPr>
+      <w:r>
+        <w:rPr>
+          <w:rStyle w:val="HTMLCode"/>
+        </w:rPr>
+        <w:t xml:space="preserve">  .</w:t>
+      </w:r>
+      <w:proofErr w:type="gramStart"/>
+      <w:r>
+        <w:rPr>
+          <w:rStyle w:val="HTMLCode"/>
+        </w:rPr>
+        <w:t>catch(</w:t>
+      </w:r>
+      <w:proofErr w:type="gramEnd"/>
+      <w:r>
+        <w:rPr>
+          <w:rStyle w:val="HTMLCode"/>
+        </w:rPr>
+        <w:t>(err) =&gt; console.log('MongoDB error:', err));</w:t>
+      </w:r>
+    </w:p>
+    <w:p>
+      <w:pPr>
+        <w:pStyle w:val="HTMLPreformatted"/>
+        <w:rPr>
+          <w:rStyle w:val="HTMLCode"/>
+        </w:rPr>
+      </w:pPr>
+    </w:p>
+    <w:p>
+      <w:pPr>
+        <w:pStyle w:val="HTMLPreformatted"/>
+        <w:rPr>
+          <w:rStyle w:val="HTMLCode"/>
+        </w:rPr>
+      </w:pPr>
+      <w:proofErr w:type="spellStart"/>
+      <w:proofErr w:type="gramStart"/>
+      <w:r>
+        <w:rPr>
+          <w:rStyle w:val="HTMLCode"/>
+        </w:rPr>
+        <w:t>const</w:t>
+      </w:r>
+      <w:proofErr w:type="spellEnd"/>
+      <w:proofErr w:type="gramEnd"/>
+      <w:r>
+        <w:rPr>
+          <w:rStyle w:val="HTMLCode"/>
+        </w:rPr>
+        <w:t xml:space="preserve"> PORT = </w:t>
+      </w:r>
+      <w:proofErr w:type="spellStart"/>
+      <w:r>
+        <w:rPr>
+          <w:rStyle w:val="HTMLCode"/>
+        </w:rPr>
+        <w:t>process.env.PORT</w:t>
+      </w:r>
+      <w:proofErr w:type="spellEnd"/>
+      <w:r>
+        <w:rPr>
+          <w:rStyle w:val="HTMLCode"/>
+        </w:rPr>
+        <w:t xml:space="preserve"> || 5000;</w:t>
+      </w:r>
+    </w:p>
+    <w:p>
+      <w:pPr>
+        <w:pStyle w:val="HTMLPreformatted"/>
+        <w:rPr>
+          <w:rStyle w:val="HTMLCode"/>
+        </w:rPr>
+      </w:pPr>
+      <w:proofErr w:type="spellStart"/>
+      <w:proofErr w:type="gramStart"/>
+      <w:r>
+        <w:rPr>
+          <w:rStyle w:val="HTMLCode"/>
+        </w:rPr>
+        <w:lastRenderedPageBreak/>
+        <w:t>app.listen</w:t>
+      </w:r>
+      <w:proofErr w:type="spellEnd"/>
+      <w:r>
+        <w:rPr>
+          <w:rStyle w:val="HTMLCode"/>
+        </w:rPr>
+        <w:t>(</w:t>
+      </w:r>
+      <w:proofErr w:type="gramEnd"/>
+      <w:r>
+        <w:rPr>
+          <w:rStyle w:val="HTMLCode"/>
+        </w:rPr>
+        <w:t>PORT, () =&gt; {</w:t>
+      </w:r>
+    </w:p>
+    <w:p>
+      <w:pPr>
+        <w:pStyle w:val="HTMLPreformatted"/>
+        <w:rPr>
+          <w:rStyle w:val="HTMLCode"/>
+        </w:rPr>
+      </w:pPr>
+      <w:r>
+        <w:rPr>
+          <w:rStyle w:val="HTMLCode"/>
+        </w:rPr>
+        <w:t xml:space="preserve">  </w:t>
+      </w:r>
+      <w:proofErr w:type="gramStart"/>
+      <w:r>
+        <w:rPr>
+          <w:rStyle w:val="HTMLCode"/>
+        </w:rPr>
+        <w:t>console.log(</w:t>
+      </w:r>
+      <w:proofErr w:type="gramEnd"/>
+      <w:r>
+        <w:rPr>
+          <w:rStyle w:val="HTMLCode"/>
+        </w:rPr>
+        <w:t>`Server running on port ${PORT}`);</w:t>
+      </w:r>
+    </w:p>
+    <w:p>
+      <w:pPr>
+        <w:pStyle w:val="HTMLPreformatted"/>
+        <w:rPr>
+          <w:rStyle w:val="HTMLCode"/>
+        </w:rPr>
+      </w:pPr>
+      <w:r>
+        <w:rPr>
+          <w:rStyle w:val="HTMLCode"/>
+        </w:rPr>
+        <w:t>});</w:t>
+      </w:r>
+    </w:p>
+    <w:p>
+      <w:pPr>
+        <w:pStyle w:val="Heading3"/>
+      </w:pPr>
+      <w:r>
+        <w:rPr>
+          <w:rStyle w:val="HTMLCode"/>
+        </w:rPr>
+        <w:t>.</w:t>
+      </w:r>
+      <w:proofErr w:type="spellStart"/>
+      <w:r>
+        <w:rPr>
+          <w:rStyle w:val="HTMLCode"/>
+        </w:rPr>
+        <w:t>env</w:t>
+      </w:r>
+      <w:proofErr w:type="spellEnd"/>
+      <w:r>
+        <w:t xml:space="preserve"> file:</w:t>
+      </w:r>
+    </w:p>
+    <w:p>
+      <w:pPr>
+        <w:pStyle w:val="HTMLPreformatted"/>
+        <w:rPr>
+          <w:rStyle w:val="HTMLCode"/>
+        </w:rPr>
+      </w:pPr>
+      <w:r>
+        <w:rPr>
+          <w:rStyle w:val="HTMLCode"/>
+        </w:rPr>
+        <w:t>MONGO_URI=mongodb</w:t>
+      </w:r>
+      <w:proofErr w:type="gramStart"/>
+      <w:r>
+        <w:rPr>
+          <w:rStyle w:val="HTMLCode"/>
+        </w:rPr>
+        <w:t>:/</w:t>
+      </w:r>
+      <w:proofErr w:type="gramEnd"/>
+      <w:r>
+        <w:rPr>
+          <w:rStyle w:val="HTMLCode"/>
+        </w:rPr>
+        <w:t>/localhost:27017/chatdb</w:t>
+      </w:r>
+    </w:p>
+    <w:p>
+      <w:pPr>
+        <w:pStyle w:val="HTMLPreformatted"/>
+        <w:rPr>
+          <w:rStyle w:val="HTMLCode"/>
+        </w:rPr>
+      </w:pPr>
+      <w:r>
+        <w:rPr>
+          <w:rStyle w:val="HTMLCode"/>
+        </w:rPr>
+        <w:t>PORT=5000</w:t>
+      </w:r>
+    </w:p>
+    <w:p>
+      <w:pPr>
+        <w:pStyle w:val="NormalWeb"/>
+      </w:pPr>
+      <w:r>
+        <w:t>Replace the URI with your MongoDB Atlas URI if you're not using local MongoDB.</w:t>
+      </w:r>
+    </w:p>
+    <w:p>
+      <w:r>
+        <w:pict>
+          <v:rect id="_x0000_i1032" style="width:0;height:1.5pt" o:hralign="center" o:hrstd="t" o:hr="t" fillcolor="#a0a0a0" stroked="f"/>
+        </w:pict>
+      </w:r>
+    </w:p>
+    <w:p>
+      <w:pPr>
+        <w:pStyle w:val="Heading2"/>
+      </w:pPr>
+      <w:r>
+        <w:t>2. ✅ Setup MongoDB</w:t>
+      </w:r>
+    </w:p>
+    <w:p>
+      <w:pPr>
+        <w:pStyle w:val="NormalWeb"/>
+        <w:numPr>
+          <w:ilvl w:val="0"/>
+          <w:numId w:val="13"/>
+        </w:numPr>
+      </w:pPr>
+      <w:r>
+        <w:t xml:space="preserve">If local: make sure MongoDB is running (e.g., </w:t>
+      </w:r>
+      <w:proofErr w:type="spellStart"/>
+      <w:r>
+        <w:rPr>
+          <w:rStyle w:val="HTMLCode"/>
+        </w:rPr>
+        <w:t>mongod</w:t>
+      </w:r>
+      <w:proofErr w:type="spellEnd"/>
+      <w:r>
+        <w:t>)</w:t>
+      </w:r>
+    </w:p>
+    <w:p>
+      <w:pPr>
+        <w:pStyle w:val="NormalWeb"/>
+        <w:numPr>
+          <w:ilvl w:val="0"/>
+          <w:numId w:val="13"/>
+        </w:numPr>
+      </w:pPr>
+      <w:r>
+        <w:t xml:space="preserve">If remote: use </w:t>
+      </w:r>
+      <w:hyperlink r:id="rId6" w:history="1">
+        <w:r>
+          <w:rPr>
+            <w:rStyle w:val="Hyperlink"/>
+          </w:rPr>
+          <w:t>MongoDB Atlas</w:t>
+        </w:r>
+      </w:hyperlink>
+    </w:p>
+    <w:p>
+      <w:pPr>
+        <w:pStyle w:val="NormalWeb"/>
+        <w:numPr>
+          <w:ilvl w:val="0"/>
+          <w:numId w:val="13"/>
+        </w:numPr>
+      </w:pPr>
+      <w:r>
+        <w:t xml:space="preserve">Use </w:t>
+      </w:r>
+      <w:proofErr w:type="spellStart"/>
+      <w:r>
+        <w:rPr>
+          <w:rStyle w:val="HTMLCode"/>
+        </w:rPr>
+        <w:t>mongoose.connect</w:t>
+      </w:r>
+      <w:proofErr w:type="spellEnd"/>
+      <w:r>
+        <w:rPr>
+          <w:rStyle w:val="HTMLCode"/>
+        </w:rPr>
+        <w:t>()</w:t>
+      </w:r>
+      <w:r>
+        <w:t xml:space="preserve"> as shown above to test</w:t>
+      </w:r>
+    </w:p>
+    <w:p>
+      <w:r>
+        <w:pict>
+          <v:rect id="_x0000_i1033" style="width:0;height:1.5pt" o:hralign="center" o:hrstd="t" o:hr="t" fillcolor="#a0a0a0" stroked="f"/>
+        </w:pict>
+      </w:r>
+    </w:p>
+    <w:p>
+      <w:pPr>
+        <w:pStyle w:val="Heading2"/>
+      </w:pPr>
+      <w:r>
+        <w:t xml:space="preserve">3. ✅ Setup </w:t>
+      </w:r>
+      <w:proofErr w:type="spellStart"/>
+      <w:r>
+        <w:t>Vue</w:t>
+      </w:r>
+      <w:proofErr w:type="spellEnd"/>
+      <w:r>
+        <w:t xml:space="preserve"> 3 Frontend</w:t>
+      </w:r>
+    </w:p>
+    <w:p>
+      <w:pPr>
+        <w:pStyle w:val="Heading3"/>
+      </w:pPr>
+      <w:r>
+        <w:t xml:space="preserve">From root </w:t>
+      </w:r>
+      <w:r>
+        <w:rPr>
+          <w:rStyle w:val="HTMLCode"/>
+        </w:rPr>
+        <w:t>chat-app</w:t>
+      </w:r>
+      <w:r>
+        <w:t xml:space="preserve"> folder:</w:t>
+      </w:r>
+    </w:p>
+    <w:p>
+      <w:pPr>
+        <w:pStyle w:val="HTMLPreformatted"/>
+        <w:rPr>
+          <w:rStyle w:val="HTMLCode"/>
+        </w:rPr>
+      </w:pPr>
+      <w:proofErr w:type="spellStart"/>
+      <w:proofErr w:type="gramStart"/>
+      <w:r>
+        <w:rPr>
+          <w:rStyle w:val="HTMLCode"/>
+        </w:rPr>
+        <w:t>npm</w:t>
+      </w:r>
+      <w:proofErr w:type="spellEnd"/>
+      <w:proofErr w:type="gramEnd"/>
+      <w:r>
+        <w:rPr>
+          <w:rStyle w:val="HTMLCode"/>
+        </w:rPr>
+        <w:t xml:space="preserve"> create </w:t>
+      </w:r>
+      <w:proofErr w:type="spellStart"/>
+      <w:r>
+        <w:rPr>
+          <w:rStyle w:val="HTMLCode"/>
+        </w:rPr>
+        <w:t>vue@latest</w:t>
+      </w:r>
+      <w:proofErr w:type="spellEnd"/>
+      <w:r>
+        <w:rPr>
+          <w:rStyle w:val="HTMLCode"/>
+        </w:rPr>
+        <w:t xml:space="preserve"> frontend</w:t>
+      </w:r>
+    </w:p>
+    <w:p>
+      <w:pPr>
+        <w:pStyle w:val="NormalWeb"/>
+        <w:numPr>
+          <w:ilvl w:val="0"/>
+          <w:numId w:val="14"/>
+        </w:numPr>
+      </w:pPr>
+      <w:r>
+        <w:t>Choose:</w:t>
+      </w:r>
+    </w:p>
+    <w:p>
+      <w:pPr>
+        <w:pStyle w:val="NormalWeb"/>
+        <w:numPr>
+          <w:ilvl w:val="1"/>
+          <w:numId w:val="14"/>
+        </w:numPr>
+      </w:pPr>
+      <w:proofErr w:type="spellStart"/>
+      <w:r>
+        <w:rPr>
+          <w:rStyle w:val="Strong"/>
+        </w:rPr>
+        <w:t>Vue</w:t>
+      </w:r>
+      <w:proofErr w:type="spellEnd"/>
+      <w:r>
+        <w:rPr>
+          <w:rStyle w:val="Strong"/>
+        </w:rPr>
+        <w:t xml:space="preserve"> 3</w:t>
+      </w:r>
+    </w:p>
+    <w:p>
+      <w:pPr>
+        <w:pStyle w:val="NormalWeb"/>
+        <w:numPr>
+          <w:ilvl w:val="1"/>
+          <w:numId w:val="14"/>
+        </w:numPr>
+      </w:pPr>
+      <w:r>
+        <w:rPr>
+          <w:rStyle w:val="Strong"/>
+        </w:rPr>
+        <w:t xml:space="preserve">No </w:t>
+      </w:r>
+      <w:proofErr w:type="spellStart"/>
+      <w:r>
+        <w:rPr>
+          <w:rStyle w:val="Strong"/>
+        </w:rPr>
+        <w:t>TypeScript</w:t>
+      </w:r>
+      <w:proofErr w:type="spellEnd"/>
+      <w:r>
+        <w:t xml:space="preserve"> (or yes, your choice)</w:t>
+      </w:r>
+    </w:p>
+    <w:p>
+      <w:pPr>
+        <w:pStyle w:val="NormalWeb"/>
+        <w:numPr>
+          <w:ilvl w:val="1"/>
+          <w:numId w:val="14"/>
+        </w:numPr>
+      </w:pPr>
+      <w:r>
+        <w:rPr>
+          <w:rStyle w:val="Strong"/>
+        </w:rPr>
+        <w:t>No router</w:t>
+      </w:r>
+      <w:r>
+        <w:t xml:space="preserve"> (you can add later)</w:t>
+      </w:r>
+    </w:p>
+    <w:p>
+      <w:pPr>
+        <w:pStyle w:val="NormalWeb"/>
+        <w:numPr>
+          <w:ilvl w:val="1"/>
+          <w:numId w:val="14"/>
+        </w:numPr>
+      </w:pPr>
+      <w:r>
+        <w:rPr>
+          <w:rStyle w:val="Strong"/>
+        </w:rPr>
+        <w:t xml:space="preserve">No </w:t>
+      </w:r>
+      <w:proofErr w:type="spellStart"/>
+      <w:r>
+        <w:rPr>
+          <w:rStyle w:val="Strong"/>
+        </w:rPr>
+        <w:t>Pinia</w:t>
+      </w:r>
+      <w:proofErr w:type="spellEnd"/>
+      <w:r>
+        <w:t xml:space="preserve"> (or yes if you want)</w:t>
+      </w:r>
+    </w:p>
+    <w:p>
+      <w:pPr>
+        <w:pStyle w:val="NormalWeb"/>
+        <w:numPr>
+          <w:ilvl w:val="1"/>
+          <w:numId w:val="14"/>
+        </w:numPr>
+      </w:pPr>
+      <w:r>
+        <w:rPr>
+          <w:rStyle w:val="Strong"/>
+        </w:rPr>
+        <w:t>No testing</w:t>
+      </w:r>
+      <w:r>
+        <w:t xml:space="preserve"> for now</w:t>
+      </w:r>
+    </w:p>
+    <w:p>
+      <w:pPr>
+        <w:pStyle w:val="HTMLPreformatted"/>
+        <w:rPr>
+          <w:rStyle w:val="HTMLCode"/>
+        </w:rPr>
+      </w:pPr>
+      <w:proofErr w:type="gramStart"/>
+      <w:r>
+        <w:rPr>
+          <w:rStyle w:val="HTMLCode"/>
+        </w:rPr>
+        <w:t>cd</w:t>
+      </w:r>
+      <w:proofErr w:type="gramEnd"/>
+      <w:r>
+        <w:rPr>
+          <w:rStyle w:val="HTMLCode"/>
+        </w:rPr>
+        <w:t xml:space="preserve"> frontend</w:t>
+      </w:r>
+    </w:p>
+    <w:p>
+      <w:pPr>
+        <w:pStyle w:val="HTMLPreformatted"/>
+        <w:rPr>
+          <w:rStyle w:val="HTMLCode"/>
+        </w:rPr>
+      </w:pPr>
+      <w:proofErr w:type="spellStart"/>
+      <w:proofErr w:type="gramStart"/>
+      <w:r>
+        <w:rPr>
+          <w:rStyle w:val="HTMLCode"/>
+        </w:rPr>
+        <w:t>npm</w:t>
+      </w:r>
+      <w:proofErr w:type="spellEnd"/>
+      <w:proofErr w:type="gramEnd"/>
+      <w:r>
+        <w:rPr>
+          <w:rStyle w:val="HTMLCode"/>
+        </w:rPr>
+        <w:t xml:space="preserve"> install</w:t>
+      </w:r>
+    </w:p>
+    <w:p>
+      <w:pPr>
+        <w:pStyle w:val="HTMLPreformatted"/>
+        <w:rPr>
+          <w:rStyle w:val="HTMLCode"/>
+        </w:rPr>
+      </w:pPr>
+      <w:proofErr w:type="spellStart"/>
+      <w:proofErr w:type="gramStart"/>
+      <w:r>
+        <w:rPr>
+          <w:rStyle w:val="HTMLCode"/>
+        </w:rPr>
+        <w:t>npm</w:t>
+      </w:r>
+      <w:proofErr w:type="spellEnd"/>
+      <w:proofErr w:type="gramEnd"/>
+      <w:r>
+        <w:rPr>
+          <w:rStyle w:val="HTMLCode"/>
+        </w:rPr>
+        <w:t xml:space="preserve"> run dev</w:t>
+      </w:r>
+    </w:p>
+    <w:p>
+      <w:r>
+        <w:pict>
+          <v:rect id="_x0000_i1034" style="width:0;height:1.5pt" o:hralign="center" o:hrstd="t" o:hr="t" fillcolor="#a0a0a0" stroked="f"/>
+        </w:pict>
+      </w:r>
+    </w:p>
+    <w:p>
+      <w:pPr>
+        <w:pStyle w:val="Heading2"/>
+      </w:pPr>
+      <w:r>
+        <w:t>✅ Test Everything</w:t>
+      </w:r>
+    </w:p>
+    <w:p>
+      <w:pPr>
+        <w:pStyle w:val="NormalWeb"/>
+        <w:numPr>
+          <w:ilvl w:val="0"/>
+          <w:numId w:val="15"/>
+        </w:numPr>
+      </w:pPr>
+      <w:r>
+        <w:t xml:space="preserve">Backend: visit </w:t>
+      </w:r>
+      <w:r>
+        <w:rPr>
+          <w:rStyle w:val="HTMLCode"/>
+        </w:rPr>
+        <w:t>http://localhost:5000</w:t>
+      </w:r>
+      <w:r>
+        <w:t xml:space="preserve"> → should show "Chat backend is running!"</w:t>
+      </w:r>
+    </w:p>
+    <w:p>
+      <w:pPr>
+        <w:pStyle w:val="NormalWeb"/>
+        <w:numPr>
+          <w:ilvl w:val="0"/>
+          <w:numId w:val="15"/>
+        </w:numPr>
+      </w:pPr>
+      <w:r>
+        <w:t xml:space="preserve">Frontend: visit </w:t>
+      </w:r>
+      <w:r>
+        <w:rPr>
+          <w:rStyle w:val="HTMLCode"/>
+        </w:rPr>
+        <w:t>http://localhost:5173</w:t>
+      </w:r>
+      <w:r>
+        <w:t xml:space="preserve"> (or the port </w:t>
+      </w:r>
+      <w:proofErr w:type="spellStart"/>
+      <w:r>
+        <w:t>Vite</w:t>
+      </w:r>
+      <w:proofErr w:type="spellEnd"/>
+      <w:r>
+        <w:t xml:space="preserve"> shows) → should show </w:t>
+      </w:r>
+      <w:proofErr w:type="spellStart"/>
+      <w:r>
+        <w:t>Vue</w:t>
+      </w:r>
+      <w:proofErr w:type="spellEnd"/>
+      <w:r>
+        <w:t xml:space="preserve"> starter page</w:t>
+      </w:r>
+    </w:p>
+    <w:p>
+      <w:pPr>
+        <w:pStyle w:val="NormalWeb"/>
+        <w:numPr>
+          <w:ilvl w:val="0"/>
+          <w:numId w:val="15"/>
+        </w:numPr>
+      </w:pPr>
+      <w:r>
+        <w:t>MongoDB: should log "MongoDB connected"</w:t>
+      </w:r>
+      <w:bookmarkStart w:id="0" w:name="_GoBack"/>
+      <w:bookmarkEnd w:id="0"/>
     </w:p>
     <w:sectPr>
       <w:pgSz w:w="12240" w:h="15840"/>
@@ -2167,6 +3728,304 @@
     </w:lvl>
   </w:abstractNum>
   <w:abstractNum w:abstractNumId="5">
+    <w:nsid w:val="1BAA7A77"/>
+    <w:multiLevelType w:val="multilevel"/>
+    <w:tmpl w:val="ED98A468"/>
+    <w:lvl w:ilvl="0">
+      <w:start w:val="1"/>
+      <w:numFmt w:val="bullet"/>
+      <w:lvlText w:val=""/>
+      <w:lvlJc w:val="left"/>
+      <w:pPr>
+        <w:tabs>
+          <w:tab w:val="num" w:pos="720"/>
+        </w:tabs>
+        <w:ind w:left="720" w:hanging="360"/>
+      </w:pPr>
+      <w:rPr>
+        <w:rFonts w:ascii="Symbol" w:hAnsi="Symbol" w:hint="default"/>
+        <w:sz w:val="20"/>
+      </w:rPr>
+    </w:lvl>
+    <w:lvl w:ilvl="1" w:tentative="1">
+      <w:start w:val="1"/>
+      <w:numFmt w:val="bullet"/>
+      <w:lvlText w:val="o"/>
+      <w:lvlJc w:val="left"/>
+      <w:pPr>
+        <w:tabs>
+          <w:tab w:val="num" w:pos="1440"/>
+        </w:tabs>
+        <w:ind w:left="1440" w:hanging="360"/>
+      </w:pPr>
+      <w:rPr>
+        <w:rFonts w:ascii="Courier New" w:hAnsi="Courier New" w:hint="default"/>
+        <w:sz w:val="20"/>
+      </w:rPr>
+    </w:lvl>
+    <w:lvl w:ilvl="2" w:tentative="1">
+      <w:start w:val="1"/>
+      <w:numFmt w:val="bullet"/>
+      <w:lvlText w:val=""/>
+      <w:lvlJc w:val="left"/>
+      <w:pPr>
+        <w:tabs>
+          <w:tab w:val="num" w:pos="2160"/>
+        </w:tabs>
+        <w:ind w:left="2160" w:hanging="360"/>
+      </w:pPr>
+      <w:rPr>
+        <w:rFonts w:ascii="Wingdings" w:hAnsi="Wingdings" w:hint="default"/>
+        <w:sz w:val="20"/>
+      </w:rPr>
+    </w:lvl>
+    <w:lvl w:ilvl="3" w:tentative="1">
+      <w:start w:val="1"/>
+      <w:numFmt w:val="bullet"/>
+      <w:lvlText w:val=""/>
+      <w:lvlJc w:val="left"/>
+      <w:pPr>
+        <w:tabs>
+          <w:tab w:val="num" w:pos="2880"/>
+        </w:tabs>
+        <w:ind w:left="2880" w:hanging="360"/>
+      </w:pPr>
+      <w:rPr>
+        <w:rFonts w:ascii="Wingdings" w:hAnsi="Wingdings" w:hint="default"/>
+        <w:sz w:val="20"/>
+      </w:rPr>
+    </w:lvl>
+    <w:lvl w:ilvl="4" w:tentative="1">
+      <w:start w:val="1"/>
+      <w:numFmt w:val="bullet"/>
+      <w:lvlText w:val=""/>
+      <w:lvlJc w:val="left"/>
+      <w:pPr>
+        <w:tabs>
+          <w:tab w:val="num" w:pos="3600"/>
+        </w:tabs>
+        <w:ind w:left="3600" w:hanging="360"/>
+      </w:pPr>
+      <w:rPr>
+        <w:rFonts w:ascii="Wingdings" w:hAnsi="Wingdings" w:hint="default"/>
+        <w:sz w:val="20"/>
+      </w:rPr>
+    </w:lvl>
+    <w:lvl w:ilvl="5" w:tentative="1">
+      <w:start w:val="1"/>
+      <w:numFmt w:val="bullet"/>
+      <w:lvlText w:val=""/>
+      <w:lvlJc w:val="left"/>
+      <w:pPr>
+        <w:tabs>
+          <w:tab w:val="num" w:pos="4320"/>
+        </w:tabs>
+        <w:ind w:left="4320" w:hanging="360"/>
+      </w:pPr>
+      <w:rPr>
+        <w:rFonts w:ascii="Wingdings" w:hAnsi="Wingdings" w:hint="default"/>
+        <w:sz w:val="20"/>
+      </w:rPr>
+    </w:lvl>
+    <w:lvl w:ilvl="6" w:tentative="1">
+      <w:start w:val="1"/>
+      <w:numFmt w:val="bullet"/>
+      <w:lvlText w:val=""/>
+      <w:lvlJc w:val="left"/>
+      <w:pPr>
+        <w:tabs>
+          <w:tab w:val="num" w:pos="5040"/>
+        </w:tabs>
+        <w:ind w:left="5040" w:hanging="360"/>
+      </w:pPr>
+      <w:rPr>
+        <w:rFonts w:ascii="Wingdings" w:hAnsi="Wingdings" w:hint="default"/>
+        <w:sz w:val="20"/>
+      </w:rPr>
+    </w:lvl>
+    <w:lvl w:ilvl="7" w:tentative="1">
+      <w:start w:val="1"/>
+      <w:numFmt w:val="bullet"/>
+      <w:lvlText w:val=""/>
+      <w:lvlJc w:val="left"/>
+      <w:pPr>
+        <w:tabs>
+          <w:tab w:val="num" w:pos="5760"/>
+        </w:tabs>
+        <w:ind w:left="5760" w:hanging="360"/>
+      </w:pPr>
+      <w:rPr>
+        <w:rFonts w:ascii="Wingdings" w:hAnsi="Wingdings" w:hint="default"/>
+        <w:sz w:val="20"/>
+      </w:rPr>
+    </w:lvl>
+    <w:lvl w:ilvl="8" w:tentative="1">
+      <w:start w:val="1"/>
+      <w:numFmt w:val="bullet"/>
+      <w:lvlText w:val=""/>
+      <w:lvlJc w:val="left"/>
+      <w:pPr>
+        <w:tabs>
+          <w:tab w:val="num" w:pos="6480"/>
+        </w:tabs>
+        <w:ind w:left="6480" w:hanging="360"/>
+      </w:pPr>
+      <w:rPr>
+        <w:rFonts w:ascii="Wingdings" w:hAnsi="Wingdings" w:hint="default"/>
+        <w:sz w:val="20"/>
+      </w:rPr>
+    </w:lvl>
+  </w:abstractNum>
+  <w:abstractNum w:abstractNumId="6">
+    <w:nsid w:val="27B91AA8"/>
+    <w:multiLevelType w:val="multilevel"/>
+    <w:tmpl w:val="A9161A32"/>
+    <w:lvl w:ilvl="0">
+      <w:start w:val="1"/>
+      <w:numFmt w:val="bullet"/>
+      <w:lvlText w:val=""/>
+      <w:lvlJc w:val="left"/>
+      <w:pPr>
+        <w:tabs>
+          <w:tab w:val="num" w:pos="720"/>
+        </w:tabs>
+        <w:ind w:left="720" w:hanging="360"/>
+      </w:pPr>
+      <w:rPr>
+        <w:rFonts w:ascii="Symbol" w:hAnsi="Symbol" w:hint="default"/>
+        <w:sz w:val="20"/>
+      </w:rPr>
+    </w:lvl>
+    <w:lvl w:ilvl="1" w:tentative="1">
+      <w:start w:val="1"/>
+      <w:numFmt w:val="bullet"/>
+      <w:lvlText w:val="o"/>
+      <w:lvlJc w:val="left"/>
+      <w:pPr>
+        <w:tabs>
+          <w:tab w:val="num" w:pos="1440"/>
+        </w:tabs>
+        <w:ind w:left="1440" w:hanging="360"/>
+      </w:pPr>
+      <w:rPr>
+        <w:rFonts w:ascii="Courier New" w:hAnsi="Courier New" w:hint="default"/>
+        <w:sz w:val="20"/>
+      </w:rPr>
+    </w:lvl>
+    <w:lvl w:ilvl="2" w:tentative="1">
+      <w:start w:val="1"/>
+      <w:numFmt w:val="bullet"/>
+      <w:lvlText w:val=""/>
+      <w:lvlJc w:val="left"/>
+      <w:pPr>
+        <w:tabs>
+          <w:tab w:val="num" w:pos="2160"/>
+        </w:tabs>
+        <w:ind w:left="2160" w:hanging="360"/>
+      </w:pPr>
+      <w:rPr>
+        <w:rFonts w:ascii="Wingdings" w:hAnsi="Wingdings" w:hint="default"/>
+        <w:sz w:val="20"/>
+      </w:rPr>
+    </w:lvl>
+    <w:lvl w:ilvl="3" w:tentative="1">
+      <w:start w:val="1"/>
+      <w:numFmt w:val="bullet"/>
+      <w:lvlText w:val=""/>
+      <w:lvlJc w:val="left"/>
+      <w:pPr>
+        <w:tabs>
+          <w:tab w:val="num" w:pos="2880"/>
+        </w:tabs>
+        <w:ind w:left="2880" w:hanging="360"/>
+      </w:pPr>
+      <w:rPr>
+        <w:rFonts w:ascii="Wingdings" w:hAnsi="Wingdings" w:hint="default"/>
+        <w:sz w:val="20"/>
+      </w:rPr>
+    </w:lvl>
+    <w:lvl w:ilvl="4" w:tentative="1">
+      <w:start w:val="1"/>
+      <w:numFmt w:val="bullet"/>
+      <w:lvlText w:val=""/>
+      <w:lvlJc w:val="left"/>
+      <w:pPr>
+        <w:tabs>
+          <w:tab w:val="num" w:pos="3600"/>
+        </w:tabs>
+        <w:ind w:left="3600" w:hanging="360"/>
+      </w:pPr>
+      <w:rPr>
+        <w:rFonts w:ascii="Wingdings" w:hAnsi="Wingdings" w:hint="default"/>
+        <w:sz w:val="20"/>
+      </w:rPr>
+    </w:lvl>
+    <w:lvl w:ilvl="5" w:tentative="1">
+      <w:start w:val="1"/>
+      <w:numFmt w:val="bullet"/>
+      <w:lvlText w:val=""/>
+      <w:lvlJc w:val="left"/>
+      <w:pPr>
+        <w:tabs>
+          <w:tab w:val="num" w:pos="4320"/>
+        </w:tabs>
+        <w:ind w:left="4320" w:hanging="360"/>
+      </w:pPr>
+      <w:rPr>
+        <w:rFonts w:ascii="Wingdings" w:hAnsi="Wingdings" w:hint="default"/>
+        <w:sz w:val="20"/>
+      </w:rPr>
+    </w:lvl>
+    <w:lvl w:ilvl="6" w:tentative="1">
+      <w:start w:val="1"/>
+      <w:numFmt w:val="bullet"/>
+      <w:lvlText w:val=""/>
+      <w:lvlJc w:val="left"/>
+      <w:pPr>
+        <w:tabs>
+          <w:tab w:val="num" w:pos="5040"/>
+        </w:tabs>
+        <w:ind w:left="5040" w:hanging="360"/>
+      </w:pPr>
+      <w:rPr>
+        <w:rFonts w:ascii="Wingdings" w:hAnsi="Wingdings" w:hint="default"/>
+        <w:sz w:val="20"/>
+      </w:rPr>
+    </w:lvl>
+    <w:lvl w:ilvl="7" w:tentative="1">
+      <w:start w:val="1"/>
+      <w:numFmt w:val="bullet"/>
+      <w:lvlText w:val=""/>
+      <w:lvlJc w:val="left"/>
+      <w:pPr>
+        <w:tabs>
+          <w:tab w:val="num" w:pos="5760"/>
+        </w:tabs>
+        <w:ind w:left="5760" w:hanging="360"/>
+      </w:pPr>
+      <w:rPr>
+        <w:rFonts w:ascii="Wingdings" w:hAnsi="Wingdings" w:hint="default"/>
+        <w:sz w:val="20"/>
+      </w:rPr>
+    </w:lvl>
+    <w:lvl w:ilvl="8" w:tentative="1">
+      <w:start w:val="1"/>
+      <w:numFmt w:val="bullet"/>
+      <w:lvlText w:val=""/>
+      <w:lvlJc w:val="left"/>
+      <w:pPr>
+        <w:tabs>
+          <w:tab w:val="num" w:pos="6480"/>
+        </w:tabs>
+        <w:ind w:left="6480" w:hanging="360"/>
+      </w:pPr>
+      <w:rPr>
+        <w:rFonts w:ascii="Wingdings" w:hAnsi="Wingdings" w:hint="default"/>
+        <w:sz w:val="20"/>
+      </w:rPr>
+    </w:lvl>
+  </w:abstractNum>
+  <w:abstractNum w:abstractNumId="7">
     <w:nsid w:val="2D05605F"/>
     <w:multiLevelType w:val="multilevel"/>
     <w:tmpl w:val="C06ED36C"/>
@@ -2315,7 +4174,7 @@
       </w:rPr>
     </w:lvl>
   </w:abstractNum>
-  <w:abstractNum w:abstractNumId="6">
+  <w:abstractNum w:abstractNumId="8">
     <w:nsid w:val="2E51107E"/>
     <w:multiLevelType w:val="multilevel"/>
     <w:tmpl w:val="A550A1BE"/>
@@ -2464,7 +4323,7 @@
       </w:rPr>
     </w:lvl>
   </w:abstractNum>
-  <w:abstractNum w:abstractNumId="7">
+  <w:abstractNum w:abstractNumId="9">
     <w:nsid w:val="3A80116F"/>
     <w:multiLevelType w:val="multilevel"/>
     <w:tmpl w:val="E0966DF8"/>
@@ -2613,7 +4472,156 @@
       </w:rPr>
     </w:lvl>
   </w:abstractNum>
-  <w:abstractNum w:abstractNumId="8">
+  <w:abstractNum w:abstractNumId="10">
+    <w:nsid w:val="3C362AF1"/>
+    <w:multiLevelType w:val="multilevel"/>
+    <w:tmpl w:val="59406034"/>
+    <w:lvl w:ilvl="0">
+      <w:start w:val="1"/>
+      <w:numFmt w:val="bullet"/>
+      <w:lvlText w:val=""/>
+      <w:lvlJc w:val="left"/>
+      <w:pPr>
+        <w:tabs>
+          <w:tab w:val="num" w:pos="720"/>
+        </w:tabs>
+        <w:ind w:left="720" w:hanging="360"/>
+      </w:pPr>
+      <w:rPr>
+        <w:rFonts w:ascii="Symbol" w:hAnsi="Symbol" w:hint="default"/>
+        <w:sz w:val="20"/>
+      </w:rPr>
+    </w:lvl>
+    <w:lvl w:ilvl="1">
+      <w:start w:val="1"/>
+      <w:numFmt w:val="bullet"/>
+      <w:lvlText w:val="o"/>
+      <w:lvlJc w:val="left"/>
+      <w:pPr>
+        <w:tabs>
+          <w:tab w:val="num" w:pos="1440"/>
+        </w:tabs>
+        <w:ind w:left="1440" w:hanging="360"/>
+      </w:pPr>
+      <w:rPr>
+        <w:rFonts w:ascii="Courier New" w:hAnsi="Courier New" w:hint="default"/>
+        <w:sz w:val="20"/>
+      </w:rPr>
+    </w:lvl>
+    <w:lvl w:ilvl="2" w:tentative="1">
+      <w:start w:val="1"/>
+      <w:numFmt w:val="bullet"/>
+      <w:lvlText w:val=""/>
+      <w:lvlJc w:val="left"/>
+      <w:pPr>
+        <w:tabs>
+          <w:tab w:val="num" w:pos="2160"/>
+        </w:tabs>
+        <w:ind w:left="2160" w:hanging="360"/>
+      </w:pPr>
+      <w:rPr>
+        <w:rFonts w:ascii="Wingdings" w:hAnsi="Wingdings" w:hint="default"/>
+        <w:sz w:val="20"/>
+      </w:rPr>
+    </w:lvl>
+    <w:lvl w:ilvl="3" w:tentative="1">
+      <w:start w:val="1"/>
+      <w:numFmt w:val="bullet"/>
+      <w:lvlText w:val=""/>
+      <w:lvlJc w:val="left"/>
+      <w:pPr>
+        <w:tabs>
+          <w:tab w:val="num" w:pos="2880"/>
+        </w:tabs>
+        <w:ind w:left="2880" w:hanging="360"/>
+      </w:pPr>
+      <w:rPr>
+        <w:rFonts w:ascii="Wingdings" w:hAnsi="Wingdings" w:hint="default"/>
+        <w:sz w:val="20"/>
+      </w:rPr>
+    </w:lvl>
+    <w:lvl w:ilvl="4" w:tentative="1">
+      <w:start w:val="1"/>
+      <w:numFmt w:val="bullet"/>
+      <w:lvlText w:val=""/>
+      <w:lvlJc w:val="left"/>
+      <w:pPr>
+        <w:tabs>
+          <w:tab w:val="num" w:pos="3600"/>
+        </w:tabs>
+        <w:ind w:left="3600" w:hanging="360"/>
+      </w:pPr>
+      <w:rPr>
+        <w:rFonts w:ascii="Wingdings" w:hAnsi="Wingdings" w:hint="default"/>
+        <w:sz w:val="20"/>
+      </w:rPr>
+    </w:lvl>
+    <w:lvl w:ilvl="5" w:tentative="1">
+      <w:start w:val="1"/>
+      <w:numFmt w:val="bullet"/>
+      <w:lvlText w:val=""/>
+      <w:lvlJc w:val="left"/>
+      <w:pPr>
+        <w:tabs>
+          <w:tab w:val="num" w:pos="4320"/>
+        </w:tabs>
+        <w:ind w:left="4320" w:hanging="360"/>
+      </w:pPr>
+      <w:rPr>
+        <w:rFonts w:ascii="Wingdings" w:hAnsi="Wingdings" w:hint="default"/>
+        <w:sz w:val="20"/>
+      </w:rPr>
+    </w:lvl>
+    <w:lvl w:ilvl="6" w:tentative="1">
+      <w:start w:val="1"/>
+      <w:numFmt w:val="bullet"/>
+      <w:lvlText w:val=""/>
+      <w:lvlJc w:val="left"/>
+      <w:pPr>
+        <w:tabs>
+          <w:tab w:val="num" w:pos="5040"/>
+        </w:tabs>
+        <w:ind w:left="5040" w:hanging="360"/>
+      </w:pPr>
+      <w:rPr>
+        <w:rFonts w:ascii="Wingdings" w:hAnsi="Wingdings" w:hint="default"/>
+        <w:sz w:val="20"/>
+      </w:rPr>
+    </w:lvl>
+    <w:lvl w:ilvl="7" w:tentative="1">
+      <w:start w:val="1"/>
+      <w:numFmt w:val="bullet"/>
+      <w:lvlText w:val=""/>
+      <w:lvlJc w:val="left"/>
+      <w:pPr>
+        <w:tabs>
+          <w:tab w:val="num" w:pos="5760"/>
+        </w:tabs>
+        <w:ind w:left="5760" w:hanging="360"/>
+      </w:pPr>
+      <w:rPr>
+        <w:rFonts w:ascii="Wingdings" w:hAnsi="Wingdings" w:hint="default"/>
+        <w:sz w:val="20"/>
+      </w:rPr>
+    </w:lvl>
+    <w:lvl w:ilvl="8" w:tentative="1">
+      <w:start w:val="1"/>
+      <w:numFmt w:val="bullet"/>
+      <w:lvlText w:val=""/>
+      <w:lvlJc w:val="left"/>
+      <w:pPr>
+        <w:tabs>
+          <w:tab w:val="num" w:pos="6480"/>
+        </w:tabs>
+        <w:ind w:left="6480" w:hanging="360"/>
+      </w:pPr>
+      <w:rPr>
+        <w:rFonts w:ascii="Wingdings" w:hAnsi="Wingdings" w:hint="default"/>
+        <w:sz w:val="20"/>
+      </w:rPr>
+    </w:lvl>
+  </w:abstractNum>
+  <w:abstractNum w:abstractNumId="11">
     <w:nsid w:val="601F52A9"/>
     <w:multiLevelType w:val="multilevel"/>
     <w:tmpl w:val="D9A4E3EE"/>
@@ -2762,7 +4770,7 @@
       </w:rPr>
     </w:lvl>
   </w:abstractNum>
-  <w:abstractNum w:abstractNumId="9">
+  <w:abstractNum w:abstractNumId="12">
     <w:nsid w:val="66A64297"/>
     <w:multiLevelType w:val="multilevel"/>
     <w:tmpl w:val="9522C7AA"/>
@@ -2911,7 +4919,7 @@
       </w:rPr>
     </w:lvl>
   </w:abstractNum>
-  <w:abstractNum w:abstractNumId="10">
+  <w:abstractNum w:abstractNumId="13">
     <w:nsid w:val="75D40CD4"/>
     <w:multiLevelType w:val="multilevel"/>
     <w:tmpl w:val="B6EAB1DE"/>
@@ -3060,7 +5068,7 @@
       </w:rPr>
     </w:lvl>
   </w:abstractNum>
-  <w:abstractNum w:abstractNumId="11">
+  <w:abstractNum w:abstractNumId="14">
     <w:nsid w:val="78D719DF"/>
     <w:multiLevelType w:val="multilevel"/>
     <w:tmpl w:val="78E206FC"/>
@@ -3210,7 +5218,7 @@
     </w:lvl>
   </w:abstractNum>
   <w:num w:numId="1">
-    <w:abstractNumId w:val="10"/>
+    <w:abstractNumId w:val="13"/>
   </w:num>
   <w:num w:numId="2">
     <w:abstractNumId w:val="0"/>
@@ -3222,28 +5230,37 @@
     <w:abstractNumId w:val="2"/>
   </w:num>
   <w:num w:numId="5">
+    <w:abstractNumId w:val="14"/>
+  </w:num>
+  <w:num w:numId="6">
+    <w:abstractNumId w:val="8"/>
+  </w:num>
+  <w:num w:numId="7">
     <w:abstractNumId w:val="11"/>
   </w:num>
-  <w:num w:numId="6">
-    <w:abstractNumId w:val="6"/>
-  </w:num>
-  <w:num w:numId="7">
-    <w:abstractNumId w:val="8"/>
-  </w:num>
   <w:num w:numId="8">
-    <w:abstractNumId w:val="9"/>
+    <w:abstractNumId w:val="12"/>
   </w:num>
   <w:num w:numId="9">
-    <w:abstractNumId w:val="5"/>
+    <w:abstractNumId w:val="7"/>
   </w:num>
   <w:num w:numId="10">
-    <w:abstractNumId w:val="7"/>
+    <w:abstractNumId w:val="9"/>
   </w:num>
   <w:num w:numId="11">
     <w:abstractNumId w:val="3"/>
   </w:num>
   <w:num w:numId="12">
     <w:abstractNumId w:val="1"/>
+  </w:num>
+  <w:num w:numId="13">
+    <w:abstractNumId w:val="6"/>
+  </w:num>
+  <w:num w:numId="14">
+    <w:abstractNumId w:val="10"/>
+  </w:num>
+  <w:num w:numId="15">
+    <w:abstractNumId w:val="5"/>
   </w:num>
 </w:numbering>
 </file>
@@ -3505,7 +5522,6 @@
     <w:name w:val="Normal (Web)"/>
     <w:basedOn w:val="Normal"/>
     <w:uiPriority w:val="99"/>
-    <w:semiHidden/>
     <w:unhideWhenUsed/>
     <w:rsid w:val="00BE43CE"/>
     <w:pPr>
@@ -3587,6 +5603,18 @@
       <w:rFonts w:ascii="Courier New" w:eastAsia="Times New Roman" w:hAnsi="Courier New" w:cs="Courier New"/>
       <w:sz w:val="20"/>
       <w:szCs w:val="20"/>
+    </w:rPr>
+  </w:style>
+  <w:style w:type="character" w:styleId="Hyperlink">
+    <w:name w:val="Hyperlink"/>
+    <w:basedOn w:val="DefaultParagraphFont"/>
+    <w:uiPriority w:val="99"/>
+    <w:semiHidden/>
+    <w:unhideWhenUsed/>
+    <w:rsid w:val="007A2F02"/>
+    <w:rPr>
+      <w:color w:val="0000FF"/>
+      <w:u w:val="single"/>
     </w:rPr>
   </w:style>
 </w:styles>
@@ -3849,7 +5877,6 @@
     <w:name w:val="Normal (Web)"/>
     <w:basedOn w:val="Normal"/>
     <w:uiPriority w:val="99"/>
-    <w:semiHidden/>
     <w:unhideWhenUsed/>
     <w:rsid w:val="00BE43CE"/>
     <w:pPr>
@@ -3931,6 +5958,18 @@
       <w:rFonts w:ascii="Courier New" w:eastAsia="Times New Roman" w:hAnsi="Courier New" w:cs="Courier New"/>
       <w:sz w:val="20"/>
       <w:szCs w:val="20"/>
+    </w:rPr>
+  </w:style>
+  <w:style w:type="character" w:styleId="Hyperlink">
+    <w:name w:val="Hyperlink"/>
+    <w:basedOn w:val="DefaultParagraphFont"/>
+    <w:uiPriority w:val="99"/>
+    <w:semiHidden/>
+    <w:unhideWhenUsed/>
+    <w:rsid w:val="007A2F02"/>
+    <w:rPr>
+      <w:color w:val="0000FF"/>
+      <w:u w:val="single"/>
     </w:rPr>
   </w:style>
 </w:styles>

</xml_diff>

<commit_message>
basic function for chatting
</commit_message>
<xml_diff>
--- a/Document.docx
+++ b/Document.docx
@@ -1399,8 +1399,732 @@
       </w:r>
     </w:p>
     <w:p>
-      <w:r>
+      <w:pPr>
+        <w:spacing w:before="100" w:beforeAutospacing="1" w:after="100" w:afterAutospacing="1" w:line="240" w:lineRule="auto"/>
+        <w:outlineLvl w:val="2"/>
+        <w:rPr>
+          <w:rFonts w:ascii="Times New Roman" w:eastAsia="Times New Roman" w:hAnsi="Times New Roman" w:cs="Times New Roman"/>
+          <w:b/>
+          <w:bCs/>
+          <w:sz w:val="28"/>
+          <w:szCs w:val="28"/>
+        </w:rPr>
+      </w:pPr>
+      <w:r>
+        <w:rPr>
+          <w:rFonts w:ascii="Segoe UI Symbol" w:eastAsia="Times New Roman" w:hAnsi="Segoe UI Symbol" w:cs="Segoe UI Symbol"/>
+          <w:b/>
+          <w:bCs/>
+          <w:sz w:val="28"/>
+          <w:szCs w:val="28"/>
+        </w:rPr>
         <w:lastRenderedPageBreak/>
+        <w:t>🔐</w:t>
+      </w:r>
+      <w:r>
+        <w:rPr>
+          <w:rFonts w:ascii="Times New Roman" w:eastAsia="Times New Roman" w:hAnsi="Times New Roman" w:cs="Times New Roman"/>
+          <w:b/>
+          <w:bCs/>
+          <w:sz w:val="28"/>
+          <w:szCs w:val="28"/>
+        </w:rPr>
+        <w:t xml:space="preserve"> Advanced User Features</w:t>
+      </w:r>
+    </w:p>
+    <w:p>
+      <w:pPr>
+        <w:numPr>
+          <w:ilvl w:val="0"/>
+          <w:numId w:val="16"/>
+        </w:numPr>
+        <w:spacing w:before="100" w:beforeAutospacing="1" w:after="100" w:afterAutospacing="1" w:line="240" w:lineRule="auto"/>
+        <w:rPr>
+          <w:rFonts w:ascii="Times New Roman" w:eastAsia="Times New Roman" w:hAnsi="Times New Roman" w:cs="Times New Roman"/>
+          <w:sz w:val="28"/>
+          <w:szCs w:val="28"/>
+        </w:rPr>
+      </w:pPr>
+      <w:r>
+        <w:rPr>
+          <w:rFonts w:ascii="Times New Roman" w:eastAsia="Times New Roman" w:hAnsi="Times New Roman" w:cs="Times New Roman"/>
+          <w:b/>
+          <w:bCs/>
+          <w:sz w:val="28"/>
+          <w:szCs w:val="28"/>
+        </w:rPr>
+        <w:t>User profile with avatar</w:t>
+      </w:r>
+    </w:p>
+    <w:p>
+      <w:pPr>
+        <w:numPr>
+          <w:ilvl w:val="0"/>
+          <w:numId w:val="16"/>
+        </w:numPr>
+        <w:spacing w:before="100" w:beforeAutospacing="1" w:after="100" w:afterAutospacing="1" w:line="240" w:lineRule="auto"/>
+        <w:rPr>
+          <w:rFonts w:ascii="Times New Roman" w:eastAsia="Times New Roman" w:hAnsi="Times New Roman" w:cs="Times New Roman"/>
+          <w:sz w:val="28"/>
+          <w:szCs w:val="28"/>
+        </w:rPr>
+      </w:pPr>
+      <w:r>
+        <w:rPr>
+          <w:rFonts w:ascii="Times New Roman" w:eastAsia="Times New Roman" w:hAnsi="Times New Roman" w:cs="Times New Roman"/>
+          <w:b/>
+          <w:bCs/>
+          <w:sz w:val="28"/>
+          <w:szCs w:val="28"/>
+        </w:rPr>
+        <w:t>Password reset via email</w:t>
+      </w:r>
+    </w:p>
+    <w:p>
+      <w:pPr>
+        <w:numPr>
+          <w:ilvl w:val="0"/>
+          <w:numId w:val="16"/>
+        </w:numPr>
+        <w:spacing w:before="100" w:beforeAutospacing="1" w:after="100" w:afterAutospacing="1" w:line="240" w:lineRule="auto"/>
+        <w:rPr>
+          <w:rFonts w:ascii="Times New Roman" w:eastAsia="Times New Roman" w:hAnsi="Times New Roman" w:cs="Times New Roman"/>
+          <w:sz w:val="28"/>
+          <w:szCs w:val="28"/>
+        </w:rPr>
+      </w:pPr>
+      <w:r>
+        <w:rPr>
+          <w:rFonts w:ascii="Times New Roman" w:eastAsia="Times New Roman" w:hAnsi="Times New Roman" w:cs="Times New Roman"/>
+          <w:b/>
+          <w:bCs/>
+          <w:sz w:val="28"/>
+          <w:szCs w:val="28"/>
+        </w:rPr>
+        <w:t>Online/offline indicator</w:t>
+      </w:r>
+    </w:p>
+    <w:p>
+      <w:pPr>
+        <w:numPr>
+          <w:ilvl w:val="0"/>
+          <w:numId w:val="16"/>
+        </w:numPr>
+        <w:spacing w:before="100" w:beforeAutospacing="1" w:after="100" w:afterAutospacing="1" w:line="240" w:lineRule="auto"/>
+        <w:rPr>
+          <w:rFonts w:ascii="Times New Roman" w:eastAsia="Times New Roman" w:hAnsi="Times New Roman" w:cs="Times New Roman"/>
+          <w:sz w:val="28"/>
+          <w:szCs w:val="28"/>
+        </w:rPr>
+      </w:pPr>
+      <w:r>
+        <w:rPr>
+          <w:rFonts w:ascii="Times New Roman" w:eastAsia="Times New Roman" w:hAnsi="Times New Roman" w:cs="Times New Roman"/>
+          <w:b/>
+          <w:bCs/>
+          <w:sz w:val="28"/>
+          <w:szCs w:val="28"/>
+        </w:rPr>
+        <w:t>Typing indicator</w:t>
+      </w:r>
+    </w:p>
+    <w:p>
+      <w:pPr>
+        <w:spacing w:after="0" w:line="240" w:lineRule="auto"/>
+        <w:rPr>
+          <w:rFonts w:ascii="Times New Roman" w:eastAsia="Times New Roman" w:hAnsi="Times New Roman" w:cs="Times New Roman"/>
+          <w:sz w:val="28"/>
+          <w:szCs w:val="28"/>
+        </w:rPr>
+      </w:pPr>
+      <w:r>
+        <w:rPr>
+          <w:rFonts w:ascii="Times New Roman" w:eastAsia="Times New Roman" w:hAnsi="Times New Roman" w:cs="Times New Roman"/>
+          <w:sz w:val="28"/>
+          <w:szCs w:val="28"/>
+        </w:rPr>
+        <w:pict>
+          <v:rect id="_x0000_i1035" style="width:0;height:1.5pt" o:hralign="center" o:hrstd="t" o:hr="t" fillcolor="#a0a0a0" stroked="f"/>
+        </w:pict>
+      </w:r>
+    </w:p>
+    <w:p>
+      <w:pPr>
+        <w:spacing w:before="100" w:beforeAutospacing="1" w:after="100" w:afterAutospacing="1" w:line="240" w:lineRule="auto"/>
+        <w:outlineLvl w:val="2"/>
+        <w:rPr>
+          <w:rFonts w:ascii="Times New Roman" w:eastAsia="Times New Roman" w:hAnsi="Times New Roman" w:cs="Times New Roman"/>
+          <w:b/>
+          <w:bCs/>
+          <w:sz w:val="28"/>
+          <w:szCs w:val="28"/>
+        </w:rPr>
+      </w:pPr>
+      <w:r>
+        <w:rPr>
+          <w:rFonts w:ascii="Segoe UI Symbol" w:eastAsia="Times New Roman" w:hAnsi="Segoe UI Symbol" w:cs="Segoe UI Symbol"/>
+          <w:b/>
+          <w:bCs/>
+          <w:sz w:val="28"/>
+          <w:szCs w:val="28"/>
+        </w:rPr>
+        <w:t>💬</w:t>
+      </w:r>
+      <w:r>
+        <w:rPr>
+          <w:rFonts w:ascii="Times New Roman" w:eastAsia="Times New Roman" w:hAnsi="Times New Roman" w:cs="Times New Roman"/>
+          <w:b/>
+          <w:bCs/>
+          <w:sz w:val="28"/>
+          <w:szCs w:val="28"/>
+        </w:rPr>
+        <w:t xml:space="preserve"> Chat Enhancements</w:t>
+      </w:r>
+    </w:p>
+    <w:p>
+      <w:pPr>
+        <w:numPr>
+          <w:ilvl w:val="0"/>
+          <w:numId w:val="17"/>
+        </w:numPr>
+        <w:spacing w:before="100" w:beforeAutospacing="1" w:after="100" w:afterAutospacing="1" w:line="240" w:lineRule="auto"/>
+        <w:rPr>
+          <w:rFonts w:ascii="Times New Roman" w:eastAsia="Times New Roman" w:hAnsi="Times New Roman" w:cs="Times New Roman"/>
+          <w:sz w:val="28"/>
+          <w:szCs w:val="28"/>
+        </w:rPr>
+      </w:pPr>
+      <w:r>
+        <w:rPr>
+          <w:rFonts w:ascii="Times New Roman" w:eastAsia="Times New Roman" w:hAnsi="Times New Roman" w:cs="Times New Roman"/>
+          <w:b/>
+          <w:bCs/>
+          <w:sz w:val="28"/>
+          <w:szCs w:val="28"/>
+        </w:rPr>
+        <w:t>Private (1-on-1) messaging</w:t>
+      </w:r>
+    </w:p>
+    <w:p>
+      <w:pPr>
+        <w:numPr>
+          <w:ilvl w:val="0"/>
+          <w:numId w:val="17"/>
+        </w:numPr>
+        <w:spacing w:before="100" w:beforeAutospacing="1" w:after="100" w:afterAutospacing="1" w:line="240" w:lineRule="auto"/>
+        <w:rPr>
+          <w:rFonts w:ascii="Times New Roman" w:eastAsia="Times New Roman" w:hAnsi="Times New Roman" w:cs="Times New Roman"/>
+          <w:sz w:val="28"/>
+          <w:szCs w:val="28"/>
+        </w:rPr>
+      </w:pPr>
+      <w:r>
+        <w:rPr>
+          <w:rFonts w:ascii="Times New Roman" w:eastAsia="Times New Roman" w:hAnsi="Times New Roman" w:cs="Times New Roman"/>
+          <w:b/>
+          <w:bCs/>
+          <w:sz w:val="28"/>
+          <w:szCs w:val="28"/>
+        </w:rPr>
+        <w:t>Chat rooms / channels</w:t>
+      </w:r>
+    </w:p>
+    <w:p>
+      <w:pPr>
+        <w:numPr>
+          <w:ilvl w:val="0"/>
+          <w:numId w:val="17"/>
+        </w:numPr>
+        <w:spacing w:before="100" w:beforeAutospacing="1" w:after="100" w:afterAutospacing="1" w:line="240" w:lineRule="auto"/>
+        <w:rPr>
+          <w:rFonts w:ascii="Times New Roman" w:eastAsia="Times New Roman" w:hAnsi="Times New Roman" w:cs="Times New Roman"/>
+          <w:sz w:val="28"/>
+          <w:szCs w:val="28"/>
+        </w:rPr>
+      </w:pPr>
+      <w:r>
+        <w:rPr>
+          <w:rFonts w:ascii="Times New Roman" w:eastAsia="Times New Roman" w:hAnsi="Times New Roman" w:cs="Times New Roman"/>
+          <w:b/>
+          <w:bCs/>
+          <w:sz w:val="28"/>
+          <w:szCs w:val="28"/>
+        </w:rPr>
+        <w:t>Emoji support</w:t>
+      </w:r>
+    </w:p>
+    <w:p>
+      <w:pPr>
+        <w:numPr>
+          <w:ilvl w:val="0"/>
+          <w:numId w:val="17"/>
+        </w:numPr>
+        <w:spacing w:before="100" w:beforeAutospacing="1" w:after="100" w:afterAutospacing="1" w:line="240" w:lineRule="auto"/>
+        <w:rPr>
+          <w:rFonts w:ascii="Times New Roman" w:eastAsia="Times New Roman" w:hAnsi="Times New Roman" w:cs="Times New Roman"/>
+          <w:sz w:val="28"/>
+          <w:szCs w:val="28"/>
+        </w:rPr>
+      </w:pPr>
+      <w:r>
+        <w:rPr>
+          <w:rFonts w:ascii="Times New Roman" w:eastAsia="Times New Roman" w:hAnsi="Times New Roman" w:cs="Times New Roman"/>
+          <w:b/>
+          <w:bCs/>
+          <w:sz w:val="28"/>
+          <w:szCs w:val="28"/>
+        </w:rPr>
+        <w:t>Edit/Delete messages</w:t>
+      </w:r>
+      <w:bookmarkStart w:id="0" w:name="_GoBack"/>
+      <w:bookmarkEnd w:id="0"/>
+    </w:p>
+    <w:p>
+      <w:pPr>
+        <w:numPr>
+          <w:ilvl w:val="0"/>
+          <w:numId w:val="17"/>
+        </w:numPr>
+        <w:spacing w:before="100" w:beforeAutospacing="1" w:after="100" w:afterAutospacing="1" w:line="240" w:lineRule="auto"/>
+        <w:rPr>
+          <w:rFonts w:ascii="Times New Roman" w:eastAsia="Times New Roman" w:hAnsi="Times New Roman" w:cs="Times New Roman"/>
+          <w:sz w:val="28"/>
+          <w:szCs w:val="28"/>
+        </w:rPr>
+      </w:pPr>
+      <w:r>
+        <w:rPr>
+          <w:rFonts w:ascii="Times New Roman" w:eastAsia="Times New Roman" w:hAnsi="Times New Roman" w:cs="Times New Roman"/>
+          <w:b/>
+          <w:bCs/>
+          <w:sz w:val="28"/>
+          <w:szCs w:val="28"/>
+        </w:rPr>
+        <w:t>File or image attachments</w:t>
+      </w:r>
+    </w:p>
+    <w:p>
+      <w:pPr>
+        <w:spacing w:after="0" w:line="240" w:lineRule="auto"/>
+        <w:rPr>
+          <w:rFonts w:ascii="Times New Roman" w:eastAsia="Times New Roman" w:hAnsi="Times New Roman" w:cs="Times New Roman"/>
+          <w:sz w:val="28"/>
+          <w:szCs w:val="28"/>
+        </w:rPr>
+      </w:pPr>
+      <w:r>
+        <w:rPr>
+          <w:rFonts w:ascii="Times New Roman" w:eastAsia="Times New Roman" w:hAnsi="Times New Roman" w:cs="Times New Roman"/>
+          <w:sz w:val="28"/>
+          <w:szCs w:val="28"/>
+        </w:rPr>
+        <w:pict>
+          <v:rect id="_x0000_i1036" style="width:0;height:1.5pt" o:hralign="center" o:hrstd="t" o:hr="t" fillcolor="#a0a0a0" stroked="f"/>
+        </w:pict>
+      </w:r>
+    </w:p>
+    <w:p>
+      <w:pPr>
+        <w:spacing w:before="100" w:beforeAutospacing="1" w:after="100" w:afterAutospacing="1" w:line="240" w:lineRule="auto"/>
+        <w:outlineLvl w:val="2"/>
+        <w:rPr>
+          <w:rFonts w:ascii="Times New Roman" w:eastAsia="Times New Roman" w:hAnsi="Times New Roman" w:cs="Times New Roman"/>
+          <w:b/>
+          <w:bCs/>
+          <w:sz w:val="28"/>
+          <w:szCs w:val="28"/>
+        </w:rPr>
+      </w:pPr>
+      <w:r>
+        <w:rPr>
+          <w:rFonts w:ascii="Segoe UI Symbol" w:eastAsia="Times New Roman" w:hAnsi="Segoe UI Symbol" w:cs="Segoe UI Symbol"/>
+          <w:b/>
+          <w:bCs/>
+          <w:sz w:val="28"/>
+          <w:szCs w:val="28"/>
+        </w:rPr>
+        <w:t>📱</w:t>
+      </w:r>
+      <w:r>
+        <w:rPr>
+          <w:rFonts w:ascii="Times New Roman" w:eastAsia="Times New Roman" w:hAnsi="Times New Roman" w:cs="Times New Roman"/>
+          <w:b/>
+          <w:bCs/>
+          <w:sz w:val="28"/>
+          <w:szCs w:val="28"/>
+        </w:rPr>
+        <w:t xml:space="preserve"> UX/UI Improvements</w:t>
+      </w:r>
+    </w:p>
+    <w:p>
+      <w:pPr>
+        <w:numPr>
+          <w:ilvl w:val="0"/>
+          <w:numId w:val="18"/>
+        </w:numPr>
+        <w:spacing w:before="100" w:beforeAutospacing="1" w:after="100" w:afterAutospacing="1" w:line="240" w:lineRule="auto"/>
+        <w:rPr>
+          <w:rFonts w:ascii="Times New Roman" w:eastAsia="Times New Roman" w:hAnsi="Times New Roman" w:cs="Times New Roman"/>
+          <w:sz w:val="28"/>
+          <w:szCs w:val="28"/>
+        </w:rPr>
+      </w:pPr>
+      <w:r>
+        <w:rPr>
+          <w:rFonts w:ascii="Times New Roman" w:eastAsia="Times New Roman" w:hAnsi="Times New Roman" w:cs="Times New Roman"/>
+          <w:b/>
+          <w:bCs/>
+          <w:sz w:val="28"/>
+          <w:szCs w:val="28"/>
+        </w:rPr>
+        <w:t>Dark mode toggle</w:t>
+      </w:r>
+    </w:p>
+    <w:p>
+      <w:pPr>
+        <w:numPr>
+          <w:ilvl w:val="0"/>
+          <w:numId w:val="18"/>
+        </w:numPr>
+        <w:spacing w:before="100" w:beforeAutospacing="1" w:after="100" w:afterAutospacing="1" w:line="240" w:lineRule="auto"/>
+        <w:rPr>
+          <w:rFonts w:ascii="Times New Roman" w:eastAsia="Times New Roman" w:hAnsi="Times New Roman" w:cs="Times New Roman"/>
+          <w:sz w:val="28"/>
+          <w:szCs w:val="28"/>
+        </w:rPr>
+      </w:pPr>
+      <w:r>
+        <w:rPr>
+          <w:rFonts w:ascii="Times New Roman" w:eastAsia="Times New Roman" w:hAnsi="Times New Roman" w:cs="Times New Roman"/>
+          <w:b/>
+          <w:bCs/>
+          <w:sz w:val="28"/>
+          <w:szCs w:val="28"/>
+        </w:rPr>
+        <w:t>Responsive mobile view</w:t>
+      </w:r>
+    </w:p>
+    <w:p>
+      <w:pPr>
+        <w:numPr>
+          <w:ilvl w:val="0"/>
+          <w:numId w:val="18"/>
+        </w:numPr>
+        <w:spacing w:before="100" w:beforeAutospacing="1" w:after="100" w:afterAutospacing="1" w:line="240" w:lineRule="auto"/>
+        <w:rPr>
+          <w:rFonts w:ascii="Times New Roman" w:eastAsia="Times New Roman" w:hAnsi="Times New Roman" w:cs="Times New Roman"/>
+          <w:sz w:val="28"/>
+          <w:szCs w:val="28"/>
+        </w:rPr>
+      </w:pPr>
+      <w:r>
+        <w:rPr>
+          <w:rFonts w:ascii="Times New Roman" w:eastAsia="Times New Roman" w:hAnsi="Times New Roman" w:cs="Times New Roman"/>
+          <w:b/>
+          <w:bCs/>
+          <w:sz w:val="28"/>
+          <w:szCs w:val="28"/>
+        </w:rPr>
+        <w:t>Scroll to latest message on new chat</w:t>
+      </w:r>
+    </w:p>
+    <w:p>
+      <w:pPr>
+        <w:numPr>
+          <w:ilvl w:val="0"/>
+          <w:numId w:val="18"/>
+        </w:numPr>
+        <w:spacing w:before="100" w:beforeAutospacing="1" w:after="100" w:afterAutospacing="1" w:line="240" w:lineRule="auto"/>
+        <w:rPr>
+          <w:rFonts w:ascii="Times New Roman" w:eastAsia="Times New Roman" w:hAnsi="Times New Roman" w:cs="Times New Roman"/>
+          <w:sz w:val="28"/>
+          <w:szCs w:val="28"/>
+        </w:rPr>
+      </w:pPr>
+      <w:r>
+        <w:rPr>
+          <w:rFonts w:ascii="Times New Roman" w:eastAsia="Times New Roman" w:hAnsi="Times New Roman" w:cs="Times New Roman"/>
+          <w:b/>
+          <w:bCs/>
+          <w:sz w:val="28"/>
+          <w:szCs w:val="28"/>
+        </w:rPr>
+        <w:t>Sound notification for new messages</w:t>
+      </w:r>
+    </w:p>
+    <w:p>
+      <w:pPr>
+        <w:spacing w:after="0" w:line="240" w:lineRule="auto"/>
+        <w:rPr>
+          <w:rFonts w:ascii="Times New Roman" w:eastAsia="Times New Roman" w:hAnsi="Times New Roman" w:cs="Times New Roman"/>
+          <w:sz w:val="28"/>
+          <w:szCs w:val="28"/>
+        </w:rPr>
+      </w:pPr>
+      <w:r>
+        <w:rPr>
+          <w:rFonts w:ascii="Times New Roman" w:eastAsia="Times New Roman" w:hAnsi="Times New Roman" w:cs="Times New Roman"/>
+          <w:sz w:val="28"/>
+          <w:szCs w:val="28"/>
+        </w:rPr>
+        <w:pict>
+          <v:rect id="_x0000_i1037" style="width:0;height:1.5pt" o:hralign="center" o:hrstd="t" o:hr="t" fillcolor="#a0a0a0" stroked="f"/>
+        </w:pict>
+      </w:r>
+    </w:p>
+    <w:p>
+      <w:pPr>
+        <w:spacing w:before="100" w:beforeAutospacing="1" w:after="100" w:afterAutospacing="1" w:line="240" w:lineRule="auto"/>
+        <w:outlineLvl w:val="2"/>
+        <w:rPr>
+          <w:rFonts w:ascii="Times New Roman" w:eastAsia="Times New Roman" w:hAnsi="Times New Roman" w:cs="Times New Roman"/>
+          <w:b/>
+          <w:bCs/>
+          <w:sz w:val="28"/>
+          <w:szCs w:val="28"/>
+        </w:rPr>
+      </w:pPr>
+      <w:r>
+        <w:rPr>
+          <w:rFonts w:ascii="Segoe UI Symbol" w:eastAsia="Times New Roman" w:hAnsi="Segoe UI Symbol" w:cs="Segoe UI Symbol"/>
+          <w:b/>
+          <w:bCs/>
+          <w:sz w:val="28"/>
+          <w:szCs w:val="28"/>
+        </w:rPr>
+        <w:t>🛠</w:t>
+      </w:r>
+      <w:r>
+        <w:rPr>
+          <w:rFonts w:ascii="Times New Roman" w:eastAsia="Times New Roman" w:hAnsi="Times New Roman" w:cs="Times New Roman"/>
+          <w:b/>
+          <w:bCs/>
+          <w:sz w:val="28"/>
+          <w:szCs w:val="28"/>
+        </w:rPr>
+        <w:t>️ Technical Add-ons</w:t>
+      </w:r>
+    </w:p>
+    <w:p>
+      <w:pPr>
+        <w:numPr>
+          <w:ilvl w:val="0"/>
+          <w:numId w:val="19"/>
+        </w:numPr>
+        <w:spacing w:before="100" w:beforeAutospacing="1" w:after="100" w:afterAutospacing="1" w:line="240" w:lineRule="auto"/>
+        <w:rPr>
+          <w:rFonts w:ascii="Times New Roman" w:eastAsia="Times New Roman" w:hAnsi="Times New Roman" w:cs="Times New Roman"/>
+          <w:sz w:val="28"/>
+          <w:szCs w:val="28"/>
+        </w:rPr>
+      </w:pPr>
+      <w:proofErr w:type="spellStart"/>
+      <w:r>
+        <w:rPr>
+          <w:rFonts w:ascii="Times New Roman" w:eastAsia="Times New Roman" w:hAnsi="Times New Roman" w:cs="Times New Roman"/>
+          <w:b/>
+          <w:bCs/>
+          <w:sz w:val="28"/>
+          <w:szCs w:val="28"/>
+        </w:rPr>
+        <w:t>Pinia</w:t>
+      </w:r>
+      <w:proofErr w:type="spellEnd"/>
+      <w:r>
+        <w:rPr>
+          <w:rFonts w:ascii="Times New Roman" w:eastAsia="Times New Roman" w:hAnsi="Times New Roman" w:cs="Times New Roman"/>
+          <w:b/>
+          <w:bCs/>
+          <w:sz w:val="28"/>
+          <w:szCs w:val="28"/>
+        </w:rPr>
+        <w:t>/</w:t>
+      </w:r>
+      <w:proofErr w:type="spellStart"/>
+      <w:r>
+        <w:rPr>
+          <w:rFonts w:ascii="Times New Roman" w:eastAsia="Times New Roman" w:hAnsi="Times New Roman" w:cs="Times New Roman"/>
+          <w:b/>
+          <w:bCs/>
+          <w:sz w:val="28"/>
+          <w:szCs w:val="28"/>
+        </w:rPr>
+        <w:t>Vuex</w:t>
+      </w:r>
+      <w:proofErr w:type="spellEnd"/>
+      <w:r>
+        <w:rPr>
+          <w:rFonts w:ascii="Times New Roman" w:eastAsia="Times New Roman" w:hAnsi="Times New Roman" w:cs="Times New Roman"/>
+          <w:sz w:val="28"/>
+          <w:szCs w:val="28"/>
+        </w:rPr>
+        <w:t xml:space="preserve"> for managing state</w:t>
+      </w:r>
+    </w:p>
+    <w:p>
+      <w:pPr>
+        <w:numPr>
+          <w:ilvl w:val="0"/>
+          <w:numId w:val="19"/>
+        </w:numPr>
+        <w:spacing w:before="100" w:beforeAutospacing="1" w:after="100" w:afterAutospacing="1" w:line="240" w:lineRule="auto"/>
+        <w:rPr>
+          <w:rFonts w:ascii="Times New Roman" w:eastAsia="Times New Roman" w:hAnsi="Times New Roman" w:cs="Times New Roman"/>
+          <w:sz w:val="28"/>
+          <w:szCs w:val="28"/>
+        </w:rPr>
+      </w:pPr>
+      <w:proofErr w:type="spellStart"/>
+      <w:r>
+        <w:rPr>
+          <w:rFonts w:ascii="Times New Roman" w:eastAsia="Times New Roman" w:hAnsi="Times New Roman" w:cs="Times New Roman"/>
+          <w:b/>
+          <w:bCs/>
+          <w:sz w:val="28"/>
+          <w:szCs w:val="28"/>
+        </w:rPr>
+        <w:t>Vue</w:t>
+      </w:r>
+      <w:proofErr w:type="spellEnd"/>
+      <w:r>
+        <w:rPr>
+          <w:rFonts w:ascii="Times New Roman" w:eastAsia="Times New Roman" w:hAnsi="Times New Roman" w:cs="Times New Roman"/>
+          <w:b/>
+          <w:bCs/>
+          <w:sz w:val="28"/>
+          <w:szCs w:val="28"/>
+        </w:rPr>
+        <w:t xml:space="preserve"> Router</w:t>
+      </w:r>
+      <w:r>
+        <w:rPr>
+          <w:rFonts w:ascii="Times New Roman" w:eastAsia="Times New Roman" w:hAnsi="Times New Roman" w:cs="Times New Roman"/>
+          <w:sz w:val="28"/>
+          <w:szCs w:val="28"/>
+        </w:rPr>
+        <w:t xml:space="preserve"> for login/</w:t>
+      </w:r>
+      <w:proofErr w:type="spellStart"/>
+      <w:r>
+        <w:rPr>
+          <w:rFonts w:ascii="Times New Roman" w:eastAsia="Times New Roman" w:hAnsi="Times New Roman" w:cs="Times New Roman"/>
+          <w:sz w:val="28"/>
+          <w:szCs w:val="28"/>
+        </w:rPr>
+        <w:t>chat</w:t>
+      </w:r>
+      <w:proofErr w:type="spellEnd"/>
+      <w:r>
+        <w:rPr>
+          <w:rFonts w:ascii="Times New Roman" w:eastAsia="Times New Roman" w:hAnsi="Times New Roman" w:cs="Times New Roman"/>
+          <w:sz w:val="28"/>
+          <w:szCs w:val="28"/>
+        </w:rPr>
+        <w:t>/profile pages</w:t>
+      </w:r>
+    </w:p>
+    <w:p>
+      <w:pPr>
+        <w:numPr>
+          <w:ilvl w:val="0"/>
+          <w:numId w:val="19"/>
+        </w:numPr>
+        <w:spacing w:before="100" w:beforeAutospacing="1" w:after="100" w:afterAutospacing="1" w:line="240" w:lineRule="auto"/>
+        <w:rPr>
+          <w:rFonts w:ascii="Times New Roman" w:eastAsia="Times New Roman" w:hAnsi="Times New Roman" w:cs="Times New Roman"/>
+          <w:sz w:val="28"/>
+          <w:szCs w:val="28"/>
+        </w:rPr>
+      </w:pPr>
+      <w:r>
+        <w:rPr>
+          <w:rFonts w:ascii="Times New Roman" w:eastAsia="Times New Roman" w:hAnsi="Times New Roman" w:cs="Times New Roman"/>
+          <w:b/>
+          <w:bCs/>
+          <w:sz w:val="28"/>
+          <w:szCs w:val="28"/>
+        </w:rPr>
+        <w:t>Token-based auto-login (JWT stored in cookies/</w:t>
+      </w:r>
+      <w:proofErr w:type="spellStart"/>
+      <w:r>
+        <w:rPr>
+          <w:rFonts w:ascii="Times New Roman" w:eastAsia="Times New Roman" w:hAnsi="Times New Roman" w:cs="Times New Roman"/>
+          <w:b/>
+          <w:bCs/>
+          <w:sz w:val="28"/>
+          <w:szCs w:val="28"/>
+        </w:rPr>
+        <w:t>localStorage</w:t>
+      </w:r>
+      <w:proofErr w:type="spellEnd"/>
+      <w:r>
+        <w:rPr>
+          <w:rFonts w:ascii="Times New Roman" w:eastAsia="Times New Roman" w:hAnsi="Times New Roman" w:cs="Times New Roman"/>
+          <w:b/>
+          <w:bCs/>
+          <w:sz w:val="28"/>
+          <w:szCs w:val="28"/>
+        </w:rPr>
+        <w:t>)</w:t>
+      </w:r>
+    </w:p>
+    <w:p>
+      <w:pPr>
+        <w:numPr>
+          <w:ilvl w:val="0"/>
+          <w:numId w:val="19"/>
+        </w:numPr>
+        <w:spacing w:before="100" w:beforeAutospacing="1" w:after="100" w:afterAutospacing="1" w:line="240" w:lineRule="auto"/>
+        <w:rPr>
+          <w:rFonts w:ascii="Times New Roman" w:eastAsia="Times New Roman" w:hAnsi="Times New Roman" w:cs="Times New Roman"/>
+          <w:sz w:val="28"/>
+          <w:szCs w:val="28"/>
+        </w:rPr>
+      </w:pPr>
+      <w:r>
+        <w:rPr>
+          <w:rFonts w:ascii="Times New Roman" w:eastAsia="Times New Roman" w:hAnsi="Times New Roman" w:cs="Times New Roman"/>
+          <w:b/>
+          <w:bCs/>
+          <w:sz w:val="28"/>
+          <w:szCs w:val="28"/>
+        </w:rPr>
+        <w:t>Socket.IO reconnection handling</w:t>
+      </w:r>
+    </w:p>
+    <w:p>
+      <w:pPr>
+        <w:pStyle w:val="NormalWeb"/>
+        <w:rPr>
+          <w:sz w:val="28"/>
+          <w:szCs w:val="28"/>
+        </w:rPr>
+      </w:pPr>
+    </w:p>
+    <w:p>
+      <w:pPr>
+        <w:pStyle w:val="NormalWeb"/>
+        <w:rPr>
+          <w:sz w:val="28"/>
+          <w:szCs w:val="28"/>
+        </w:rPr>
+      </w:pPr>
+    </w:p>
+    <w:p>
+      <w:pPr>
+        <w:rPr>
+          <w:rFonts w:ascii="Times New Roman" w:hAnsi="Times New Roman" w:cs="Times New Roman"/>
+          <w:sz w:val="28"/>
+          <w:szCs w:val="28"/>
+        </w:rPr>
+      </w:pPr>
+      <w:r>
+        <w:rPr>
+          <w:rFonts w:ascii="Times New Roman" w:hAnsi="Times New Roman" w:cs="Times New Roman"/>
+          <w:sz w:val="28"/>
+          <w:szCs w:val="28"/>
+        </w:rPr>
         <w:pict>
           <v:rect id="_x0000_i1030" style="width:0;height:1.5pt" o:hralign="center" o:hrstd="t" o:hr="t" fillcolor="#a0a0a0" stroked="f"/>
         </w:pict>
@@ -1411,16 +2135,17 @@
         <w:pStyle w:val="Heading2"/>
         <w:rPr>
           <w:color w:val="4F81BD" w:themeColor="accent1"/>
-          <w:sz w:val="48"/>
-          <w:szCs w:val="48"/>
+          <w:sz w:val="28"/>
+          <w:szCs w:val="28"/>
         </w:rPr>
       </w:pPr>
       <w:r>
         <w:rPr>
           <w:color w:val="4F81BD" w:themeColor="accent1"/>
-          <w:sz w:val="48"/>
-          <w:szCs w:val="48"/>
-        </w:rPr>
+          <w:sz w:val="28"/>
+          <w:szCs w:val="28"/>
+        </w:rPr>
+        <w:lastRenderedPageBreak/>
         <w:t xml:space="preserve">✅ </w:t>
       </w:r>
       <w:r>
@@ -1429,8 +2154,8 @@
           <w:b/>
           <w:bCs/>
           <w:color w:val="4F81BD" w:themeColor="accent1"/>
-          <w:sz w:val="48"/>
-          <w:szCs w:val="48"/>
+          <w:sz w:val="28"/>
+          <w:szCs w:val="28"/>
         </w:rPr>
         <w:t>Day 1–2: Setup Project</w:t>
       </w:r>
@@ -1438,14 +2163,24 @@
     <w:p>
       <w:pPr>
         <w:pStyle w:val="Heading3"/>
+        <w:rPr>
+          <w:sz w:val="28"/>
+          <w:szCs w:val="28"/>
+        </w:rPr>
       </w:pPr>
       <w:r>
         <w:rPr>
           <w:rFonts w:ascii="Segoe UI Symbol" w:hAnsi="Segoe UI Symbol" w:cs="Segoe UI Symbol"/>
+          <w:sz w:val="28"/>
+          <w:szCs w:val="28"/>
         </w:rPr>
         <w:t>📁</w:t>
       </w:r>
       <w:r>
+        <w:rPr>
+          <w:sz w:val="28"/>
+          <w:szCs w:val="28"/>
+        </w:rPr>
         <w:t xml:space="preserve"> Folder Structure</w:t>
       </w:r>
     </w:p>
@@ -1454,12 +2189,18 @@
         <w:pStyle w:val="HTMLPreformatted"/>
         <w:rPr>
           <w:rStyle w:val="HTMLCode"/>
+          <w:rFonts w:ascii="Times New Roman" w:hAnsi="Times New Roman" w:cs="Times New Roman"/>
+          <w:sz w:val="28"/>
+          <w:szCs w:val="28"/>
         </w:rPr>
       </w:pPr>
       <w:proofErr w:type="gramStart"/>
       <w:r>
         <w:rPr>
           <w:rStyle w:val="HTMLCode"/>
+          <w:rFonts w:ascii="Times New Roman" w:hAnsi="Times New Roman" w:cs="Times New Roman"/>
+          <w:sz w:val="28"/>
+          <w:szCs w:val="28"/>
         </w:rPr>
         <w:t>chat-app</w:t>
       </w:r>
@@ -1467,6 +2208,9 @@
       <w:r>
         <w:rPr>
           <w:rStyle w:val="HTMLCode"/>
+          <w:rFonts w:ascii="Times New Roman" w:hAnsi="Times New Roman" w:cs="Times New Roman"/>
+          <w:sz w:val="28"/>
+          <w:szCs w:val="28"/>
         </w:rPr>
         <w:t>/</w:t>
       </w:r>
@@ -1476,11 +2220,17 @@
         <w:pStyle w:val="HTMLPreformatted"/>
         <w:rPr>
           <w:rStyle w:val="HTMLCode"/>
-        </w:rPr>
-      </w:pPr>
-      <w:r>
-        <w:rPr>
-          <w:rStyle w:val="HTMLCode"/>
+          <w:rFonts w:ascii="Times New Roman" w:hAnsi="Times New Roman" w:cs="Times New Roman"/>
+          <w:sz w:val="28"/>
+          <w:szCs w:val="28"/>
+        </w:rPr>
+      </w:pPr>
+      <w:r>
+        <w:rPr>
+          <w:rStyle w:val="HTMLCode"/>
+          <w:rFonts w:ascii="Times New Roman" w:hAnsi="Times New Roman" w:cs="Times New Roman"/>
+          <w:sz w:val="28"/>
+          <w:szCs w:val="28"/>
         </w:rPr>
         <w:t xml:space="preserve">├── </w:t>
       </w:r>
@@ -1488,6 +2238,9 @@
       <w:r>
         <w:rPr>
           <w:rStyle w:val="HTMLCode"/>
+          <w:rFonts w:ascii="Times New Roman" w:hAnsi="Times New Roman" w:cs="Times New Roman"/>
+          <w:sz w:val="28"/>
+          <w:szCs w:val="28"/>
         </w:rPr>
         <w:t>backend</w:t>
       </w:r>
@@ -1495,6 +2248,9 @@
       <w:r>
         <w:rPr>
           <w:rStyle w:val="HTMLCode"/>
+          <w:rFonts w:ascii="Times New Roman" w:hAnsi="Times New Roman" w:cs="Times New Roman"/>
+          <w:sz w:val="28"/>
+          <w:szCs w:val="28"/>
         </w:rPr>
         <w:t>/       # Node.js + Express</w:t>
       </w:r>
@@ -1504,11 +2260,17 @@
         <w:pStyle w:val="HTMLPreformatted"/>
         <w:rPr>
           <w:rStyle w:val="HTMLCode"/>
-        </w:rPr>
-      </w:pPr>
-      <w:r>
-        <w:rPr>
-          <w:rStyle w:val="HTMLCode"/>
+          <w:rFonts w:ascii="Times New Roman" w:hAnsi="Times New Roman" w:cs="Times New Roman"/>
+          <w:sz w:val="28"/>
+          <w:szCs w:val="28"/>
+        </w:rPr>
+      </w:pPr>
+      <w:r>
+        <w:rPr>
+          <w:rStyle w:val="HTMLCode"/>
+          <w:rFonts w:ascii="Times New Roman" w:hAnsi="Times New Roman" w:cs="Times New Roman"/>
+          <w:sz w:val="28"/>
+          <w:szCs w:val="28"/>
         </w:rPr>
         <w:t xml:space="preserve">├── </w:t>
       </w:r>
@@ -1516,6 +2278,9 @@
       <w:r>
         <w:rPr>
           <w:rStyle w:val="HTMLCode"/>
+          <w:rFonts w:ascii="Times New Roman" w:hAnsi="Times New Roman" w:cs="Times New Roman"/>
+          <w:sz w:val="28"/>
+          <w:szCs w:val="28"/>
         </w:rPr>
         <w:t>frontend</w:t>
       </w:r>
@@ -1523,6 +2288,9 @@
       <w:r>
         <w:rPr>
           <w:rStyle w:val="HTMLCode"/>
+          <w:rFonts w:ascii="Times New Roman" w:hAnsi="Times New Roman" w:cs="Times New Roman"/>
+          <w:sz w:val="28"/>
+          <w:szCs w:val="28"/>
         </w:rPr>
         <w:t xml:space="preserve">/      # </w:t>
       </w:r>
@@ -1530,6 +2298,9 @@
       <w:r>
         <w:rPr>
           <w:rStyle w:val="HTMLCode"/>
+          <w:rFonts w:ascii="Times New Roman" w:hAnsi="Times New Roman" w:cs="Times New Roman"/>
+          <w:sz w:val="28"/>
+          <w:szCs w:val="28"/>
         </w:rPr>
         <w:t>Vue</w:t>
       </w:r>
@@ -1537,12 +2308,27 @@
       <w:r>
         <w:rPr>
           <w:rStyle w:val="HTMLCode"/>
+          <w:rFonts w:ascii="Times New Roman" w:hAnsi="Times New Roman" w:cs="Times New Roman"/>
+          <w:sz w:val="28"/>
+          <w:szCs w:val="28"/>
         </w:rPr>
         <w:t xml:space="preserve"> 3 app</w:t>
       </w:r>
     </w:p>
     <w:p>
-      <w:r>
+      <w:pPr>
+        <w:rPr>
+          <w:rFonts w:ascii="Times New Roman" w:hAnsi="Times New Roman" w:cs="Times New Roman"/>
+          <w:sz w:val="28"/>
+          <w:szCs w:val="28"/>
+        </w:rPr>
+      </w:pPr>
+      <w:r>
+        <w:rPr>
+          <w:rFonts w:ascii="Times New Roman" w:hAnsi="Times New Roman" w:cs="Times New Roman"/>
+          <w:sz w:val="28"/>
+          <w:szCs w:val="28"/>
+        </w:rPr>
         <w:pict>
           <v:rect id="_x0000_i1031" style="width:0;height:1.5pt" o:hralign="center" o:hrstd="t" o:hr="t" fillcolor="#a0a0a0" stroked="f"/>
         </w:pict>
@@ -1551,16 +2337,32 @@
     <w:p>
       <w:pPr>
         <w:pStyle w:val="Heading2"/>
-      </w:pPr>
-      <w:r>
+        <w:rPr>
+          <w:sz w:val="28"/>
+          <w:szCs w:val="28"/>
+        </w:rPr>
+      </w:pPr>
+      <w:r>
+        <w:rPr>
+          <w:sz w:val="28"/>
+          <w:szCs w:val="28"/>
+        </w:rPr>
         <w:t>1. ✅ Setup Backend (Node + Express)</w:t>
       </w:r>
     </w:p>
     <w:p>
       <w:pPr>
         <w:pStyle w:val="Heading3"/>
-      </w:pPr>
-      <w:r>
+        <w:rPr>
+          <w:sz w:val="28"/>
+          <w:szCs w:val="28"/>
+        </w:rPr>
+      </w:pPr>
+      <w:r>
+        <w:rPr>
+          <w:sz w:val="28"/>
+          <w:szCs w:val="28"/>
+        </w:rPr>
         <w:t>Step-by-step:</w:t>
       </w:r>
     </w:p>
@@ -1569,6 +2371,9 @@
         <w:pStyle w:val="HTMLPreformatted"/>
         <w:rPr>
           <w:rStyle w:val="HTMLCode"/>
+          <w:rFonts w:ascii="Times New Roman" w:hAnsi="Times New Roman" w:cs="Times New Roman"/>
+          <w:sz w:val="28"/>
+          <w:szCs w:val="28"/>
         </w:rPr>
       </w:pPr>
       <w:proofErr w:type="spellStart"/>
@@ -1576,6 +2381,9 @@
       <w:r>
         <w:rPr>
           <w:rStyle w:val="HTMLCode"/>
+          <w:rFonts w:ascii="Times New Roman" w:hAnsi="Times New Roman" w:cs="Times New Roman"/>
+          <w:sz w:val="28"/>
+          <w:szCs w:val="28"/>
         </w:rPr>
         <w:t>mkdir</w:t>
       </w:r>
@@ -1584,6 +2392,9 @@
       <w:r>
         <w:rPr>
           <w:rStyle w:val="HTMLCode"/>
+          <w:rFonts w:ascii="Times New Roman" w:hAnsi="Times New Roman" w:cs="Times New Roman"/>
+          <w:sz w:val="28"/>
+          <w:szCs w:val="28"/>
         </w:rPr>
         <w:t xml:space="preserve"> chat-app</w:t>
       </w:r>
@@ -1593,12 +2404,18 @@
         <w:pStyle w:val="HTMLPreformatted"/>
         <w:rPr>
           <w:rStyle w:val="HTMLCode"/>
+          <w:rFonts w:ascii="Times New Roman" w:hAnsi="Times New Roman" w:cs="Times New Roman"/>
+          <w:sz w:val="28"/>
+          <w:szCs w:val="28"/>
         </w:rPr>
       </w:pPr>
       <w:proofErr w:type="gramStart"/>
       <w:r>
         <w:rPr>
           <w:rStyle w:val="HTMLCode"/>
+          <w:rFonts w:ascii="Times New Roman" w:hAnsi="Times New Roman" w:cs="Times New Roman"/>
+          <w:sz w:val="28"/>
+          <w:szCs w:val="28"/>
         </w:rPr>
         <w:t>cd</w:t>
       </w:r>
@@ -1606,6 +2423,9 @@
       <w:r>
         <w:rPr>
           <w:rStyle w:val="HTMLCode"/>
+          <w:rFonts w:ascii="Times New Roman" w:hAnsi="Times New Roman" w:cs="Times New Roman"/>
+          <w:sz w:val="28"/>
+          <w:szCs w:val="28"/>
         </w:rPr>
         <w:t xml:space="preserve"> chat-app</w:t>
       </w:r>
@@ -1615,6 +2435,9 @@
         <w:pStyle w:val="HTMLPreformatted"/>
         <w:rPr>
           <w:rStyle w:val="HTMLCode"/>
+          <w:rFonts w:ascii="Times New Roman" w:hAnsi="Times New Roman" w:cs="Times New Roman"/>
+          <w:sz w:val="28"/>
+          <w:szCs w:val="28"/>
         </w:rPr>
       </w:pPr>
       <w:proofErr w:type="spellStart"/>
@@ -1622,6 +2445,9 @@
       <w:r>
         <w:rPr>
           <w:rStyle w:val="HTMLCode"/>
+          <w:rFonts w:ascii="Times New Roman" w:hAnsi="Times New Roman" w:cs="Times New Roman"/>
+          <w:sz w:val="28"/>
+          <w:szCs w:val="28"/>
         </w:rPr>
         <w:t>mkdir</w:t>
       </w:r>
@@ -1630,6 +2456,9 @@
       <w:r>
         <w:rPr>
           <w:rStyle w:val="HTMLCode"/>
+          <w:rFonts w:ascii="Times New Roman" w:hAnsi="Times New Roman" w:cs="Times New Roman"/>
+          <w:sz w:val="28"/>
+          <w:szCs w:val="28"/>
         </w:rPr>
         <w:t xml:space="preserve"> backend</w:t>
       </w:r>
@@ -1639,12 +2468,18 @@
         <w:pStyle w:val="HTMLPreformatted"/>
         <w:rPr>
           <w:rStyle w:val="HTMLCode"/>
+          <w:rFonts w:ascii="Times New Roman" w:hAnsi="Times New Roman" w:cs="Times New Roman"/>
+          <w:sz w:val="28"/>
+          <w:szCs w:val="28"/>
         </w:rPr>
       </w:pPr>
       <w:proofErr w:type="gramStart"/>
       <w:r>
         <w:rPr>
           <w:rStyle w:val="HTMLCode"/>
+          <w:rFonts w:ascii="Times New Roman" w:hAnsi="Times New Roman" w:cs="Times New Roman"/>
+          <w:sz w:val="28"/>
+          <w:szCs w:val="28"/>
         </w:rPr>
         <w:t>cd</w:t>
       </w:r>
@@ -1652,6 +2487,9 @@
       <w:r>
         <w:rPr>
           <w:rStyle w:val="HTMLCode"/>
+          <w:rFonts w:ascii="Times New Roman" w:hAnsi="Times New Roman" w:cs="Times New Roman"/>
+          <w:sz w:val="28"/>
+          <w:szCs w:val="28"/>
         </w:rPr>
         <w:t xml:space="preserve"> backend</w:t>
       </w:r>
@@ -1661,6 +2499,9 @@
         <w:pStyle w:val="HTMLPreformatted"/>
         <w:rPr>
           <w:rStyle w:val="HTMLCode"/>
+          <w:rFonts w:ascii="Times New Roman" w:hAnsi="Times New Roman" w:cs="Times New Roman"/>
+          <w:sz w:val="28"/>
+          <w:szCs w:val="28"/>
         </w:rPr>
       </w:pPr>
       <w:proofErr w:type="spellStart"/>
@@ -1668,6 +2509,9 @@
       <w:r>
         <w:rPr>
           <w:rStyle w:val="HTMLCode"/>
+          <w:rFonts w:ascii="Times New Roman" w:hAnsi="Times New Roman" w:cs="Times New Roman"/>
+          <w:sz w:val="28"/>
+          <w:szCs w:val="28"/>
         </w:rPr>
         <w:t>npm</w:t>
       </w:r>
@@ -1676,6 +2520,9 @@
       <w:r>
         <w:rPr>
           <w:rStyle w:val="HTMLCode"/>
+          <w:rFonts w:ascii="Times New Roman" w:hAnsi="Times New Roman" w:cs="Times New Roman"/>
+          <w:sz w:val="28"/>
+          <w:szCs w:val="28"/>
         </w:rPr>
         <w:t xml:space="preserve"> </w:t>
       </w:r>
@@ -1683,6 +2530,9 @@
       <w:r>
         <w:rPr>
           <w:rStyle w:val="HTMLCode"/>
+          <w:rFonts w:ascii="Times New Roman" w:hAnsi="Times New Roman" w:cs="Times New Roman"/>
+          <w:sz w:val="28"/>
+          <w:szCs w:val="28"/>
         </w:rPr>
         <w:t>init</w:t>
       </w:r>
@@ -1690,6 +2540,9 @@
       <w:r>
         <w:rPr>
           <w:rStyle w:val="HTMLCode"/>
+          <w:rFonts w:ascii="Times New Roman" w:hAnsi="Times New Roman" w:cs="Times New Roman"/>
+          <w:sz w:val="28"/>
+          <w:szCs w:val="28"/>
         </w:rPr>
         <w:t xml:space="preserve"> -y</w:t>
       </w:r>
@@ -1699,6 +2552,9 @@
         <w:pStyle w:val="HTMLPreformatted"/>
         <w:rPr>
           <w:rStyle w:val="HTMLCode"/>
+          <w:rFonts w:ascii="Times New Roman" w:hAnsi="Times New Roman" w:cs="Times New Roman"/>
+          <w:sz w:val="28"/>
+          <w:szCs w:val="28"/>
         </w:rPr>
       </w:pPr>
       <w:proofErr w:type="spellStart"/>
@@ -1706,6 +2562,9 @@
       <w:r>
         <w:rPr>
           <w:rStyle w:val="HTMLCode"/>
+          <w:rFonts w:ascii="Times New Roman" w:hAnsi="Times New Roman" w:cs="Times New Roman"/>
+          <w:sz w:val="28"/>
+          <w:szCs w:val="28"/>
         </w:rPr>
         <w:t>npm</w:t>
       </w:r>
@@ -1714,6 +2573,9 @@
       <w:r>
         <w:rPr>
           <w:rStyle w:val="HTMLCode"/>
+          <w:rFonts w:ascii="Times New Roman" w:hAnsi="Times New Roman" w:cs="Times New Roman"/>
+          <w:sz w:val="28"/>
+          <w:szCs w:val="28"/>
         </w:rPr>
         <w:t xml:space="preserve"> install express mongoose </w:t>
       </w:r>
@@ -1721,6 +2583,9 @@
       <w:r>
         <w:rPr>
           <w:rStyle w:val="HTMLCode"/>
+          <w:rFonts w:ascii="Times New Roman" w:hAnsi="Times New Roman" w:cs="Times New Roman"/>
+          <w:sz w:val="28"/>
+          <w:szCs w:val="28"/>
         </w:rPr>
         <w:t>cors</w:t>
       </w:r>
@@ -1728,6 +2593,9 @@
       <w:r>
         <w:rPr>
           <w:rStyle w:val="HTMLCode"/>
+          <w:rFonts w:ascii="Times New Roman" w:hAnsi="Times New Roman" w:cs="Times New Roman"/>
+          <w:sz w:val="28"/>
+          <w:szCs w:val="28"/>
         </w:rPr>
         <w:t xml:space="preserve"> </w:t>
       </w:r>
@@ -1735,6 +2603,9 @@
       <w:r>
         <w:rPr>
           <w:rStyle w:val="HTMLCode"/>
+          <w:rFonts w:ascii="Times New Roman" w:hAnsi="Times New Roman" w:cs="Times New Roman"/>
+          <w:sz w:val="28"/>
+          <w:szCs w:val="28"/>
         </w:rPr>
         <w:t>dotenv</w:t>
       </w:r>
@@ -1743,8 +2614,16 @@
     <w:p>
       <w:pPr>
         <w:pStyle w:val="Heading3"/>
-      </w:pPr>
-      <w:r>
+        <w:rPr>
+          <w:sz w:val="28"/>
+          <w:szCs w:val="28"/>
+        </w:rPr>
+      </w:pPr>
+      <w:r>
+        <w:rPr>
+          <w:sz w:val="28"/>
+          <w:szCs w:val="28"/>
+        </w:rPr>
         <w:t>Create basic files:</w:t>
       </w:r>
     </w:p>
@@ -1753,12 +2632,18 @@
         <w:pStyle w:val="HTMLPreformatted"/>
         <w:rPr>
           <w:rStyle w:val="HTMLCode"/>
+          <w:rFonts w:ascii="Times New Roman" w:hAnsi="Times New Roman" w:cs="Times New Roman"/>
+          <w:sz w:val="28"/>
+          <w:szCs w:val="28"/>
         </w:rPr>
       </w:pPr>
       <w:proofErr w:type="gramStart"/>
       <w:r>
         <w:rPr>
           <w:rStyle w:val="HTMLCode"/>
+          <w:rFonts w:ascii="Times New Roman" w:hAnsi="Times New Roman" w:cs="Times New Roman"/>
+          <w:sz w:val="28"/>
+          <w:szCs w:val="28"/>
         </w:rPr>
         <w:t>touch</w:t>
       </w:r>
@@ -1766,6 +2651,9 @@
       <w:r>
         <w:rPr>
           <w:rStyle w:val="HTMLCode"/>
+          <w:rFonts w:ascii="Times New Roman" w:hAnsi="Times New Roman" w:cs="Times New Roman"/>
+          <w:sz w:val="28"/>
+          <w:szCs w:val="28"/>
         </w:rPr>
         <w:t xml:space="preserve"> server.js .</w:t>
       </w:r>
@@ -1773,6 +2661,9 @@
       <w:r>
         <w:rPr>
           <w:rStyle w:val="HTMLCode"/>
+          <w:rFonts w:ascii="Times New Roman" w:hAnsi="Times New Roman" w:cs="Times New Roman"/>
+          <w:sz w:val="28"/>
+          <w:szCs w:val="28"/>
         </w:rPr>
         <w:t>env</w:t>
       </w:r>
@@ -1783,6 +2674,9 @@
         <w:pStyle w:val="HTMLPreformatted"/>
         <w:rPr>
           <w:rStyle w:val="HTMLCode"/>
+          <w:rFonts w:ascii="Times New Roman" w:hAnsi="Times New Roman" w:cs="Times New Roman"/>
+          <w:sz w:val="28"/>
+          <w:szCs w:val="28"/>
         </w:rPr>
       </w:pPr>
       <w:proofErr w:type="spellStart"/>
@@ -1790,6 +2684,9 @@
       <w:r>
         <w:rPr>
           <w:rStyle w:val="HTMLCode"/>
+          <w:rFonts w:ascii="Times New Roman" w:hAnsi="Times New Roman" w:cs="Times New Roman"/>
+          <w:sz w:val="28"/>
+          <w:szCs w:val="28"/>
         </w:rPr>
         <w:t>mkdir</w:t>
       </w:r>
@@ -1798,6 +2695,9 @@
       <w:r>
         <w:rPr>
           <w:rStyle w:val="HTMLCode"/>
+          <w:rFonts w:ascii="Times New Roman" w:hAnsi="Times New Roman" w:cs="Times New Roman"/>
+          <w:sz w:val="28"/>
+          <w:szCs w:val="28"/>
         </w:rPr>
         <w:t xml:space="preserve"> routes models</w:t>
       </w:r>
@@ -1805,14 +2705,25 @@
     <w:p>
       <w:pPr>
         <w:pStyle w:val="Heading3"/>
-      </w:pPr>
-      <w:r>
-        <w:rPr>
-          <w:rStyle w:val="HTMLCode"/>
+        <w:rPr>
+          <w:sz w:val="28"/>
+          <w:szCs w:val="28"/>
+        </w:rPr>
+      </w:pPr>
+      <w:r>
+        <w:rPr>
+          <w:rStyle w:val="HTMLCode"/>
+          <w:rFonts w:ascii="Times New Roman" w:hAnsi="Times New Roman" w:cs="Times New Roman"/>
+          <w:sz w:val="28"/>
+          <w:szCs w:val="28"/>
         </w:rPr>
         <w:t>server.js</w:t>
       </w:r>
       <w:r>
+        <w:rPr>
+          <w:sz w:val="28"/>
+          <w:szCs w:val="28"/>
+        </w:rPr>
         <w:t xml:space="preserve"> (basic setup):</w:t>
       </w:r>
     </w:p>
@@ -1821,6 +2732,9 @@
         <w:pStyle w:val="HTMLPreformatted"/>
         <w:rPr>
           <w:rStyle w:val="HTMLCode"/>
+          <w:rFonts w:ascii="Times New Roman" w:hAnsi="Times New Roman" w:cs="Times New Roman"/>
+          <w:sz w:val="28"/>
+          <w:szCs w:val="28"/>
         </w:rPr>
       </w:pPr>
       <w:proofErr w:type="spellStart"/>
@@ -1828,6 +2742,9 @@
       <w:r>
         <w:rPr>
           <w:rStyle w:val="HTMLCode"/>
+          <w:rFonts w:ascii="Times New Roman" w:hAnsi="Times New Roman" w:cs="Times New Roman"/>
+          <w:sz w:val="28"/>
+          <w:szCs w:val="28"/>
         </w:rPr>
         <w:t>const</w:t>
       </w:r>
@@ -1836,6 +2753,9 @@
       <w:r>
         <w:rPr>
           <w:rStyle w:val="HTMLCode"/>
+          <w:rFonts w:ascii="Times New Roman" w:hAnsi="Times New Roman" w:cs="Times New Roman"/>
+          <w:sz w:val="28"/>
+          <w:szCs w:val="28"/>
         </w:rPr>
         <w:t xml:space="preserve"> express = require('express');</w:t>
       </w:r>
@@ -1845,6 +2765,9 @@
         <w:pStyle w:val="HTMLPreformatted"/>
         <w:rPr>
           <w:rStyle w:val="HTMLCode"/>
+          <w:rFonts w:ascii="Times New Roman" w:hAnsi="Times New Roman" w:cs="Times New Roman"/>
+          <w:sz w:val="28"/>
+          <w:szCs w:val="28"/>
         </w:rPr>
       </w:pPr>
       <w:proofErr w:type="spellStart"/>
@@ -1852,6 +2775,9 @@
       <w:r>
         <w:rPr>
           <w:rStyle w:val="HTMLCode"/>
+          <w:rFonts w:ascii="Times New Roman" w:hAnsi="Times New Roman" w:cs="Times New Roman"/>
+          <w:sz w:val="28"/>
+          <w:szCs w:val="28"/>
         </w:rPr>
         <w:t>const</w:t>
       </w:r>
@@ -1860,6 +2786,9 @@
       <w:r>
         <w:rPr>
           <w:rStyle w:val="HTMLCode"/>
+          <w:rFonts w:ascii="Times New Roman" w:hAnsi="Times New Roman" w:cs="Times New Roman"/>
+          <w:sz w:val="28"/>
+          <w:szCs w:val="28"/>
         </w:rPr>
         <w:t xml:space="preserve"> mongoose = require('mongoose');</w:t>
       </w:r>
@@ -1869,6 +2798,9 @@
         <w:pStyle w:val="HTMLPreformatted"/>
         <w:rPr>
           <w:rStyle w:val="HTMLCode"/>
+          <w:rFonts w:ascii="Times New Roman" w:hAnsi="Times New Roman" w:cs="Times New Roman"/>
+          <w:sz w:val="28"/>
+          <w:szCs w:val="28"/>
         </w:rPr>
       </w:pPr>
       <w:proofErr w:type="spellStart"/>
@@ -1876,6 +2808,9 @@
       <w:r>
         <w:rPr>
           <w:rStyle w:val="HTMLCode"/>
+          <w:rFonts w:ascii="Times New Roman" w:hAnsi="Times New Roman" w:cs="Times New Roman"/>
+          <w:sz w:val="28"/>
+          <w:szCs w:val="28"/>
         </w:rPr>
         <w:t>const</w:t>
       </w:r>
@@ -1884,6 +2819,9 @@
       <w:r>
         <w:rPr>
           <w:rStyle w:val="HTMLCode"/>
+          <w:rFonts w:ascii="Times New Roman" w:hAnsi="Times New Roman" w:cs="Times New Roman"/>
+          <w:sz w:val="28"/>
+          <w:szCs w:val="28"/>
         </w:rPr>
         <w:t xml:space="preserve"> </w:t>
       </w:r>
@@ -1891,6 +2829,9 @@
       <w:r>
         <w:rPr>
           <w:rStyle w:val="HTMLCode"/>
+          <w:rFonts w:ascii="Times New Roman" w:hAnsi="Times New Roman" w:cs="Times New Roman"/>
+          <w:sz w:val="28"/>
+          <w:szCs w:val="28"/>
         </w:rPr>
         <w:t>cors</w:t>
       </w:r>
@@ -1898,6 +2839,9 @@
       <w:r>
         <w:rPr>
           <w:rStyle w:val="HTMLCode"/>
+          <w:rFonts w:ascii="Times New Roman" w:hAnsi="Times New Roman" w:cs="Times New Roman"/>
+          <w:sz w:val="28"/>
+          <w:szCs w:val="28"/>
         </w:rPr>
         <w:t xml:space="preserve"> = require('</w:t>
       </w:r>
@@ -1905,6 +2849,9 @@
       <w:r>
         <w:rPr>
           <w:rStyle w:val="HTMLCode"/>
+          <w:rFonts w:ascii="Times New Roman" w:hAnsi="Times New Roman" w:cs="Times New Roman"/>
+          <w:sz w:val="28"/>
+          <w:szCs w:val="28"/>
         </w:rPr>
         <w:t>cors</w:t>
       </w:r>
@@ -1912,6 +2859,9 @@
       <w:r>
         <w:rPr>
           <w:rStyle w:val="HTMLCode"/>
+          <w:rFonts w:ascii="Times New Roman" w:hAnsi="Times New Roman" w:cs="Times New Roman"/>
+          <w:sz w:val="28"/>
+          <w:szCs w:val="28"/>
         </w:rPr>
         <w:t>');</w:t>
       </w:r>
@@ -1921,12 +2871,18 @@
         <w:pStyle w:val="HTMLPreformatted"/>
         <w:rPr>
           <w:rStyle w:val="HTMLCode"/>
+          <w:rFonts w:ascii="Times New Roman" w:hAnsi="Times New Roman" w:cs="Times New Roman"/>
+          <w:sz w:val="28"/>
+          <w:szCs w:val="28"/>
         </w:rPr>
       </w:pPr>
       <w:proofErr w:type="gramStart"/>
       <w:r>
         <w:rPr>
           <w:rStyle w:val="HTMLCode"/>
+          <w:rFonts w:ascii="Times New Roman" w:hAnsi="Times New Roman" w:cs="Times New Roman"/>
+          <w:sz w:val="28"/>
+          <w:szCs w:val="28"/>
         </w:rPr>
         <w:t>require(</w:t>
       </w:r>
@@ -1934,6 +2890,9 @@
       <w:r>
         <w:rPr>
           <w:rStyle w:val="HTMLCode"/>
+          <w:rFonts w:ascii="Times New Roman" w:hAnsi="Times New Roman" w:cs="Times New Roman"/>
+          <w:sz w:val="28"/>
+          <w:szCs w:val="28"/>
         </w:rPr>
         <w:t>'</w:t>
       </w:r>
@@ -1941,6 +2900,9 @@
       <w:r>
         <w:rPr>
           <w:rStyle w:val="HTMLCode"/>
+          <w:rFonts w:ascii="Times New Roman" w:hAnsi="Times New Roman" w:cs="Times New Roman"/>
+          <w:sz w:val="28"/>
+          <w:szCs w:val="28"/>
         </w:rPr>
         <w:t>dotenv</w:t>
       </w:r>
@@ -1948,6 +2910,9 @@
       <w:r>
         <w:rPr>
           <w:rStyle w:val="HTMLCode"/>
+          <w:rFonts w:ascii="Times New Roman" w:hAnsi="Times New Roman" w:cs="Times New Roman"/>
+          <w:sz w:val="28"/>
+          <w:szCs w:val="28"/>
         </w:rPr>
         <w:t>').</w:t>
       </w:r>
@@ -1955,6 +2920,9 @@
       <w:r>
         <w:rPr>
           <w:rStyle w:val="HTMLCode"/>
+          <w:rFonts w:ascii="Times New Roman" w:hAnsi="Times New Roman" w:cs="Times New Roman"/>
+          <w:sz w:val="28"/>
+          <w:szCs w:val="28"/>
         </w:rPr>
         <w:t>config</w:t>
       </w:r>
@@ -1962,6 +2930,9 @@
       <w:r>
         <w:rPr>
           <w:rStyle w:val="HTMLCode"/>
+          <w:rFonts w:ascii="Times New Roman" w:hAnsi="Times New Roman" w:cs="Times New Roman"/>
+          <w:sz w:val="28"/>
+          <w:szCs w:val="28"/>
         </w:rPr>
         <w:t>();</w:t>
       </w:r>
@@ -1971,6 +2942,9 @@
         <w:pStyle w:val="HTMLPreformatted"/>
         <w:rPr>
           <w:rStyle w:val="HTMLCode"/>
+          <w:rFonts w:ascii="Times New Roman" w:hAnsi="Times New Roman" w:cs="Times New Roman"/>
+          <w:sz w:val="28"/>
+          <w:szCs w:val="28"/>
         </w:rPr>
       </w:pPr>
     </w:p>
@@ -1979,6 +2953,9 @@
         <w:pStyle w:val="HTMLPreformatted"/>
         <w:rPr>
           <w:rStyle w:val="HTMLCode"/>
+          <w:rFonts w:ascii="Times New Roman" w:hAnsi="Times New Roman" w:cs="Times New Roman"/>
+          <w:sz w:val="28"/>
+          <w:szCs w:val="28"/>
         </w:rPr>
       </w:pPr>
       <w:proofErr w:type="spellStart"/>
@@ -1986,6 +2963,9 @@
       <w:r>
         <w:rPr>
           <w:rStyle w:val="HTMLCode"/>
+          <w:rFonts w:ascii="Times New Roman" w:hAnsi="Times New Roman" w:cs="Times New Roman"/>
+          <w:sz w:val="28"/>
+          <w:szCs w:val="28"/>
         </w:rPr>
         <w:t>const</w:t>
       </w:r>
@@ -1994,6 +2974,9 @@
       <w:r>
         <w:rPr>
           <w:rStyle w:val="HTMLCode"/>
+          <w:rFonts w:ascii="Times New Roman" w:hAnsi="Times New Roman" w:cs="Times New Roman"/>
+          <w:sz w:val="28"/>
+          <w:szCs w:val="28"/>
         </w:rPr>
         <w:t xml:space="preserve"> app = express();</w:t>
       </w:r>
@@ -2003,6 +2986,9 @@
         <w:pStyle w:val="HTMLPreformatted"/>
         <w:rPr>
           <w:rStyle w:val="HTMLCode"/>
+          <w:rFonts w:ascii="Times New Roman" w:hAnsi="Times New Roman" w:cs="Times New Roman"/>
+          <w:sz w:val="28"/>
+          <w:szCs w:val="28"/>
         </w:rPr>
       </w:pPr>
       <w:proofErr w:type="spellStart"/>
@@ -2010,6 +2996,9 @@
       <w:r>
         <w:rPr>
           <w:rStyle w:val="HTMLCode"/>
+          <w:rFonts w:ascii="Times New Roman" w:hAnsi="Times New Roman" w:cs="Times New Roman"/>
+          <w:sz w:val="28"/>
+          <w:szCs w:val="28"/>
         </w:rPr>
         <w:t>app.use</w:t>
       </w:r>
@@ -2017,6 +3006,9 @@
       <w:r>
         <w:rPr>
           <w:rStyle w:val="HTMLCode"/>
+          <w:rFonts w:ascii="Times New Roman" w:hAnsi="Times New Roman" w:cs="Times New Roman"/>
+          <w:sz w:val="28"/>
+          <w:szCs w:val="28"/>
         </w:rPr>
         <w:t>(</w:t>
       </w:r>
@@ -2025,6 +3017,9 @@
       <w:r>
         <w:rPr>
           <w:rStyle w:val="HTMLCode"/>
+          <w:rFonts w:ascii="Times New Roman" w:hAnsi="Times New Roman" w:cs="Times New Roman"/>
+          <w:sz w:val="28"/>
+          <w:szCs w:val="28"/>
         </w:rPr>
         <w:t>cors</w:t>
       </w:r>
@@ -2032,6 +3027,9 @@
       <w:r>
         <w:rPr>
           <w:rStyle w:val="HTMLCode"/>
+          <w:rFonts w:ascii="Times New Roman" w:hAnsi="Times New Roman" w:cs="Times New Roman"/>
+          <w:sz w:val="28"/>
+          <w:szCs w:val="28"/>
         </w:rPr>
         <w:t>());</w:t>
       </w:r>
@@ -2041,6 +3039,9 @@
         <w:pStyle w:val="HTMLPreformatted"/>
         <w:rPr>
           <w:rStyle w:val="HTMLCode"/>
+          <w:rFonts w:ascii="Times New Roman" w:hAnsi="Times New Roman" w:cs="Times New Roman"/>
+          <w:sz w:val="28"/>
+          <w:szCs w:val="28"/>
         </w:rPr>
       </w:pPr>
       <w:proofErr w:type="spellStart"/>
@@ -2048,6 +3049,9 @@
       <w:r>
         <w:rPr>
           <w:rStyle w:val="HTMLCode"/>
+          <w:rFonts w:ascii="Times New Roman" w:hAnsi="Times New Roman" w:cs="Times New Roman"/>
+          <w:sz w:val="28"/>
+          <w:szCs w:val="28"/>
         </w:rPr>
         <w:t>app.use</w:t>
       </w:r>
@@ -2055,6 +3059,9 @@
       <w:r>
         <w:rPr>
           <w:rStyle w:val="HTMLCode"/>
+          <w:rFonts w:ascii="Times New Roman" w:hAnsi="Times New Roman" w:cs="Times New Roman"/>
+          <w:sz w:val="28"/>
+          <w:szCs w:val="28"/>
         </w:rPr>
         <w:t>(</w:t>
       </w:r>
@@ -2063,6 +3070,9 @@
       <w:r>
         <w:rPr>
           <w:rStyle w:val="HTMLCode"/>
+          <w:rFonts w:ascii="Times New Roman" w:hAnsi="Times New Roman" w:cs="Times New Roman"/>
+          <w:sz w:val="28"/>
+          <w:szCs w:val="28"/>
         </w:rPr>
         <w:t>express.json</w:t>
       </w:r>
@@ -2070,6 +3080,9 @@
       <w:r>
         <w:rPr>
           <w:rStyle w:val="HTMLCode"/>
+          <w:rFonts w:ascii="Times New Roman" w:hAnsi="Times New Roman" w:cs="Times New Roman"/>
+          <w:sz w:val="28"/>
+          <w:szCs w:val="28"/>
         </w:rPr>
         <w:t>());</w:t>
       </w:r>
@@ -2079,6 +3092,9 @@
         <w:pStyle w:val="HTMLPreformatted"/>
         <w:rPr>
           <w:rStyle w:val="HTMLCode"/>
+          <w:rFonts w:ascii="Times New Roman" w:hAnsi="Times New Roman" w:cs="Times New Roman"/>
+          <w:sz w:val="28"/>
+          <w:szCs w:val="28"/>
         </w:rPr>
       </w:pPr>
     </w:p>
@@ -2087,11 +3103,17 @@
         <w:pStyle w:val="HTMLPreformatted"/>
         <w:rPr>
           <w:rStyle w:val="HTMLCode"/>
-        </w:rPr>
-      </w:pPr>
-      <w:r>
-        <w:rPr>
-          <w:rStyle w:val="HTMLCode"/>
+          <w:rFonts w:ascii="Times New Roman" w:hAnsi="Times New Roman" w:cs="Times New Roman"/>
+          <w:sz w:val="28"/>
+          <w:szCs w:val="28"/>
+        </w:rPr>
+      </w:pPr>
+      <w:r>
+        <w:rPr>
+          <w:rStyle w:val="HTMLCode"/>
+          <w:rFonts w:ascii="Times New Roman" w:hAnsi="Times New Roman" w:cs="Times New Roman"/>
+          <w:sz w:val="28"/>
+          <w:szCs w:val="28"/>
         </w:rPr>
         <w:t>// Sample route</w:t>
       </w:r>
@@ -2101,6 +3123,9 @@
         <w:pStyle w:val="HTMLPreformatted"/>
         <w:rPr>
           <w:rStyle w:val="HTMLCode"/>
+          <w:rFonts w:ascii="Times New Roman" w:hAnsi="Times New Roman" w:cs="Times New Roman"/>
+          <w:sz w:val="28"/>
+          <w:szCs w:val="28"/>
         </w:rPr>
       </w:pPr>
       <w:proofErr w:type="spellStart"/>
@@ -2108,6 +3133,9 @@
       <w:r>
         <w:rPr>
           <w:rStyle w:val="HTMLCode"/>
+          <w:rFonts w:ascii="Times New Roman" w:hAnsi="Times New Roman" w:cs="Times New Roman"/>
+          <w:sz w:val="28"/>
+          <w:szCs w:val="28"/>
         </w:rPr>
         <w:t>app.get</w:t>
       </w:r>
@@ -2115,6 +3143,9 @@
       <w:r>
         <w:rPr>
           <w:rStyle w:val="HTMLCode"/>
+          <w:rFonts w:ascii="Times New Roman" w:hAnsi="Times New Roman" w:cs="Times New Roman"/>
+          <w:sz w:val="28"/>
+          <w:szCs w:val="28"/>
         </w:rPr>
         <w:t>(</w:t>
       </w:r>
@@ -2122,6 +3153,9 @@
       <w:r>
         <w:rPr>
           <w:rStyle w:val="HTMLCode"/>
+          <w:rFonts w:ascii="Times New Roman" w:hAnsi="Times New Roman" w:cs="Times New Roman"/>
+          <w:sz w:val="28"/>
+          <w:szCs w:val="28"/>
         </w:rPr>
         <w:t>'/', (</w:t>
       </w:r>
@@ -2129,6 +3163,9 @@
       <w:r>
         <w:rPr>
           <w:rStyle w:val="HTMLCode"/>
+          <w:rFonts w:ascii="Times New Roman" w:hAnsi="Times New Roman" w:cs="Times New Roman"/>
+          <w:sz w:val="28"/>
+          <w:szCs w:val="28"/>
         </w:rPr>
         <w:t>req</w:t>
       </w:r>
@@ -2136,6 +3173,9 @@
       <w:r>
         <w:rPr>
           <w:rStyle w:val="HTMLCode"/>
+          <w:rFonts w:ascii="Times New Roman" w:hAnsi="Times New Roman" w:cs="Times New Roman"/>
+          <w:sz w:val="28"/>
+          <w:szCs w:val="28"/>
         </w:rPr>
         <w:t>, res) =&gt; {</w:t>
       </w:r>
@@ -2145,11 +3185,17 @@
         <w:pStyle w:val="HTMLPreformatted"/>
         <w:rPr>
           <w:rStyle w:val="HTMLCode"/>
-        </w:rPr>
-      </w:pPr>
-      <w:r>
-        <w:rPr>
-          <w:rStyle w:val="HTMLCode"/>
+          <w:rFonts w:ascii="Times New Roman" w:hAnsi="Times New Roman" w:cs="Times New Roman"/>
+          <w:sz w:val="28"/>
+          <w:szCs w:val="28"/>
+        </w:rPr>
+      </w:pPr>
+      <w:r>
+        <w:rPr>
+          <w:rStyle w:val="HTMLCode"/>
+          <w:rFonts w:ascii="Times New Roman" w:hAnsi="Times New Roman" w:cs="Times New Roman"/>
+          <w:sz w:val="28"/>
+          <w:szCs w:val="28"/>
         </w:rPr>
         <w:t xml:space="preserve">  </w:t>
       </w:r>
@@ -2158,6 +3204,9 @@
       <w:r>
         <w:rPr>
           <w:rStyle w:val="HTMLCode"/>
+          <w:rFonts w:ascii="Times New Roman" w:hAnsi="Times New Roman" w:cs="Times New Roman"/>
+          <w:sz w:val="28"/>
+          <w:szCs w:val="28"/>
         </w:rPr>
         <w:t>res.send</w:t>
       </w:r>
@@ -2165,6 +3214,9 @@
       <w:r>
         <w:rPr>
           <w:rStyle w:val="HTMLCode"/>
+          <w:rFonts w:ascii="Times New Roman" w:hAnsi="Times New Roman" w:cs="Times New Roman"/>
+          <w:sz w:val="28"/>
+          <w:szCs w:val="28"/>
         </w:rPr>
         <w:t>(</w:t>
       </w:r>
@@ -2172,6 +3224,9 @@
       <w:r>
         <w:rPr>
           <w:rStyle w:val="HTMLCode"/>
+          <w:rFonts w:ascii="Times New Roman" w:hAnsi="Times New Roman" w:cs="Times New Roman"/>
+          <w:sz w:val="28"/>
+          <w:szCs w:val="28"/>
         </w:rPr>
         <w:t>'Chat backend is running!');</w:t>
       </w:r>
@@ -2181,11 +3236,17 @@
         <w:pStyle w:val="HTMLPreformatted"/>
         <w:rPr>
           <w:rStyle w:val="HTMLCode"/>
-        </w:rPr>
-      </w:pPr>
-      <w:r>
-        <w:rPr>
-          <w:rStyle w:val="HTMLCode"/>
+          <w:rFonts w:ascii="Times New Roman" w:hAnsi="Times New Roman" w:cs="Times New Roman"/>
+          <w:sz w:val="28"/>
+          <w:szCs w:val="28"/>
+        </w:rPr>
+      </w:pPr>
+      <w:r>
+        <w:rPr>
+          <w:rStyle w:val="HTMLCode"/>
+          <w:rFonts w:ascii="Times New Roman" w:hAnsi="Times New Roman" w:cs="Times New Roman"/>
+          <w:sz w:val="28"/>
+          <w:szCs w:val="28"/>
         </w:rPr>
         <w:t>});</w:t>
       </w:r>
@@ -2195,6 +3256,9 @@
         <w:pStyle w:val="HTMLPreformatted"/>
         <w:rPr>
           <w:rStyle w:val="HTMLCode"/>
+          <w:rFonts w:ascii="Times New Roman" w:hAnsi="Times New Roman" w:cs="Times New Roman"/>
+          <w:sz w:val="28"/>
+          <w:szCs w:val="28"/>
         </w:rPr>
       </w:pPr>
     </w:p>
@@ -2203,12 +3267,19 @@
         <w:pStyle w:val="HTMLPreformatted"/>
         <w:rPr>
           <w:rStyle w:val="HTMLCode"/>
-        </w:rPr>
-      </w:pPr>
-      <w:r>
-        <w:rPr>
-          <w:rStyle w:val="HTMLCode"/>
-        </w:rPr>
+          <w:rFonts w:ascii="Times New Roman" w:hAnsi="Times New Roman" w:cs="Times New Roman"/>
+          <w:sz w:val="28"/>
+          <w:szCs w:val="28"/>
+        </w:rPr>
+      </w:pPr>
+      <w:r>
+        <w:rPr>
+          <w:rStyle w:val="HTMLCode"/>
+          <w:rFonts w:ascii="Times New Roman" w:hAnsi="Times New Roman" w:cs="Times New Roman"/>
+          <w:sz w:val="28"/>
+          <w:szCs w:val="28"/>
+        </w:rPr>
+        <w:lastRenderedPageBreak/>
         <w:t>// MongoDB connection</w:t>
       </w:r>
     </w:p>
@@ -2217,6 +3288,9 @@
         <w:pStyle w:val="HTMLPreformatted"/>
         <w:rPr>
           <w:rStyle w:val="HTMLCode"/>
+          <w:rFonts w:ascii="Times New Roman" w:hAnsi="Times New Roman" w:cs="Times New Roman"/>
+          <w:sz w:val="28"/>
+          <w:szCs w:val="28"/>
         </w:rPr>
       </w:pPr>
       <w:proofErr w:type="spellStart"/>
@@ -2224,6 +3298,9 @@
       <w:r>
         <w:rPr>
           <w:rStyle w:val="HTMLCode"/>
+          <w:rFonts w:ascii="Times New Roman" w:hAnsi="Times New Roman" w:cs="Times New Roman"/>
+          <w:sz w:val="28"/>
+          <w:szCs w:val="28"/>
         </w:rPr>
         <w:t>mongoose.connect</w:t>
       </w:r>
@@ -2231,6 +3308,9 @@
       <w:r>
         <w:rPr>
           <w:rStyle w:val="HTMLCode"/>
+          <w:rFonts w:ascii="Times New Roman" w:hAnsi="Times New Roman" w:cs="Times New Roman"/>
+          <w:sz w:val="28"/>
+          <w:szCs w:val="28"/>
         </w:rPr>
         <w:t>(</w:t>
       </w:r>
@@ -2239,6 +3319,9 @@
       <w:r>
         <w:rPr>
           <w:rStyle w:val="HTMLCode"/>
+          <w:rFonts w:ascii="Times New Roman" w:hAnsi="Times New Roman" w:cs="Times New Roman"/>
+          <w:sz w:val="28"/>
+          <w:szCs w:val="28"/>
         </w:rPr>
         <w:t>process.env.MONGO_URI</w:t>
       </w:r>
@@ -2246,6 +3329,9 @@
       <w:r>
         <w:rPr>
           <w:rStyle w:val="HTMLCode"/>
+          <w:rFonts w:ascii="Times New Roman" w:hAnsi="Times New Roman" w:cs="Times New Roman"/>
+          <w:sz w:val="28"/>
+          <w:szCs w:val="28"/>
         </w:rPr>
         <w:t xml:space="preserve">, { </w:t>
       </w:r>
@@ -2253,6 +3339,9 @@
       <w:r>
         <w:rPr>
           <w:rStyle w:val="HTMLCode"/>
+          <w:rFonts w:ascii="Times New Roman" w:hAnsi="Times New Roman" w:cs="Times New Roman"/>
+          <w:sz w:val="28"/>
+          <w:szCs w:val="28"/>
         </w:rPr>
         <w:t>useNewUrlParser</w:t>
       </w:r>
@@ -2260,6 +3349,9 @@
       <w:r>
         <w:rPr>
           <w:rStyle w:val="HTMLCode"/>
+          <w:rFonts w:ascii="Times New Roman" w:hAnsi="Times New Roman" w:cs="Times New Roman"/>
+          <w:sz w:val="28"/>
+          <w:szCs w:val="28"/>
         </w:rPr>
         <w:t xml:space="preserve">: true, </w:t>
       </w:r>
@@ -2267,6 +3359,9 @@
       <w:r>
         <w:rPr>
           <w:rStyle w:val="HTMLCode"/>
+          <w:rFonts w:ascii="Times New Roman" w:hAnsi="Times New Roman" w:cs="Times New Roman"/>
+          <w:sz w:val="28"/>
+          <w:szCs w:val="28"/>
         </w:rPr>
         <w:t>useUnifiedTopology</w:t>
       </w:r>
@@ -2274,6 +3369,9 @@
       <w:r>
         <w:rPr>
           <w:rStyle w:val="HTMLCode"/>
+          <w:rFonts w:ascii="Times New Roman" w:hAnsi="Times New Roman" w:cs="Times New Roman"/>
+          <w:sz w:val="28"/>
+          <w:szCs w:val="28"/>
         </w:rPr>
         <w:t>: true })</w:t>
       </w:r>
@@ -2283,11 +3381,17 @@
         <w:pStyle w:val="HTMLPreformatted"/>
         <w:rPr>
           <w:rStyle w:val="HTMLCode"/>
-        </w:rPr>
-      </w:pPr>
-      <w:r>
-        <w:rPr>
-          <w:rStyle w:val="HTMLCode"/>
+          <w:rFonts w:ascii="Times New Roman" w:hAnsi="Times New Roman" w:cs="Times New Roman"/>
+          <w:sz w:val="28"/>
+          <w:szCs w:val="28"/>
+        </w:rPr>
+      </w:pPr>
+      <w:r>
+        <w:rPr>
+          <w:rStyle w:val="HTMLCode"/>
+          <w:rFonts w:ascii="Times New Roman" w:hAnsi="Times New Roman" w:cs="Times New Roman"/>
+          <w:sz w:val="28"/>
+          <w:szCs w:val="28"/>
         </w:rPr>
         <w:t xml:space="preserve">  .</w:t>
       </w:r>
@@ -2295,6 +3399,9 @@
       <w:r>
         <w:rPr>
           <w:rStyle w:val="HTMLCode"/>
+          <w:rFonts w:ascii="Times New Roman" w:hAnsi="Times New Roman" w:cs="Times New Roman"/>
+          <w:sz w:val="28"/>
+          <w:szCs w:val="28"/>
         </w:rPr>
         <w:t>then(</w:t>
       </w:r>
@@ -2302,6 +3409,9 @@
       <w:r>
         <w:rPr>
           <w:rStyle w:val="HTMLCode"/>
+          <w:rFonts w:ascii="Times New Roman" w:hAnsi="Times New Roman" w:cs="Times New Roman"/>
+          <w:sz w:val="28"/>
+          <w:szCs w:val="28"/>
         </w:rPr>
         <w:t>() =&gt; console.log('MongoDB connected'))</w:t>
       </w:r>
@@ -2311,11 +3421,17 @@
         <w:pStyle w:val="HTMLPreformatted"/>
         <w:rPr>
           <w:rStyle w:val="HTMLCode"/>
-        </w:rPr>
-      </w:pPr>
-      <w:r>
-        <w:rPr>
-          <w:rStyle w:val="HTMLCode"/>
+          <w:rFonts w:ascii="Times New Roman" w:hAnsi="Times New Roman" w:cs="Times New Roman"/>
+          <w:sz w:val="28"/>
+          <w:szCs w:val="28"/>
+        </w:rPr>
+      </w:pPr>
+      <w:r>
+        <w:rPr>
+          <w:rStyle w:val="HTMLCode"/>
+          <w:rFonts w:ascii="Times New Roman" w:hAnsi="Times New Roman" w:cs="Times New Roman"/>
+          <w:sz w:val="28"/>
+          <w:szCs w:val="28"/>
         </w:rPr>
         <w:t xml:space="preserve">  .</w:t>
       </w:r>
@@ -2323,6 +3439,9 @@
       <w:r>
         <w:rPr>
           <w:rStyle w:val="HTMLCode"/>
+          <w:rFonts w:ascii="Times New Roman" w:hAnsi="Times New Roman" w:cs="Times New Roman"/>
+          <w:sz w:val="28"/>
+          <w:szCs w:val="28"/>
         </w:rPr>
         <w:t>catch(</w:t>
       </w:r>
@@ -2330,6 +3449,9 @@
       <w:r>
         <w:rPr>
           <w:rStyle w:val="HTMLCode"/>
+          <w:rFonts w:ascii="Times New Roman" w:hAnsi="Times New Roman" w:cs="Times New Roman"/>
+          <w:sz w:val="28"/>
+          <w:szCs w:val="28"/>
         </w:rPr>
         <w:t>(err) =&gt; console.log('MongoDB error:', err));</w:t>
       </w:r>
@@ -2339,6 +3461,9 @@
         <w:pStyle w:val="HTMLPreformatted"/>
         <w:rPr>
           <w:rStyle w:val="HTMLCode"/>
+          <w:rFonts w:ascii="Times New Roman" w:hAnsi="Times New Roman" w:cs="Times New Roman"/>
+          <w:sz w:val="28"/>
+          <w:szCs w:val="28"/>
         </w:rPr>
       </w:pPr>
     </w:p>
@@ -2347,6 +3472,9 @@
         <w:pStyle w:val="HTMLPreformatted"/>
         <w:rPr>
           <w:rStyle w:val="HTMLCode"/>
+          <w:rFonts w:ascii="Times New Roman" w:hAnsi="Times New Roman" w:cs="Times New Roman"/>
+          <w:sz w:val="28"/>
+          <w:szCs w:val="28"/>
         </w:rPr>
       </w:pPr>
       <w:proofErr w:type="spellStart"/>
@@ -2354,6 +3482,9 @@
       <w:r>
         <w:rPr>
           <w:rStyle w:val="HTMLCode"/>
+          <w:rFonts w:ascii="Times New Roman" w:hAnsi="Times New Roman" w:cs="Times New Roman"/>
+          <w:sz w:val="28"/>
+          <w:szCs w:val="28"/>
         </w:rPr>
         <w:t>const</w:t>
       </w:r>
@@ -2362,6 +3493,9 @@
       <w:r>
         <w:rPr>
           <w:rStyle w:val="HTMLCode"/>
+          <w:rFonts w:ascii="Times New Roman" w:hAnsi="Times New Roman" w:cs="Times New Roman"/>
+          <w:sz w:val="28"/>
+          <w:szCs w:val="28"/>
         </w:rPr>
         <w:t xml:space="preserve"> PORT = </w:t>
       </w:r>
@@ -2369,6 +3503,9 @@
       <w:r>
         <w:rPr>
           <w:rStyle w:val="HTMLCode"/>
+          <w:rFonts w:ascii="Times New Roman" w:hAnsi="Times New Roman" w:cs="Times New Roman"/>
+          <w:sz w:val="28"/>
+          <w:szCs w:val="28"/>
         </w:rPr>
         <w:t>process.env.PORT</w:t>
       </w:r>
@@ -2376,6 +3513,9 @@
       <w:r>
         <w:rPr>
           <w:rStyle w:val="HTMLCode"/>
+          <w:rFonts w:ascii="Times New Roman" w:hAnsi="Times New Roman" w:cs="Times New Roman"/>
+          <w:sz w:val="28"/>
+          <w:szCs w:val="28"/>
         </w:rPr>
         <w:t xml:space="preserve"> || 5000;</w:t>
       </w:r>
@@ -2385,6 +3525,9 @@
         <w:pStyle w:val="HTMLPreformatted"/>
         <w:rPr>
           <w:rStyle w:val="HTMLCode"/>
+          <w:rFonts w:ascii="Times New Roman" w:hAnsi="Times New Roman" w:cs="Times New Roman"/>
+          <w:sz w:val="28"/>
+          <w:szCs w:val="28"/>
         </w:rPr>
       </w:pPr>
       <w:proofErr w:type="spellStart"/>
@@ -2392,14 +3535,19 @@
       <w:r>
         <w:rPr>
           <w:rStyle w:val="HTMLCode"/>
-        </w:rPr>
-        <w:lastRenderedPageBreak/>
+          <w:rFonts w:ascii="Times New Roman" w:hAnsi="Times New Roman" w:cs="Times New Roman"/>
+          <w:sz w:val="28"/>
+          <w:szCs w:val="28"/>
+        </w:rPr>
         <w:t>app.listen</w:t>
       </w:r>
       <w:proofErr w:type="spellEnd"/>
       <w:r>
         <w:rPr>
           <w:rStyle w:val="HTMLCode"/>
+          <w:rFonts w:ascii="Times New Roman" w:hAnsi="Times New Roman" w:cs="Times New Roman"/>
+          <w:sz w:val="28"/>
+          <w:szCs w:val="28"/>
         </w:rPr>
         <w:t>(</w:t>
       </w:r>
@@ -2407,6 +3555,9 @@
       <w:r>
         <w:rPr>
           <w:rStyle w:val="HTMLCode"/>
+          <w:rFonts w:ascii="Times New Roman" w:hAnsi="Times New Roman" w:cs="Times New Roman"/>
+          <w:sz w:val="28"/>
+          <w:szCs w:val="28"/>
         </w:rPr>
         <w:t>PORT, () =&gt; {</w:t>
       </w:r>
@@ -2416,11 +3567,17 @@
         <w:pStyle w:val="HTMLPreformatted"/>
         <w:rPr>
           <w:rStyle w:val="HTMLCode"/>
-        </w:rPr>
-      </w:pPr>
-      <w:r>
-        <w:rPr>
-          <w:rStyle w:val="HTMLCode"/>
+          <w:rFonts w:ascii="Times New Roman" w:hAnsi="Times New Roman" w:cs="Times New Roman"/>
+          <w:sz w:val="28"/>
+          <w:szCs w:val="28"/>
+        </w:rPr>
+      </w:pPr>
+      <w:r>
+        <w:rPr>
+          <w:rStyle w:val="HTMLCode"/>
+          <w:rFonts w:ascii="Times New Roman" w:hAnsi="Times New Roman" w:cs="Times New Roman"/>
+          <w:sz w:val="28"/>
+          <w:szCs w:val="28"/>
         </w:rPr>
         <w:t xml:space="preserve">  </w:t>
       </w:r>
@@ -2428,6 +3585,9 @@
       <w:r>
         <w:rPr>
           <w:rStyle w:val="HTMLCode"/>
+          <w:rFonts w:ascii="Times New Roman" w:hAnsi="Times New Roman" w:cs="Times New Roman"/>
+          <w:sz w:val="28"/>
+          <w:szCs w:val="28"/>
         </w:rPr>
         <w:t>console.log(</w:t>
       </w:r>
@@ -2435,6 +3595,9 @@
       <w:r>
         <w:rPr>
           <w:rStyle w:val="HTMLCode"/>
+          <w:rFonts w:ascii="Times New Roman" w:hAnsi="Times New Roman" w:cs="Times New Roman"/>
+          <w:sz w:val="28"/>
+          <w:szCs w:val="28"/>
         </w:rPr>
         <w:t>`Server running on port ${PORT}`);</w:t>
       </w:r>
@@ -2444,11 +3607,17 @@
         <w:pStyle w:val="HTMLPreformatted"/>
         <w:rPr>
           <w:rStyle w:val="HTMLCode"/>
-        </w:rPr>
-      </w:pPr>
-      <w:r>
-        <w:rPr>
-          <w:rStyle w:val="HTMLCode"/>
+          <w:rFonts w:ascii="Times New Roman" w:hAnsi="Times New Roman" w:cs="Times New Roman"/>
+          <w:sz w:val="28"/>
+          <w:szCs w:val="28"/>
+        </w:rPr>
+      </w:pPr>
+      <w:r>
+        <w:rPr>
+          <w:rStyle w:val="HTMLCode"/>
+          <w:rFonts w:ascii="Times New Roman" w:hAnsi="Times New Roman" w:cs="Times New Roman"/>
+          <w:sz w:val="28"/>
+          <w:szCs w:val="28"/>
         </w:rPr>
         <w:t>});</w:t>
       </w:r>
@@ -2456,10 +3625,17 @@
     <w:p>
       <w:pPr>
         <w:pStyle w:val="Heading3"/>
-      </w:pPr>
-      <w:r>
-        <w:rPr>
-          <w:rStyle w:val="HTMLCode"/>
+        <w:rPr>
+          <w:sz w:val="28"/>
+          <w:szCs w:val="28"/>
+        </w:rPr>
+      </w:pPr>
+      <w:r>
+        <w:rPr>
+          <w:rStyle w:val="HTMLCode"/>
+          <w:rFonts w:ascii="Times New Roman" w:hAnsi="Times New Roman" w:cs="Times New Roman"/>
+          <w:sz w:val="28"/>
+          <w:szCs w:val="28"/>
         </w:rPr>
         <w:t>.</w:t>
       </w:r>
@@ -2467,11 +3643,18 @@
       <w:r>
         <w:rPr>
           <w:rStyle w:val="HTMLCode"/>
+          <w:rFonts w:ascii="Times New Roman" w:hAnsi="Times New Roman" w:cs="Times New Roman"/>
+          <w:sz w:val="28"/>
+          <w:szCs w:val="28"/>
         </w:rPr>
         <w:t>env</w:t>
       </w:r>
       <w:proofErr w:type="spellEnd"/>
       <w:r>
+        <w:rPr>
+          <w:sz w:val="28"/>
+          <w:szCs w:val="28"/>
+        </w:rPr>
         <w:t xml:space="preserve"> file:</w:t>
       </w:r>
     </w:p>
@@ -2480,11 +3663,17 @@
         <w:pStyle w:val="HTMLPreformatted"/>
         <w:rPr>
           <w:rStyle w:val="HTMLCode"/>
-        </w:rPr>
-      </w:pPr>
-      <w:r>
-        <w:rPr>
-          <w:rStyle w:val="HTMLCode"/>
+          <w:rFonts w:ascii="Times New Roman" w:hAnsi="Times New Roman" w:cs="Times New Roman"/>
+          <w:sz w:val="28"/>
+          <w:szCs w:val="28"/>
+        </w:rPr>
+      </w:pPr>
+      <w:r>
+        <w:rPr>
+          <w:rStyle w:val="HTMLCode"/>
+          <w:rFonts w:ascii="Times New Roman" w:hAnsi="Times New Roman" w:cs="Times New Roman"/>
+          <w:sz w:val="28"/>
+          <w:szCs w:val="28"/>
         </w:rPr>
         <w:t>MONGO_URI=mongodb</w:t>
       </w:r>
@@ -2492,6 +3681,9 @@
       <w:r>
         <w:rPr>
           <w:rStyle w:val="HTMLCode"/>
+          <w:rFonts w:ascii="Times New Roman" w:hAnsi="Times New Roman" w:cs="Times New Roman"/>
+          <w:sz w:val="28"/>
+          <w:szCs w:val="28"/>
         </w:rPr>
         <w:t>:/</w:t>
       </w:r>
@@ -2499,6 +3691,9 @@
       <w:r>
         <w:rPr>
           <w:rStyle w:val="HTMLCode"/>
+          <w:rFonts w:ascii="Times New Roman" w:hAnsi="Times New Roman" w:cs="Times New Roman"/>
+          <w:sz w:val="28"/>
+          <w:szCs w:val="28"/>
         </w:rPr>
         <w:t>/localhost:27017/chatdb</w:t>
       </w:r>
@@ -2508,11 +3703,17 @@
         <w:pStyle w:val="HTMLPreformatted"/>
         <w:rPr>
           <w:rStyle w:val="HTMLCode"/>
-        </w:rPr>
-      </w:pPr>
-      <w:r>
-        <w:rPr>
-          <w:rStyle w:val="HTMLCode"/>
+          <w:rFonts w:ascii="Times New Roman" w:hAnsi="Times New Roman" w:cs="Times New Roman"/>
+          <w:sz w:val="28"/>
+          <w:szCs w:val="28"/>
+        </w:rPr>
+      </w:pPr>
+      <w:r>
+        <w:rPr>
+          <w:rStyle w:val="HTMLCode"/>
+          <w:rFonts w:ascii="Times New Roman" w:hAnsi="Times New Roman" w:cs="Times New Roman"/>
+          <w:sz w:val="28"/>
+          <w:szCs w:val="28"/>
         </w:rPr>
         <w:t>PORT=5000</w:t>
       </w:r>
@@ -2520,13 +3721,33 @@
     <w:p>
       <w:pPr>
         <w:pStyle w:val="NormalWeb"/>
-      </w:pPr>
-      <w:r>
+        <w:rPr>
+          <w:sz w:val="28"/>
+          <w:szCs w:val="28"/>
+        </w:rPr>
+      </w:pPr>
+      <w:r>
+        <w:rPr>
+          <w:sz w:val="28"/>
+          <w:szCs w:val="28"/>
+        </w:rPr>
         <w:t>Replace the URI with your MongoDB Atlas URI if you're not using local MongoDB.</w:t>
       </w:r>
     </w:p>
     <w:p>
-      <w:r>
+      <w:pPr>
+        <w:rPr>
+          <w:rFonts w:ascii="Times New Roman" w:hAnsi="Times New Roman" w:cs="Times New Roman"/>
+          <w:sz w:val="28"/>
+          <w:szCs w:val="28"/>
+        </w:rPr>
+      </w:pPr>
+      <w:r>
+        <w:rPr>
+          <w:rFonts w:ascii="Times New Roman" w:hAnsi="Times New Roman" w:cs="Times New Roman"/>
+          <w:sz w:val="28"/>
+          <w:szCs w:val="28"/>
+        </w:rPr>
         <w:pict>
           <v:rect id="_x0000_i1032" style="width:0;height:1.5pt" o:hralign="center" o:hrstd="t" o:hr="t" fillcolor="#a0a0a0" stroked="f"/>
         </w:pict>
@@ -2535,8 +3756,16 @@
     <w:p>
       <w:pPr>
         <w:pStyle w:val="Heading2"/>
-      </w:pPr>
-      <w:r>
+        <w:rPr>
+          <w:sz w:val="28"/>
+          <w:szCs w:val="28"/>
+        </w:rPr>
+      </w:pPr>
+      <w:r>
+        <w:rPr>
+          <w:sz w:val="28"/>
+          <w:szCs w:val="28"/>
+        </w:rPr>
         <w:t>2. ✅ Setup MongoDB</w:t>
       </w:r>
     </w:p>
@@ -2547,19 +3776,34 @@
           <w:ilvl w:val="0"/>
           <w:numId w:val="13"/>
         </w:numPr>
-      </w:pPr>
-      <w:r>
+        <w:rPr>
+          <w:sz w:val="28"/>
+          <w:szCs w:val="28"/>
+        </w:rPr>
+      </w:pPr>
+      <w:r>
+        <w:rPr>
+          <w:sz w:val="28"/>
+          <w:szCs w:val="28"/>
+        </w:rPr>
         <w:t xml:space="preserve">If local: make sure MongoDB is running (e.g., </w:t>
       </w:r>
       <w:proofErr w:type="spellStart"/>
       <w:r>
         <w:rPr>
           <w:rStyle w:val="HTMLCode"/>
+          <w:rFonts w:ascii="Times New Roman" w:hAnsi="Times New Roman" w:cs="Times New Roman"/>
+          <w:sz w:val="28"/>
+          <w:szCs w:val="28"/>
         </w:rPr>
         <w:t>mongod</w:t>
       </w:r>
       <w:proofErr w:type="spellEnd"/>
       <w:r>
+        <w:rPr>
+          <w:sz w:val="28"/>
+          <w:szCs w:val="28"/>
+        </w:rPr>
         <w:t>)</w:t>
       </w:r>
     </w:p>
@@ -2570,14 +3814,24 @@
           <w:ilvl w:val="0"/>
           <w:numId w:val="13"/>
         </w:numPr>
-      </w:pPr>
-      <w:r>
+        <w:rPr>
+          <w:sz w:val="28"/>
+          <w:szCs w:val="28"/>
+        </w:rPr>
+      </w:pPr>
+      <w:r>
+        <w:rPr>
+          <w:sz w:val="28"/>
+          <w:szCs w:val="28"/>
+        </w:rPr>
         <w:t xml:space="preserve">If remote: use </w:t>
       </w:r>
       <w:hyperlink r:id="rId6" w:history="1">
         <w:r>
           <w:rPr>
             <w:rStyle w:val="Hyperlink"/>
+            <w:sz w:val="28"/>
+            <w:szCs w:val="28"/>
           </w:rPr>
           <w:t>MongoDB Atlas</w:t>
         </w:r>
@@ -2590,14 +3844,25 @@
           <w:ilvl w:val="0"/>
           <w:numId w:val="13"/>
         </w:numPr>
-      </w:pPr>
-      <w:r>
+        <w:rPr>
+          <w:sz w:val="28"/>
+          <w:szCs w:val="28"/>
+        </w:rPr>
+      </w:pPr>
+      <w:r>
+        <w:rPr>
+          <w:sz w:val="28"/>
+          <w:szCs w:val="28"/>
+        </w:rPr>
         <w:t xml:space="preserve">Use </w:t>
       </w:r>
       <w:proofErr w:type="spellStart"/>
       <w:r>
         <w:rPr>
           <w:rStyle w:val="HTMLCode"/>
+          <w:rFonts w:ascii="Times New Roman" w:hAnsi="Times New Roman" w:cs="Times New Roman"/>
+          <w:sz w:val="28"/>
+          <w:szCs w:val="28"/>
         </w:rPr>
         <w:t>mongoose.connect</w:t>
       </w:r>
@@ -2605,15 +3870,34 @@
       <w:r>
         <w:rPr>
           <w:rStyle w:val="HTMLCode"/>
+          <w:rFonts w:ascii="Times New Roman" w:hAnsi="Times New Roman" w:cs="Times New Roman"/>
+          <w:sz w:val="28"/>
+          <w:szCs w:val="28"/>
         </w:rPr>
         <w:t>()</w:t>
       </w:r>
       <w:r>
+        <w:rPr>
+          <w:sz w:val="28"/>
+          <w:szCs w:val="28"/>
+        </w:rPr>
         <w:t xml:space="preserve"> as shown above to test</w:t>
       </w:r>
     </w:p>
     <w:p>
-      <w:r>
+      <w:pPr>
+        <w:rPr>
+          <w:rFonts w:ascii="Times New Roman" w:hAnsi="Times New Roman" w:cs="Times New Roman"/>
+          <w:sz w:val="28"/>
+          <w:szCs w:val="28"/>
+        </w:rPr>
+      </w:pPr>
+      <w:r>
+        <w:rPr>
+          <w:rFonts w:ascii="Times New Roman" w:hAnsi="Times New Roman" w:cs="Times New Roman"/>
+          <w:sz w:val="28"/>
+          <w:szCs w:val="28"/>
+        </w:rPr>
         <w:pict>
           <v:rect id="_x0000_i1033" style="width:0;height:1.5pt" o:hralign="center" o:hrstd="t" o:hr="t" fillcolor="#a0a0a0" stroked="f"/>
         </w:pict>
@@ -2622,33 +3906,64 @@
     <w:p>
       <w:pPr>
         <w:pStyle w:val="Heading2"/>
-      </w:pPr>
-      <w:r>
+        <w:rPr>
+          <w:sz w:val="28"/>
+          <w:szCs w:val="28"/>
+        </w:rPr>
+      </w:pPr>
+      <w:r>
+        <w:rPr>
+          <w:sz w:val="28"/>
+          <w:szCs w:val="28"/>
+        </w:rPr>
         <w:t xml:space="preserve">3. ✅ Setup </w:t>
       </w:r>
       <w:proofErr w:type="spellStart"/>
       <w:r>
+        <w:rPr>
+          <w:sz w:val="28"/>
+          <w:szCs w:val="28"/>
+        </w:rPr>
         <w:t>Vue</w:t>
       </w:r>
       <w:proofErr w:type="spellEnd"/>
       <w:r>
+        <w:rPr>
+          <w:sz w:val="28"/>
+          <w:szCs w:val="28"/>
+        </w:rPr>
         <w:t xml:space="preserve"> 3 Frontend</w:t>
       </w:r>
     </w:p>
     <w:p>
       <w:pPr>
         <w:pStyle w:val="Heading3"/>
-      </w:pPr>
-      <w:r>
+        <w:rPr>
+          <w:sz w:val="28"/>
+          <w:szCs w:val="28"/>
+        </w:rPr>
+      </w:pPr>
+      <w:r>
+        <w:rPr>
+          <w:sz w:val="28"/>
+          <w:szCs w:val="28"/>
+        </w:rPr>
         <w:t xml:space="preserve">From root </w:t>
       </w:r>
       <w:r>
         <w:rPr>
           <w:rStyle w:val="HTMLCode"/>
+          <w:rFonts w:ascii="Times New Roman" w:hAnsi="Times New Roman" w:cs="Times New Roman"/>
+          <w:sz w:val="28"/>
+          <w:szCs w:val="28"/>
         </w:rPr>
         <w:t>chat-app</w:t>
       </w:r>
       <w:r>
+        <w:rPr>
+          <w:sz w:val="28"/>
+          <w:szCs w:val="28"/>
+        </w:rPr>
         <w:t xml:space="preserve"> folder:</w:t>
       </w:r>
     </w:p>
@@ -2657,6 +3972,9 @@
         <w:pStyle w:val="HTMLPreformatted"/>
         <w:rPr>
           <w:rStyle w:val="HTMLCode"/>
+          <w:rFonts w:ascii="Times New Roman" w:hAnsi="Times New Roman" w:cs="Times New Roman"/>
+          <w:sz w:val="28"/>
+          <w:szCs w:val="28"/>
         </w:rPr>
       </w:pPr>
       <w:proofErr w:type="spellStart"/>
@@ -2664,6 +3982,9 @@
       <w:r>
         <w:rPr>
           <w:rStyle w:val="HTMLCode"/>
+          <w:rFonts w:ascii="Times New Roman" w:hAnsi="Times New Roman" w:cs="Times New Roman"/>
+          <w:sz w:val="28"/>
+          <w:szCs w:val="28"/>
         </w:rPr>
         <w:t>npm</w:t>
       </w:r>
@@ -2672,6 +3993,9 @@
       <w:r>
         <w:rPr>
           <w:rStyle w:val="HTMLCode"/>
+          <w:rFonts w:ascii="Times New Roman" w:hAnsi="Times New Roman" w:cs="Times New Roman"/>
+          <w:sz w:val="28"/>
+          <w:szCs w:val="28"/>
         </w:rPr>
         <w:t xml:space="preserve"> create </w:t>
       </w:r>
@@ -2679,6 +4003,9 @@
       <w:r>
         <w:rPr>
           <w:rStyle w:val="HTMLCode"/>
+          <w:rFonts w:ascii="Times New Roman" w:hAnsi="Times New Roman" w:cs="Times New Roman"/>
+          <w:sz w:val="28"/>
+          <w:szCs w:val="28"/>
         </w:rPr>
         <w:t>vue@latest</w:t>
       </w:r>
@@ -2686,6 +4013,9 @@
       <w:r>
         <w:rPr>
           <w:rStyle w:val="HTMLCode"/>
+          <w:rFonts w:ascii="Times New Roman" w:hAnsi="Times New Roman" w:cs="Times New Roman"/>
+          <w:sz w:val="28"/>
+          <w:szCs w:val="28"/>
         </w:rPr>
         <w:t xml:space="preserve"> frontend</w:t>
       </w:r>
@@ -2697,8 +4027,16 @@
           <w:ilvl w:val="0"/>
           <w:numId w:val="14"/>
         </w:numPr>
-      </w:pPr>
-      <w:r>
+        <w:rPr>
+          <w:sz w:val="28"/>
+          <w:szCs w:val="28"/>
+        </w:rPr>
+      </w:pPr>
+      <w:r>
+        <w:rPr>
+          <w:sz w:val="28"/>
+          <w:szCs w:val="28"/>
+        </w:rPr>
         <w:t>Choose:</w:t>
       </w:r>
     </w:p>
@@ -2709,11 +4047,17 @@
           <w:ilvl w:val="1"/>
           <w:numId w:val="14"/>
         </w:numPr>
+        <w:rPr>
+          <w:sz w:val="28"/>
+          <w:szCs w:val="28"/>
+        </w:rPr>
       </w:pPr>
       <w:proofErr w:type="spellStart"/>
       <w:r>
         <w:rPr>
           <w:rStyle w:val="Strong"/>
+          <w:sz w:val="28"/>
+          <w:szCs w:val="28"/>
         </w:rPr>
         <w:t>Vue</w:t>
       </w:r>
@@ -2721,6 +4065,8 @@
       <w:r>
         <w:rPr>
           <w:rStyle w:val="Strong"/>
+          <w:sz w:val="28"/>
+          <w:szCs w:val="28"/>
         </w:rPr>
         <w:t xml:space="preserve"> 3</w:t>
       </w:r>
@@ -2732,10 +4078,16 @@
           <w:ilvl w:val="1"/>
           <w:numId w:val="14"/>
         </w:numPr>
+        <w:rPr>
+          <w:sz w:val="28"/>
+          <w:szCs w:val="28"/>
+        </w:rPr>
       </w:pPr>
       <w:r>
         <w:rPr>
           <w:rStyle w:val="Strong"/>
+          <w:sz w:val="28"/>
+          <w:szCs w:val="28"/>
         </w:rPr>
         <w:t xml:space="preserve">No </w:t>
       </w:r>
@@ -2743,11 +4095,17 @@
       <w:r>
         <w:rPr>
           <w:rStyle w:val="Strong"/>
+          <w:sz w:val="28"/>
+          <w:szCs w:val="28"/>
         </w:rPr>
         <w:t>TypeScript</w:t>
       </w:r>
       <w:proofErr w:type="spellEnd"/>
       <w:r>
+        <w:rPr>
+          <w:sz w:val="28"/>
+          <w:szCs w:val="28"/>
+        </w:rPr>
         <w:t xml:space="preserve"> (or yes, your choice)</w:t>
       </w:r>
     </w:p>
@@ -2758,14 +4116,24 @@
           <w:ilvl w:val="1"/>
           <w:numId w:val="14"/>
         </w:numPr>
+        <w:rPr>
+          <w:sz w:val="28"/>
+          <w:szCs w:val="28"/>
+        </w:rPr>
       </w:pPr>
       <w:r>
         <w:rPr>
           <w:rStyle w:val="Strong"/>
+          <w:sz w:val="28"/>
+          <w:szCs w:val="28"/>
         </w:rPr>
         <w:t>No router</w:t>
       </w:r>
       <w:r>
+        <w:rPr>
+          <w:sz w:val="28"/>
+          <w:szCs w:val="28"/>
+        </w:rPr>
         <w:t xml:space="preserve"> (you can add later)</w:t>
       </w:r>
     </w:p>
@@ -2776,10 +4144,16 @@
           <w:ilvl w:val="1"/>
           <w:numId w:val="14"/>
         </w:numPr>
+        <w:rPr>
+          <w:sz w:val="28"/>
+          <w:szCs w:val="28"/>
+        </w:rPr>
       </w:pPr>
       <w:r>
         <w:rPr>
           <w:rStyle w:val="Strong"/>
+          <w:sz w:val="28"/>
+          <w:szCs w:val="28"/>
         </w:rPr>
         <w:t xml:space="preserve">No </w:t>
       </w:r>
@@ -2787,11 +4161,17 @@
       <w:r>
         <w:rPr>
           <w:rStyle w:val="Strong"/>
+          <w:sz w:val="28"/>
+          <w:szCs w:val="28"/>
         </w:rPr>
         <w:t>Pinia</w:t>
       </w:r>
       <w:proofErr w:type="spellEnd"/>
       <w:r>
+        <w:rPr>
+          <w:sz w:val="28"/>
+          <w:szCs w:val="28"/>
+        </w:rPr>
         <w:t xml:space="preserve"> (or yes if you want)</w:t>
       </w:r>
     </w:p>
@@ -2802,14 +4182,24 @@
           <w:ilvl w:val="1"/>
           <w:numId w:val="14"/>
         </w:numPr>
+        <w:rPr>
+          <w:sz w:val="28"/>
+          <w:szCs w:val="28"/>
+        </w:rPr>
       </w:pPr>
       <w:r>
         <w:rPr>
           <w:rStyle w:val="Strong"/>
+          <w:sz w:val="28"/>
+          <w:szCs w:val="28"/>
         </w:rPr>
         <w:t>No testing</w:t>
       </w:r>
       <w:r>
+        <w:rPr>
+          <w:sz w:val="28"/>
+          <w:szCs w:val="28"/>
+        </w:rPr>
         <w:t xml:space="preserve"> for now</w:t>
       </w:r>
     </w:p>
@@ -2818,19 +4208,29 @@
         <w:pStyle w:val="HTMLPreformatted"/>
         <w:rPr>
           <w:rStyle w:val="HTMLCode"/>
+          <w:rFonts w:ascii="Times New Roman" w:hAnsi="Times New Roman" w:cs="Times New Roman"/>
+          <w:sz w:val="28"/>
+          <w:szCs w:val="28"/>
         </w:rPr>
       </w:pPr>
       <w:proofErr w:type="gramStart"/>
       <w:r>
         <w:rPr>
           <w:rStyle w:val="HTMLCode"/>
-        </w:rPr>
+          <w:rFonts w:ascii="Times New Roman" w:hAnsi="Times New Roman" w:cs="Times New Roman"/>
+          <w:sz w:val="28"/>
+          <w:szCs w:val="28"/>
+        </w:rPr>
+        <w:lastRenderedPageBreak/>
         <w:t>cd</w:t>
       </w:r>
       <w:proofErr w:type="gramEnd"/>
       <w:r>
         <w:rPr>
           <w:rStyle w:val="HTMLCode"/>
+          <w:rFonts w:ascii="Times New Roman" w:hAnsi="Times New Roman" w:cs="Times New Roman"/>
+          <w:sz w:val="28"/>
+          <w:szCs w:val="28"/>
         </w:rPr>
         <w:t xml:space="preserve"> frontend</w:t>
       </w:r>
@@ -2840,6 +4240,9 @@
         <w:pStyle w:val="HTMLPreformatted"/>
         <w:rPr>
           <w:rStyle w:val="HTMLCode"/>
+          <w:rFonts w:ascii="Times New Roman" w:hAnsi="Times New Roman" w:cs="Times New Roman"/>
+          <w:sz w:val="28"/>
+          <w:szCs w:val="28"/>
         </w:rPr>
       </w:pPr>
       <w:proofErr w:type="spellStart"/>
@@ -2847,6 +4250,9 @@
       <w:r>
         <w:rPr>
           <w:rStyle w:val="HTMLCode"/>
+          <w:rFonts w:ascii="Times New Roman" w:hAnsi="Times New Roman" w:cs="Times New Roman"/>
+          <w:sz w:val="28"/>
+          <w:szCs w:val="28"/>
         </w:rPr>
         <w:t>npm</w:t>
       </w:r>
@@ -2855,6 +4261,9 @@
       <w:r>
         <w:rPr>
           <w:rStyle w:val="HTMLCode"/>
+          <w:rFonts w:ascii="Times New Roman" w:hAnsi="Times New Roman" w:cs="Times New Roman"/>
+          <w:sz w:val="28"/>
+          <w:szCs w:val="28"/>
         </w:rPr>
         <w:t xml:space="preserve"> install</w:t>
       </w:r>
@@ -2864,6 +4273,9 @@
         <w:pStyle w:val="HTMLPreformatted"/>
         <w:rPr>
           <w:rStyle w:val="HTMLCode"/>
+          <w:rFonts w:ascii="Times New Roman" w:hAnsi="Times New Roman" w:cs="Times New Roman"/>
+          <w:sz w:val="28"/>
+          <w:szCs w:val="28"/>
         </w:rPr>
       </w:pPr>
       <w:proofErr w:type="spellStart"/>
@@ -2871,6 +4283,9 @@
       <w:r>
         <w:rPr>
           <w:rStyle w:val="HTMLCode"/>
+          <w:rFonts w:ascii="Times New Roman" w:hAnsi="Times New Roman" w:cs="Times New Roman"/>
+          <w:sz w:val="28"/>
+          <w:szCs w:val="28"/>
         </w:rPr>
         <w:t>npm</w:t>
       </w:r>
@@ -2879,12 +4294,27 @@
       <w:r>
         <w:rPr>
           <w:rStyle w:val="HTMLCode"/>
+          <w:rFonts w:ascii="Times New Roman" w:hAnsi="Times New Roman" w:cs="Times New Roman"/>
+          <w:sz w:val="28"/>
+          <w:szCs w:val="28"/>
         </w:rPr>
         <w:t xml:space="preserve"> run dev</w:t>
       </w:r>
     </w:p>
     <w:p>
-      <w:r>
+      <w:pPr>
+        <w:rPr>
+          <w:rFonts w:ascii="Times New Roman" w:hAnsi="Times New Roman" w:cs="Times New Roman"/>
+          <w:sz w:val="28"/>
+          <w:szCs w:val="28"/>
+        </w:rPr>
+      </w:pPr>
+      <w:r>
+        <w:rPr>
+          <w:rFonts w:ascii="Times New Roman" w:hAnsi="Times New Roman" w:cs="Times New Roman"/>
+          <w:sz w:val="28"/>
+          <w:szCs w:val="28"/>
+        </w:rPr>
         <w:pict>
           <v:rect id="_x0000_i1034" style="width:0;height:1.5pt" o:hralign="center" o:hrstd="t" o:hr="t" fillcolor="#a0a0a0" stroked="f"/>
         </w:pict>
@@ -2893,8 +4323,16 @@
     <w:p>
       <w:pPr>
         <w:pStyle w:val="Heading2"/>
-      </w:pPr>
-      <w:r>
+        <w:rPr>
+          <w:sz w:val="28"/>
+          <w:szCs w:val="28"/>
+        </w:rPr>
+      </w:pPr>
+      <w:r>
+        <w:rPr>
+          <w:sz w:val="28"/>
+          <w:szCs w:val="28"/>
+        </w:rPr>
         <w:t>✅ Test Everything</w:t>
       </w:r>
     </w:p>
@@ -2905,17 +4343,32 @@
           <w:ilvl w:val="0"/>
           <w:numId w:val="15"/>
         </w:numPr>
-      </w:pPr>
-      <w:r>
+        <w:rPr>
+          <w:sz w:val="28"/>
+          <w:szCs w:val="28"/>
+        </w:rPr>
+      </w:pPr>
+      <w:r>
+        <w:rPr>
+          <w:sz w:val="28"/>
+          <w:szCs w:val="28"/>
+        </w:rPr>
         <w:t xml:space="preserve">Backend: visit </w:t>
       </w:r>
       <w:r>
         <w:rPr>
           <w:rStyle w:val="HTMLCode"/>
+          <w:rFonts w:ascii="Times New Roman" w:hAnsi="Times New Roman" w:cs="Times New Roman"/>
+          <w:sz w:val="28"/>
+          <w:szCs w:val="28"/>
         </w:rPr>
         <w:t>http://localhost:5000</w:t>
       </w:r>
       <w:r>
+        <w:rPr>
+          <w:sz w:val="28"/>
+          <w:szCs w:val="28"/>
+        </w:rPr>
         <w:t xml:space="preserve"> → should show "Chat backend is running!"</w:t>
       </w:r>
     </w:p>
@@ -2926,33 +4379,64 @@
           <w:ilvl w:val="0"/>
           <w:numId w:val="15"/>
         </w:numPr>
-      </w:pPr>
-      <w:r>
+        <w:rPr>
+          <w:sz w:val="28"/>
+          <w:szCs w:val="28"/>
+        </w:rPr>
+      </w:pPr>
+      <w:r>
+        <w:rPr>
+          <w:sz w:val="28"/>
+          <w:szCs w:val="28"/>
+        </w:rPr>
         <w:t xml:space="preserve">Frontend: visit </w:t>
       </w:r>
       <w:r>
         <w:rPr>
           <w:rStyle w:val="HTMLCode"/>
+          <w:rFonts w:ascii="Times New Roman" w:hAnsi="Times New Roman" w:cs="Times New Roman"/>
+          <w:sz w:val="28"/>
+          <w:szCs w:val="28"/>
         </w:rPr>
         <w:t>http://localhost:5173</w:t>
       </w:r>
       <w:r>
+        <w:rPr>
+          <w:sz w:val="28"/>
+          <w:szCs w:val="28"/>
+        </w:rPr>
         <w:t xml:space="preserve"> (or the port </w:t>
       </w:r>
       <w:proofErr w:type="spellStart"/>
       <w:r>
+        <w:rPr>
+          <w:sz w:val="28"/>
+          <w:szCs w:val="28"/>
+        </w:rPr>
         <w:t>Vite</w:t>
       </w:r>
       <w:proofErr w:type="spellEnd"/>
       <w:r>
+        <w:rPr>
+          <w:sz w:val="28"/>
+          <w:szCs w:val="28"/>
+        </w:rPr>
         <w:t xml:space="preserve"> shows) → should show </w:t>
       </w:r>
       <w:proofErr w:type="spellStart"/>
       <w:r>
+        <w:rPr>
+          <w:sz w:val="28"/>
+          <w:szCs w:val="28"/>
+        </w:rPr>
         <w:t>Vue</w:t>
       </w:r>
       <w:proofErr w:type="spellEnd"/>
       <w:r>
+        <w:rPr>
+          <w:sz w:val="28"/>
+          <w:szCs w:val="28"/>
+        </w:rPr>
         <w:t xml:space="preserve"> starter page</w:t>
       </w:r>
     </w:p>
@@ -2963,12 +4447,18 @@
           <w:ilvl w:val="0"/>
           <w:numId w:val="15"/>
         </w:numPr>
-      </w:pPr>
-      <w:r>
+        <w:rPr>
+          <w:sz w:val="28"/>
+          <w:szCs w:val="28"/>
+        </w:rPr>
+      </w:pPr>
+      <w:r>
+        <w:rPr>
+          <w:sz w:val="28"/>
+          <w:szCs w:val="28"/>
+        </w:rPr>
         <w:t>MongoDB: should log "MongoDB connected"</w:t>
       </w:r>
-      <w:bookmarkStart w:id="0" w:name="_GoBack"/>
-      <w:bookmarkEnd w:id="0"/>
     </w:p>
     <w:sectPr>
       <w:pgSz w:w="12240" w:h="15840"/>
@@ -3281,6 +4771,155 @@
     </w:lvl>
   </w:abstractNum>
   <w:abstractNum w:abstractNumId="2">
+    <w:nsid w:val="09AD55B7"/>
+    <w:multiLevelType w:val="multilevel"/>
+    <w:tmpl w:val="3866FAF6"/>
+    <w:lvl w:ilvl="0">
+      <w:start w:val="1"/>
+      <w:numFmt w:val="bullet"/>
+      <w:lvlText w:val=""/>
+      <w:lvlJc w:val="left"/>
+      <w:pPr>
+        <w:tabs>
+          <w:tab w:val="num" w:pos="720"/>
+        </w:tabs>
+        <w:ind w:left="720" w:hanging="360"/>
+      </w:pPr>
+      <w:rPr>
+        <w:rFonts w:ascii="Symbol" w:hAnsi="Symbol" w:hint="default"/>
+        <w:sz w:val="20"/>
+      </w:rPr>
+    </w:lvl>
+    <w:lvl w:ilvl="1" w:tentative="1">
+      <w:start w:val="1"/>
+      <w:numFmt w:val="bullet"/>
+      <w:lvlText w:val="o"/>
+      <w:lvlJc w:val="left"/>
+      <w:pPr>
+        <w:tabs>
+          <w:tab w:val="num" w:pos="1440"/>
+        </w:tabs>
+        <w:ind w:left="1440" w:hanging="360"/>
+      </w:pPr>
+      <w:rPr>
+        <w:rFonts w:ascii="Courier New" w:hAnsi="Courier New" w:hint="default"/>
+        <w:sz w:val="20"/>
+      </w:rPr>
+    </w:lvl>
+    <w:lvl w:ilvl="2" w:tentative="1">
+      <w:start w:val="1"/>
+      <w:numFmt w:val="bullet"/>
+      <w:lvlText w:val=""/>
+      <w:lvlJc w:val="left"/>
+      <w:pPr>
+        <w:tabs>
+          <w:tab w:val="num" w:pos="2160"/>
+        </w:tabs>
+        <w:ind w:left="2160" w:hanging="360"/>
+      </w:pPr>
+      <w:rPr>
+        <w:rFonts w:ascii="Wingdings" w:hAnsi="Wingdings" w:hint="default"/>
+        <w:sz w:val="20"/>
+      </w:rPr>
+    </w:lvl>
+    <w:lvl w:ilvl="3" w:tentative="1">
+      <w:start w:val="1"/>
+      <w:numFmt w:val="bullet"/>
+      <w:lvlText w:val=""/>
+      <w:lvlJc w:val="left"/>
+      <w:pPr>
+        <w:tabs>
+          <w:tab w:val="num" w:pos="2880"/>
+        </w:tabs>
+        <w:ind w:left="2880" w:hanging="360"/>
+      </w:pPr>
+      <w:rPr>
+        <w:rFonts w:ascii="Wingdings" w:hAnsi="Wingdings" w:hint="default"/>
+        <w:sz w:val="20"/>
+      </w:rPr>
+    </w:lvl>
+    <w:lvl w:ilvl="4" w:tentative="1">
+      <w:start w:val="1"/>
+      <w:numFmt w:val="bullet"/>
+      <w:lvlText w:val=""/>
+      <w:lvlJc w:val="left"/>
+      <w:pPr>
+        <w:tabs>
+          <w:tab w:val="num" w:pos="3600"/>
+        </w:tabs>
+        <w:ind w:left="3600" w:hanging="360"/>
+      </w:pPr>
+      <w:rPr>
+        <w:rFonts w:ascii="Wingdings" w:hAnsi="Wingdings" w:hint="default"/>
+        <w:sz w:val="20"/>
+      </w:rPr>
+    </w:lvl>
+    <w:lvl w:ilvl="5" w:tentative="1">
+      <w:start w:val="1"/>
+      <w:numFmt w:val="bullet"/>
+      <w:lvlText w:val=""/>
+      <w:lvlJc w:val="left"/>
+      <w:pPr>
+        <w:tabs>
+          <w:tab w:val="num" w:pos="4320"/>
+        </w:tabs>
+        <w:ind w:left="4320" w:hanging="360"/>
+      </w:pPr>
+      <w:rPr>
+        <w:rFonts w:ascii="Wingdings" w:hAnsi="Wingdings" w:hint="default"/>
+        <w:sz w:val="20"/>
+      </w:rPr>
+    </w:lvl>
+    <w:lvl w:ilvl="6" w:tentative="1">
+      <w:start w:val="1"/>
+      <w:numFmt w:val="bullet"/>
+      <w:lvlText w:val=""/>
+      <w:lvlJc w:val="left"/>
+      <w:pPr>
+        <w:tabs>
+          <w:tab w:val="num" w:pos="5040"/>
+        </w:tabs>
+        <w:ind w:left="5040" w:hanging="360"/>
+      </w:pPr>
+      <w:rPr>
+        <w:rFonts w:ascii="Wingdings" w:hAnsi="Wingdings" w:hint="default"/>
+        <w:sz w:val="20"/>
+      </w:rPr>
+    </w:lvl>
+    <w:lvl w:ilvl="7" w:tentative="1">
+      <w:start w:val="1"/>
+      <w:numFmt w:val="bullet"/>
+      <w:lvlText w:val=""/>
+      <w:lvlJc w:val="left"/>
+      <w:pPr>
+        <w:tabs>
+          <w:tab w:val="num" w:pos="5760"/>
+        </w:tabs>
+        <w:ind w:left="5760" w:hanging="360"/>
+      </w:pPr>
+      <w:rPr>
+        <w:rFonts w:ascii="Wingdings" w:hAnsi="Wingdings" w:hint="default"/>
+        <w:sz w:val="20"/>
+      </w:rPr>
+    </w:lvl>
+    <w:lvl w:ilvl="8" w:tentative="1">
+      <w:start w:val="1"/>
+      <w:numFmt w:val="bullet"/>
+      <w:lvlText w:val=""/>
+      <w:lvlJc w:val="left"/>
+      <w:pPr>
+        <w:tabs>
+          <w:tab w:val="num" w:pos="6480"/>
+        </w:tabs>
+        <w:ind w:left="6480" w:hanging="360"/>
+      </w:pPr>
+      <w:rPr>
+        <w:rFonts w:ascii="Wingdings" w:hAnsi="Wingdings" w:hint="default"/>
+        <w:sz w:val="20"/>
+      </w:rPr>
+    </w:lvl>
+  </w:abstractNum>
+  <w:abstractNum w:abstractNumId="3">
     <w:nsid w:val="0FCE78F7"/>
     <w:multiLevelType w:val="multilevel"/>
     <w:tmpl w:val="BE52C0DA"/>
@@ -3429,7 +5068,7 @@
       </w:rPr>
     </w:lvl>
   </w:abstractNum>
-  <w:abstractNum w:abstractNumId="3">
+  <w:abstractNum w:abstractNumId="4">
     <w:nsid w:val="0FF26AC4"/>
     <w:multiLevelType w:val="multilevel"/>
     <w:tmpl w:val="50227EDA"/>
@@ -3578,7 +5217,7 @@
       </w:rPr>
     </w:lvl>
   </w:abstractNum>
-  <w:abstractNum w:abstractNumId="4">
+  <w:abstractNum w:abstractNumId="5">
     <w:nsid w:val="1AB378CE"/>
     <w:multiLevelType w:val="multilevel"/>
     <w:tmpl w:val="A970C7F2"/>
@@ -3727,7 +5366,7 @@
       </w:rPr>
     </w:lvl>
   </w:abstractNum>
-  <w:abstractNum w:abstractNumId="5">
+  <w:abstractNum w:abstractNumId="6">
     <w:nsid w:val="1BAA7A77"/>
     <w:multiLevelType w:val="multilevel"/>
     <w:tmpl w:val="ED98A468"/>
@@ -3876,7 +5515,7 @@
       </w:rPr>
     </w:lvl>
   </w:abstractNum>
-  <w:abstractNum w:abstractNumId="6">
+  <w:abstractNum w:abstractNumId="7">
     <w:nsid w:val="27B91AA8"/>
     <w:multiLevelType w:val="multilevel"/>
     <w:tmpl w:val="A9161A32"/>
@@ -4025,7 +5664,7 @@
       </w:rPr>
     </w:lvl>
   </w:abstractNum>
-  <w:abstractNum w:abstractNumId="7">
+  <w:abstractNum w:abstractNumId="8">
     <w:nsid w:val="2D05605F"/>
     <w:multiLevelType w:val="multilevel"/>
     <w:tmpl w:val="C06ED36C"/>
@@ -4174,7 +5813,7 @@
       </w:rPr>
     </w:lvl>
   </w:abstractNum>
-  <w:abstractNum w:abstractNumId="8">
+  <w:abstractNum w:abstractNumId="9">
     <w:nsid w:val="2E51107E"/>
     <w:multiLevelType w:val="multilevel"/>
     <w:tmpl w:val="A550A1BE"/>
@@ -4323,7 +5962,7 @@
       </w:rPr>
     </w:lvl>
   </w:abstractNum>
-  <w:abstractNum w:abstractNumId="9">
+  <w:abstractNum w:abstractNumId="10">
     <w:nsid w:val="3A80116F"/>
     <w:multiLevelType w:val="multilevel"/>
     <w:tmpl w:val="E0966DF8"/>
@@ -4472,7 +6111,7 @@
       </w:rPr>
     </w:lvl>
   </w:abstractNum>
-  <w:abstractNum w:abstractNumId="10">
+  <w:abstractNum w:abstractNumId="11">
     <w:nsid w:val="3C362AF1"/>
     <w:multiLevelType w:val="multilevel"/>
     <w:tmpl w:val="59406034"/>
@@ -4621,7 +6260,156 @@
       </w:rPr>
     </w:lvl>
   </w:abstractNum>
-  <w:abstractNum w:abstractNumId="11">
+  <w:abstractNum w:abstractNumId="12">
+    <w:nsid w:val="46AA19FE"/>
+    <w:multiLevelType w:val="multilevel"/>
+    <w:tmpl w:val="9642E272"/>
+    <w:lvl w:ilvl="0">
+      <w:start w:val="1"/>
+      <w:numFmt w:val="bullet"/>
+      <w:lvlText w:val=""/>
+      <w:lvlJc w:val="left"/>
+      <w:pPr>
+        <w:tabs>
+          <w:tab w:val="num" w:pos="720"/>
+        </w:tabs>
+        <w:ind w:left="720" w:hanging="360"/>
+      </w:pPr>
+      <w:rPr>
+        <w:rFonts w:ascii="Symbol" w:hAnsi="Symbol" w:hint="default"/>
+        <w:sz w:val="20"/>
+      </w:rPr>
+    </w:lvl>
+    <w:lvl w:ilvl="1" w:tentative="1">
+      <w:start w:val="1"/>
+      <w:numFmt w:val="bullet"/>
+      <w:lvlText w:val="o"/>
+      <w:lvlJc w:val="left"/>
+      <w:pPr>
+        <w:tabs>
+          <w:tab w:val="num" w:pos="1440"/>
+        </w:tabs>
+        <w:ind w:left="1440" w:hanging="360"/>
+      </w:pPr>
+      <w:rPr>
+        <w:rFonts w:ascii="Courier New" w:hAnsi="Courier New" w:hint="default"/>
+        <w:sz w:val="20"/>
+      </w:rPr>
+    </w:lvl>
+    <w:lvl w:ilvl="2" w:tentative="1">
+      <w:start w:val="1"/>
+      <w:numFmt w:val="bullet"/>
+      <w:lvlText w:val=""/>
+      <w:lvlJc w:val="left"/>
+      <w:pPr>
+        <w:tabs>
+          <w:tab w:val="num" w:pos="2160"/>
+        </w:tabs>
+        <w:ind w:left="2160" w:hanging="360"/>
+      </w:pPr>
+      <w:rPr>
+        <w:rFonts w:ascii="Wingdings" w:hAnsi="Wingdings" w:hint="default"/>
+        <w:sz w:val="20"/>
+      </w:rPr>
+    </w:lvl>
+    <w:lvl w:ilvl="3" w:tentative="1">
+      <w:start w:val="1"/>
+      <w:numFmt w:val="bullet"/>
+      <w:lvlText w:val=""/>
+      <w:lvlJc w:val="left"/>
+      <w:pPr>
+        <w:tabs>
+          <w:tab w:val="num" w:pos="2880"/>
+        </w:tabs>
+        <w:ind w:left="2880" w:hanging="360"/>
+      </w:pPr>
+      <w:rPr>
+        <w:rFonts w:ascii="Wingdings" w:hAnsi="Wingdings" w:hint="default"/>
+        <w:sz w:val="20"/>
+      </w:rPr>
+    </w:lvl>
+    <w:lvl w:ilvl="4" w:tentative="1">
+      <w:start w:val="1"/>
+      <w:numFmt w:val="bullet"/>
+      <w:lvlText w:val=""/>
+      <w:lvlJc w:val="left"/>
+      <w:pPr>
+        <w:tabs>
+          <w:tab w:val="num" w:pos="3600"/>
+        </w:tabs>
+        <w:ind w:left="3600" w:hanging="360"/>
+      </w:pPr>
+      <w:rPr>
+        <w:rFonts w:ascii="Wingdings" w:hAnsi="Wingdings" w:hint="default"/>
+        <w:sz w:val="20"/>
+      </w:rPr>
+    </w:lvl>
+    <w:lvl w:ilvl="5" w:tentative="1">
+      <w:start w:val="1"/>
+      <w:numFmt w:val="bullet"/>
+      <w:lvlText w:val=""/>
+      <w:lvlJc w:val="left"/>
+      <w:pPr>
+        <w:tabs>
+          <w:tab w:val="num" w:pos="4320"/>
+        </w:tabs>
+        <w:ind w:left="4320" w:hanging="360"/>
+      </w:pPr>
+      <w:rPr>
+        <w:rFonts w:ascii="Wingdings" w:hAnsi="Wingdings" w:hint="default"/>
+        <w:sz w:val="20"/>
+      </w:rPr>
+    </w:lvl>
+    <w:lvl w:ilvl="6" w:tentative="1">
+      <w:start w:val="1"/>
+      <w:numFmt w:val="bullet"/>
+      <w:lvlText w:val=""/>
+      <w:lvlJc w:val="left"/>
+      <w:pPr>
+        <w:tabs>
+          <w:tab w:val="num" w:pos="5040"/>
+        </w:tabs>
+        <w:ind w:left="5040" w:hanging="360"/>
+      </w:pPr>
+      <w:rPr>
+        <w:rFonts w:ascii="Wingdings" w:hAnsi="Wingdings" w:hint="default"/>
+        <w:sz w:val="20"/>
+      </w:rPr>
+    </w:lvl>
+    <w:lvl w:ilvl="7" w:tentative="1">
+      <w:start w:val="1"/>
+      <w:numFmt w:val="bullet"/>
+      <w:lvlText w:val=""/>
+      <w:lvlJc w:val="left"/>
+      <w:pPr>
+        <w:tabs>
+          <w:tab w:val="num" w:pos="5760"/>
+        </w:tabs>
+        <w:ind w:left="5760" w:hanging="360"/>
+      </w:pPr>
+      <w:rPr>
+        <w:rFonts w:ascii="Wingdings" w:hAnsi="Wingdings" w:hint="default"/>
+        <w:sz w:val="20"/>
+      </w:rPr>
+    </w:lvl>
+    <w:lvl w:ilvl="8" w:tentative="1">
+      <w:start w:val="1"/>
+      <w:numFmt w:val="bullet"/>
+      <w:lvlText w:val=""/>
+      <w:lvlJc w:val="left"/>
+      <w:pPr>
+        <w:tabs>
+          <w:tab w:val="num" w:pos="6480"/>
+        </w:tabs>
+        <w:ind w:left="6480" w:hanging="360"/>
+      </w:pPr>
+      <w:rPr>
+        <w:rFonts w:ascii="Wingdings" w:hAnsi="Wingdings" w:hint="default"/>
+        <w:sz w:val="20"/>
+      </w:rPr>
+    </w:lvl>
+  </w:abstractNum>
+  <w:abstractNum w:abstractNumId="13">
     <w:nsid w:val="601F52A9"/>
     <w:multiLevelType w:val="multilevel"/>
     <w:tmpl w:val="D9A4E3EE"/>
@@ -4770,7 +6558,156 @@
       </w:rPr>
     </w:lvl>
   </w:abstractNum>
-  <w:abstractNum w:abstractNumId="12">
+  <w:abstractNum w:abstractNumId="14">
+    <w:nsid w:val="65775155"/>
+    <w:multiLevelType w:val="multilevel"/>
+    <w:tmpl w:val="DBDC0D90"/>
+    <w:lvl w:ilvl="0">
+      <w:start w:val="1"/>
+      <w:numFmt w:val="bullet"/>
+      <w:lvlText w:val=""/>
+      <w:lvlJc w:val="left"/>
+      <w:pPr>
+        <w:tabs>
+          <w:tab w:val="num" w:pos="720"/>
+        </w:tabs>
+        <w:ind w:left="720" w:hanging="360"/>
+      </w:pPr>
+      <w:rPr>
+        <w:rFonts w:ascii="Symbol" w:hAnsi="Symbol" w:hint="default"/>
+        <w:sz w:val="20"/>
+      </w:rPr>
+    </w:lvl>
+    <w:lvl w:ilvl="1" w:tentative="1">
+      <w:start w:val="1"/>
+      <w:numFmt w:val="bullet"/>
+      <w:lvlText w:val="o"/>
+      <w:lvlJc w:val="left"/>
+      <w:pPr>
+        <w:tabs>
+          <w:tab w:val="num" w:pos="1440"/>
+        </w:tabs>
+        <w:ind w:left="1440" w:hanging="360"/>
+      </w:pPr>
+      <w:rPr>
+        <w:rFonts w:ascii="Courier New" w:hAnsi="Courier New" w:hint="default"/>
+        <w:sz w:val="20"/>
+      </w:rPr>
+    </w:lvl>
+    <w:lvl w:ilvl="2" w:tentative="1">
+      <w:start w:val="1"/>
+      <w:numFmt w:val="bullet"/>
+      <w:lvlText w:val=""/>
+      <w:lvlJc w:val="left"/>
+      <w:pPr>
+        <w:tabs>
+          <w:tab w:val="num" w:pos="2160"/>
+        </w:tabs>
+        <w:ind w:left="2160" w:hanging="360"/>
+      </w:pPr>
+      <w:rPr>
+        <w:rFonts w:ascii="Wingdings" w:hAnsi="Wingdings" w:hint="default"/>
+        <w:sz w:val="20"/>
+      </w:rPr>
+    </w:lvl>
+    <w:lvl w:ilvl="3" w:tentative="1">
+      <w:start w:val="1"/>
+      <w:numFmt w:val="bullet"/>
+      <w:lvlText w:val=""/>
+      <w:lvlJc w:val="left"/>
+      <w:pPr>
+        <w:tabs>
+          <w:tab w:val="num" w:pos="2880"/>
+        </w:tabs>
+        <w:ind w:left="2880" w:hanging="360"/>
+      </w:pPr>
+      <w:rPr>
+        <w:rFonts w:ascii="Wingdings" w:hAnsi="Wingdings" w:hint="default"/>
+        <w:sz w:val="20"/>
+      </w:rPr>
+    </w:lvl>
+    <w:lvl w:ilvl="4" w:tentative="1">
+      <w:start w:val="1"/>
+      <w:numFmt w:val="bullet"/>
+      <w:lvlText w:val=""/>
+      <w:lvlJc w:val="left"/>
+      <w:pPr>
+        <w:tabs>
+          <w:tab w:val="num" w:pos="3600"/>
+        </w:tabs>
+        <w:ind w:left="3600" w:hanging="360"/>
+      </w:pPr>
+      <w:rPr>
+        <w:rFonts w:ascii="Wingdings" w:hAnsi="Wingdings" w:hint="default"/>
+        <w:sz w:val="20"/>
+      </w:rPr>
+    </w:lvl>
+    <w:lvl w:ilvl="5" w:tentative="1">
+      <w:start w:val="1"/>
+      <w:numFmt w:val="bullet"/>
+      <w:lvlText w:val=""/>
+      <w:lvlJc w:val="left"/>
+      <w:pPr>
+        <w:tabs>
+          <w:tab w:val="num" w:pos="4320"/>
+        </w:tabs>
+        <w:ind w:left="4320" w:hanging="360"/>
+      </w:pPr>
+      <w:rPr>
+        <w:rFonts w:ascii="Wingdings" w:hAnsi="Wingdings" w:hint="default"/>
+        <w:sz w:val="20"/>
+      </w:rPr>
+    </w:lvl>
+    <w:lvl w:ilvl="6" w:tentative="1">
+      <w:start w:val="1"/>
+      <w:numFmt w:val="bullet"/>
+      <w:lvlText w:val=""/>
+      <w:lvlJc w:val="left"/>
+      <w:pPr>
+        <w:tabs>
+          <w:tab w:val="num" w:pos="5040"/>
+        </w:tabs>
+        <w:ind w:left="5040" w:hanging="360"/>
+      </w:pPr>
+      <w:rPr>
+        <w:rFonts w:ascii="Wingdings" w:hAnsi="Wingdings" w:hint="default"/>
+        <w:sz w:val="20"/>
+      </w:rPr>
+    </w:lvl>
+    <w:lvl w:ilvl="7" w:tentative="1">
+      <w:start w:val="1"/>
+      <w:numFmt w:val="bullet"/>
+      <w:lvlText w:val=""/>
+      <w:lvlJc w:val="left"/>
+      <w:pPr>
+        <w:tabs>
+          <w:tab w:val="num" w:pos="5760"/>
+        </w:tabs>
+        <w:ind w:left="5760" w:hanging="360"/>
+      </w:pPr>
+      <w:rPr>
+        <w:rFonts w:ascii="Wingdings" w:hAnsi="Wingdings" w:hint="default"/>
+        <w:sz w:val="20"/>
+      </w:rPr>
+    </w:lvl>
+    <w:lvl w:ilvl="8" w:tentative="1">
+      <w:start w:val="1"/>
+      <w:numFmt w:val="bullet"/>
+      <w:lvlText w:val=""/>
+      <w:lvlJc w:val="left"/>
+      <w:pPr>
+        <w:tabs>
+          <w:tab w:val="num" w:pos="6480"/>
+        </w:tabs>
+        <w:ind w:left="6480" w:hanging="360"/>
+      </w:pPr>
+      <w:rPr>
+        <w:rFonts w:ascii="Wingdings" w:hAnsi="Wingdings" w:hint="default"/>
+        <w:sz w:val="20"/>
+      </w:rPr>
+    </w:lvl>
+  </w:abstractNum>
+  <w:abstractNum w:abstractNumId="15">
     <w:nsid w:val="66A64297"/>
     <w:multiLevelType w:val="multilevel"/>
     <w:tmpl w:val="9522C7AA"/>
@@ -4919,7 +6856,156 @@
       </w:rPr>
     </w:lvl>
   </w:abstractNum>
-  <w:abstractNum w:abstractNumId="13">
+  <w:abstractNum w:abstractNumId="16">
+    <w:nsid w:val="6F9F7B59"/>
+    <w:multiLevelType w:val="multilevel"/>
+    <w:tmpl w:val="CA327CCC"/>
+    <w:lvl w:ilvl="0">
+      <w:start w:val="1"/>
+      <w:numFmt w:val="bullet"/>
+      <w:lvlText w:val=""/>
+      <w:lvlJc w:val="left"/>
+      <w:pPr>
+        <w:tabs>
+          <w:tab w:val="num" w:pos="720"/>
+        </w:tabs>
+        <w:ind w:left="720" w:hanging="360"/>
+      </w:pPr>
+      <w:rPr>
+        <w:rFonts w:ascii="Symbol" w:hAnsi="Symbol" w:hint="default"/>
+        <w:sz w:val="20"/>
+      </w:rPr>
+    </w:lvl>
+    <w:lvl w:ilvl="1" w:tentative="1">
+      <w:start w:val="1"/>
+      <w:numFmt w:val="bullet"/>
+      <w:lvlText w:val="o"/>
+      <w:lvlJc w:val="left"/>
+      <w:pPr>
+        <w:tabs>
+          <w:tab w:val="num" w:pos="1440"/>
+        </w:tabs>
+        <w:ind w:left="1440" w:hanging="360"/>
+      </w:pPr>
+      <w:rPr>
+        <w:rFonts w:ascii="Courier New" w:hAnsi="Courier New" w:hint="default"/>
+        <w:sz w:val="20"/>
+      </w:rPr>
+    </w:lvl>
+    <w:lvl w:ilvl="2" w:tentative="1">
+      <w:start w:val="1"/>
+      <w:numFmt w:val="bullet"/>
+      <w:lvlText w:val=""/>
+      <w:lvlJc w:val="left"/>
+      <w:pPr>
+        <w:tabs>
+          <w:tab w:val="num" w:pos="2160"/>
+        </w:tabs>
+        <w:ind w:left="2160" w:hanging="360"/>
+      </w:pPr>
+      <w:rPr>
+        <w:rFonts w:ascii="Wingdings" w:hAnsi="Wingdings" w:hint="default"/>
+        <w:sz w:val="20"/>
+      </w:rPr>
+    </w:lvl>
+    <w:lvl w:ilvl="3" w:tentative="1">
+      <w:start w:val="1"/>
+      <w:numFmt w:val="bullet"/>
+      <w:lvlText w:val=""/>
+      <w:lvlJc w:val="left"/>
+      <w:pPr>
+        <w:tabs>
+          <w:tab w:val="num" w:pos="2880"/>
+        </w:tabs>
+        <w:ind w:left="2880" w:hanging="360"/>
+      </w:pPr>
+      <w:rPr>
+        <w:rFonts w:ascii="Wingdings" w:hAnsi="Wingdings" w:hint="default"/>
+        <w:sz w:val="20"/>
+      </w:rPr>
+    </w:lvl>
+    <w:lvl w:ilvl="4" w:tentative="1">
+      <w:start w:val="1"/>
+      <w:numFmt w:val="bullet"/>
+      <w:lvlText w:val=""/>
+      <w:lvlJc w:val="left"/>
+      <w:pPr>
+        <w:tabs>
+          <w:tab w:val="num" w:pos="3600"/>
+        </w:tabs>
+        <w:ind w:left="3600" w:hanging="360"/>
+      </w:pPr>
+      <w:rPr>
+        <w:rFonts w:ascii="Wingdings" w:hAnsi="Wingdings" w:hint="default"/>
+        <w:sz w:val="20"/>
+      </w:rPr>
+    </w:lvl>
+    <w:lvl w:ilvl="5" w:tentative="1">
+      <w:start w:val="1"/>
+      <w:numFmt w:val="bullet"/>
+      <w:lvlText w:val=""/>
+      <w:lvlJc w:val="left"/>
+      <w:pPr>
+        <w:tabs>
+          <w:tab w:val="num" w:pos="4320"/>
+        </w:tabs>
+        <w:ind w:left="4320" w:hanging="360"/>
+      </w:pPr>
+      <w:rPr>
+        <w:rFonts w:ascii="Wingdings" w:hAnsi="Wingdings" w:hint="default"/>
+        <w:sz w:val="20"/>
+      </w:rPr>
+    </w:lvl>
+    <w:lvl w:ilvl="6" w:tentative="1">
+      <w:start w:val="1"/>
+      <w:numFmt w:val="bullet"/>
+      <w:lvlText w:val=""/>
+      <w:lvlJc w:val="left"/>
+      <w:pPr>
+        <w:tabs>
+          <w:tab w:val="num" w:pos="5040"/>
+        </w:tabs>
+        <w:ind w:left="5040" w:hanging="360"/>
+      </w:pPr>
+      <w:rPr>
+        <w:rFonts w:ascii="Wingdings" w:hAnsi="Wingdings" w:hint="default"/>
+        <w:sz w:val="20"/>
+      </w:rPr>
+    </w:lvl>
+    <w:lvl w:ilvl="7" w:tentative="1">
+      <w:start w:val="1"/>
+      <w:numFmt w:val="bullet"/>
+      <w:lvlText w:val=""/>
+      <w:lvlJc w:val="left"/>
+      <w:pPr>
+        <w:tabs>
+          <w:tab w:val="num" w:pos="5760"/>
+        </w:tabs>
+        <w:ind w:left="5760" w:hanging="360"/>
+      </w:pPr>
+      <w:rPr>
+        <w:rFonts w:ascii="Wingdings" w:hAnsi="Wingdings" w:hint="default"/>
+        <w:sz w:val="20"/>
+      </w:rPr>
+    </w:lvl>
+    <w:lvl w:ilvl="8" w:tentative="1">
+      <w:start w:val="1"/>
+      <w:numFmt w:val="bullet"/>
+      <w:lvlText w:val=""/>
+      <w:lvlJc w:val="left"/>
+      <w:pPr>
+        <w:tabs>
+          <w:tab w:val="num" w:pos="6480"/>
+        </w:tabs>
+        <w:ind w:left="6480" w:hanging="360"/>
+      </w:pPr>
+      <w:rPr>
+        <w:rFonts w:ascii="Wingdings" w:hAnsi="Wingdings" w:hint="default"/>
+        <w:sz w:val="20"/>
+      </w:rPr>
+    </w:lvl>
+  </w:abstractNum>
+  <w:abstractNum w:abstractNumId="17">
     <w:nsid w:val="75D40CD4"/>
     <w:multiLevelType w:val="multilevel"/>
     <w:tmpl w:val="B6EAB1DE"/>
@@ -5068,7 +7154,7 @@
       </w:rPr>
     </w:lvl>
   </w:abstractNum>
-  <w:abstractNum w:abstractNumId="14">
+  <w:abstractNum w:abstractNumId="18">
     <w:nsid w:val="78D719DF"/>
     <w:multiLevelType w:val="multilevel"/>
     <w:tmpl w:val="78E206FC"/>
@@ -5218,49 +7304,61 @@
     </w:lvl>
   </w:abstractNum>
   <w:num w:numId="1">
-    <w:abstractNumId w:val="13"/>
+    <w:abstractNumId w:val="17"/>
   </w:num>
   <w:num w:numId="2">
     <w:abstractNumId w:val="0"/>
   </w:num>
   <w:num w:numId="3">
-    <w:abstractNumId w:val="4"/>
+    <w:abstractNumId w:val="5"/>
   </w:num>
   <w:num w:numId="4">
-    <w:abstractNumId w:val="2"/>
+    <w:abstractNumId w:val="3"/>
   </w:num>
   <w:num w:numId="5">
-    <w:abstractNumId w:val="14"/>
+    <w:abstractNumId w:val="18"/>
   </w:num>
   <w:num w:numId="6">
+    <w:abstractNumId w:val="9"/>
+  </w:num>
+  <w:num w:numId="7">
+    <w:abstractNumId w:val="13"/>
+  </w:num>
+  <w:num w:numId="8">
+    <w:abstractNumId w:val="15"/>
+  </w:num>
+  <w:num w:numId="9">
     <w:abstractNumId w:val="8"/>
   </w:num>
-  <w:num w:numId="7">
-    <w:abstractNumId w:val="11"/>
-  </w:num>
-  <w:num w:numId="8">
-    <w:abstractNumId w:val="12"/>
-  </w:num>
-  <w:num w:numId="9">
-    <w:abstractNumId w:val="7"/>
-  </w:num>
   <w:num w:numId="10">
-    <w:abstractNumId w:val="9"/>
+    <w:abstractNumId w:val="10"/>
   </w:num>
   <w:num w:numId="11">
-    <w:abstractNumId w:val="3"/>
+    <w:abstractNumId w:val="4"/>
   </w:num>
   <w:num w:numId="12">
     <w:abstractNumId w:val="1"/>
   </w:num>
   <w:num w:numId="13">
+    <w:abstractNumId w:val="7"/>
+  </w:num>
+  <w:num w:numId="14">
+    <w:abstractNumId w:val="11"/>
+  </w:num>
+  <w:num w:numId="15">
     <w:abstractNumId w:val="6"/>
   </w:num>
-  <w:num w:numId="14">
-    <w:abstractNumId w:val="10"/>
+  <w:num w:numId="16">
+    <w:abstractNumId w:val="14"/>
   </w:num>
-  <w:num w:numId="15">
-    <w:abstractNumId w:val="5"/>
+  <w:num w:numId="17">
+    <w:abstractNumId w:val="12"/>
+  </w:num>
+  <w:num w:numId="18">
+    <w:abstractNumId w:val="16"/>
+  </w:num>
+  <w:num w:numId="19">
+    <w:abstractNumId w:val="2"/>
   </w:num>
 </w:numbering>
 </file>

</xml_diff>